<commit_message>
requirement finished  until appendix-DB
</commit_message>
<xml_diff>
--- a/docs/requirement.docx
+++ b/docs/requirement.docx
@@ -9440,21 +9440,7 @@
         <w:rPr>
           <w:rFonts w:hint="eastAsia"/>
         </w:rPr>
-        <w:t xml:space="preserve">또한 </w:t>
-      </w:r>
-      <w:proofErr w:type="spellStart"/>
-      <w:r>
-        <w:rPr>
-          <w:rFonts w:hint="eastAsia"/>
-        </w:rPr>
-        <w:t>쿠팡</w:t>
-      </w:r>
-      <w:proofErr w:type="spellEnd"/>
-      <w:r>
-        <w:rPr>
-          <w:rFonts w:hint="eastAsia"/>
-        </w:rPr>
-        <w:t>,</w:t>
+        <w:t>또한 쿠팡,</w:t>
       </w:r>
       <w:r>
         <w:t xml:space="preserve"> 11</w:t>
@@ -9468,19 +9454,11 @@
       <w:r>
         <w:t xml:space="preserve"> </w:t>
       </w:r>
-      <w:proofErr w:type="spellStart"/>
-      <w:r>
-        <w:rPr>
-          <w:rFonts w:hint="eastAsia"/>
-        </w:rPr>
-        <w:t>위메프</w:t>
-      </w:r>
-      <w:proofErr w:type="spellEnd"/>
-      <w:r>
-        <w:rPr>
-          <w:rFonts w:hint="eastAsia"/>
-        </w:rPr>
-        <w:t xml:space="preserve">, </w:t>
+      <w:r>
+        <w:rPr>
+          <w:rFonts w:hint="eastAsia"/>
+        </w:rPr>
+        <w:t xml:space="preserve">위메프, </w:t>
       </w:r>
       <w:r>
         <w:t>G</w:t>
@@ -9494,7 +9472,6 @@
       <w:r>
         <w:t xml:space="preserve"> </w:t>
       </w:r>
-      <w:proofErr w:type="spellStart"/>
       <w:r>
         <w:rPr>
           <w:rFonts w:hint="eastAsia"/>
@@ -9505,14 +9482,7 @@
         <w:rPr>
           <w:rFonts w:hint="eastAsia"/>
         </w:rPr>
-        <w:t>를</w:t>
-      </w:r>
-      <w:proofErr w:type="spellEnd"/>
-      <w:r>
-        <w:rPr>
-          <w:rFonts w:hint="eastAsia"/>
-        </w:rPr>
-        <w:t xml:space="preserve"> 포함한 여러 인터넷 쇼핑몰들이 활발하게 경쟁하고 있고 이런 상황이 장기전으로 넘어가는 모습을 통해 쇼핑몰 입장에서는 차별화된 전략을 통해서 소비자들이 만족할 수 있는 서비스를 제공해야 한다는 필요성이 더욱 커지고 있다.</w:t>
+        <w:t>를 포함한 여러 인터넷 쇼핑몰들이 활발하게 경쟁하고 있고 이런 상황이 장기전으로 넘어가는 모습을 통해 쇼핑몰 입장에서는 차별화된 전략을 통해서 소비자들이 만족할 수 있는 서비스를 제공해야 한다는 필요성이 더욱 커지고 있다.</w:t>
       </w:r>
     </w:p>
     <w:p>
@@ -9618,21 +9588,7 @@
         <w:rPr>
           <w:rFonts w:hint="eastAsia"/>
         </w:rPr>
-        <w:t xml:space="preserve">온라인쇼핑 </w:t>
-      </w:r>
-      <w:proofErr w:type="spellStart"/>
-      <w:r>
-        <w:rPr>
-          <w:rFonts w:hint="eastAsia"/>
-        </w:rPr>
-        <w:t>거래액</w:t>
-      </w:r>
-      <w:proofErr w:type="spellEnd"/>
-      <w:r>
-        <w:rPr>
-          <w:rFonts w:hint="eastAsia"/>
-        </w:rPr>
-        <w:t xml:space="preserve"> 전년동월대비 증감률</w:t>
+        <w:t>온라인쇼핑 거래액 전년동월대비 증감률</w:t>
       </w:r>
       <w:bookmarkEnd w:id="16"/>
     </w:p>
@@ -9744,21 +9700,7 @@
         <w:rPr>
           <w:rFonts w:hint="eastAsia"/>
         </w:rPr>
-        <w:t xml:space="preserve">온라인쇼핑 </w:t>
-      </w:r>
-      <w:proofErr w:type="spellStart"/>
-      <w:r>
-        <w:rPr>
-          <w:rFonts w:hint="eastAsia"/>
-        </w:rPr>
-        <w:t>거래액</w:t>
-      </w:r>
-      <w:proofErr w:type="spellEnd"/>
-      <w:r>
-        <w:rPr>
-          <w:rFonts w:hint="eastAsia"/>
-        </w:rPr>
-        <w:t xml:space="preserve"> 동향</w:t>
+        <w:t>온라인쇼핑 거래액 동향</w:t>
       </w:r>
       <w:bookmarkEnd w:id="17"/>
     </w:p>
@@ -9981,19 +9923,11 @@
       <w:r>
         <w:t xml:space="preserve"> </w:t>
       </w:r>
-      <w:proofErr w:type="spellStart"/>
-      <w:r>
-        <w:rPr>
-          <w:rFonts w:hint="eastAsia"/>
-        </w:rPr>
-        <w:t>별점</w:t>
-      </w:r>
-      <w:proofErr w:type="spellEnd"/>
-      <w:r>
-        <w:rPr>
-          <w:rFonts w:hint="eastAsia"/>
-        </w:rPr>
-        <w:t xml:space="preserve"> 평가 제도,</w:t>
+      <w:r>
+        <w:rPr>
+          <w:rFonts w:hint="eastAsia"/>
+        </w:rPr>
+        <w:t>별점 평가 제도,</w:t>
       </w:r>
       <w:r>
         <w:t xml:space="preserve"> </w:t>
@@ -10020,55 +9954,25 @@
         <w:rPr>
           <w:rFonts w:hint="eastAsia"/>
         </w:rPr>
-        <w:t xml:space="preserve">현재까지 </w:t>
-      </w:r>
-      <w:proofErr w:type="spellStart"/>
-      <w:r>
-        <w:rPr>
-          <w:rFonts w:hint="eastAsia"/>
-        </w:rPr>
-        <w:t>쿠팡</w:t>
-      </w:r>
-      <w:proofErr w:type="spellEnd"/>
-      <w:r>
-        <w:rPr>
-          <w:rFonts w:hint="eastAsia"/>
-        </w:rPr>
-        <w:t>,</w:t>
+        <w:t>현재까지 쿠팡,</w:t>
       </w:r>
       <w:r>
         <w:t xml:space="preserve"> </w:t>
       </w:r>
-      <w:proofErr w:type="spellStart"/>
-      <w:r>
-        <w:rPr>
-          <w:rFonts w:hint="eastAsia"/>
-        </w:rPr>
-        <w:t>위메프</w:t>
-      </w:r>
-      <w:proofErr w:type="spellEnd"/>
-      <w:r>
-        <w:rPr>
-          <w:rFonts w:hint="eastAsia"/>
-        </w:rPr>
-        <w:t>,</w:t>
+      <w:r>
+        <w:rPr>
+          <w:rFonts w:hint="eastAsia"/>
+        </w:rPr>
+        <w:t>위메프,</w:t>
       </w:r>
       <w:r>
         <w:t xml:space="preserve"> </w:t>
       </w:r>
-      <w:proofErr w:type="spellStart"/>
-      <w:r>
-        <w:rPr>
-          <w:rFonts w:hint="eastAsia"/>
-        </w:rPr>
-        <w:t>인터파크</w:t>
-      </w:r>
-      <w:proofErr w:type="spellEnd"/>
-      <w:r>
-        <w:rPr>
-          <w:rFonts w:hint="eastAsia"/>
-        </w:rPr>
-        <w:t>,</w:t>
+      <w:r>
+        <w:rPr>
+          <w:rFonts w:hint="eastAsia"/>
+        </w:rPr>
+        <w:t>인터파크,</w:t>
       </w:r>
       <w:r>
         <w:t xml:space="preserve"> </w:t>
@@ -10082,19 +9986,11 @@
       <w:r>
         <w:t xml:space="preserve"> </w:t>
       </w:r>
-      <w:proofErr w:type="spellStart"/>
-      <w:r>
-        <w:rPr>
-          <w:rFonts w:hint="eastAsia"/>
-        </w:rPr>
-        <w:t>네이버</w:t>
-      </w:r>
-      <w:proofErr w:type="spellEnd"/>
-      <w:r>
-        <w:rPr>
-          <w:rFonts w:hint="eastAsia"/>
-        </w:rPr>
-        <w:t xml:space="preserve"> 쇼핑,</w:t>
+      <w:r>
+        <w:rPr>
+          <w:rFonts w:hint="eastAsia"/>
+        </w:rPr>
+        <w:t>네이버 쇼핑,</w:t>
       </w:r>
       <w:r>
         <w:t xml:space="preserve"> </w:t>
@@ -10117,67 +10013,29 @@
       <w:r>
         <w:t xml:space="preserve"> </w:t>
       </w:r>
-      <w:proofErr w:type="spellStart"/>
-      <w:r>
-        <w:rPr>
-          <w:rFonts w:hint="eastAsia"/>
-        </w:rPr>
-        <w:t>네이버</w:t>
-      </w:r>
-      <w:proofErr w:type="spellEnd"/>
-      <w:r>
-        <w:rPr>
-          <w:rFonts w:hint="eastAsia"/>
-        </w:rPr>
+      <w:r>
+        <w:rPr>
+          <w:rFonts w:hint="eastAsia"/>
+        </w:rPr>
+        <w:t>네이버 웹툰,</w:t>
+      </w:r>
+      <w:r>
         <w:t xml:space="preserve"> </w:t>
       </w:r>
-      <w:proofErr w:type="spellStart"/>
-      <w:r>
-        <w:rPr>
-          <w:rFonts w:hint="eastAsia"/>
-        </w:rPr>
-        <w:t>웹툰</w:t>
-      </w:r>
-      <w:proofErr w:type="spellEnd"/>
-      <w:r>
-        <w:rPr>
-          <w:rFonts w:hint="eastAsia"/>
-        </w:rPr>
-        <w:t>,</w:t>
+      <w:r>
+        <w:rPr>
+          <w:rFonts w:hint="eastAsia"/>
+        </w:rPr>
+        <w:t>여기어때,</w:t>
       </w:r>
       <w:r>
         <w:t xml:space="preserve"> </w:t>
       </w:r>
-      <w:proofErr w:type="spellStart"/>
-      <w:r>
-        <w:rPr>
-          <w:rFonts w:hint="eastAsia"/>
-        </w:rPr>
-        <w:t>여기어때</w:t>
-      </w:r>
-      <w:proofErr w:type="spellEnd"/>
-      <w:r>
-        <w:rPr>
-          <w:rFonts w:hint="eastAsia"/>
-        </w:rPr>
-        <w:t>,</w:t>
-      </w:r>
-      <w:r>
-        <w:t xml:space="preserve"> </w:t>
-      </w:r>
-      <w:proofErr w:type="spellStart"/>
-      <w:r>
-        <w:rPr>
-          <w:rFonts w:hint="eastAsia"/>
-        </w:rPr>
-        <w:t>다나와</w:t>
-      </w:r>
-      <w:proofErr w:type="spellEnd"/>
-      <w:r>
-        <w:rPr>
-          <w:rFonts w:hint="eastAsia"/>
-        </w:rPr>
-        <w:t xml:space="preserve"> 등의 많은 인터넷 쇼핑몰들에서 한번도 등장하지 않은 기능이지만</w:t>
+      <w:r>
+        <w:rPr>
+          <w:rFonts w:hint="eastAsia"/>
+        </w:rPr>
+        <w:t>다나와 등의 많은 인터넷 쇼핑몰들에서 한번도 등장하지 않은 기능이지만</w:t>
       </w:r>
       <w:r>
         <w:rPr>
@@ -10716,7 +10574,7 @@
             <wp:docPr id="5" name="그림 4">
               <a:extLst xmlns:a="http://schemas.openxmlformats.org/drawingml/2006/main">
                 <a:ext uri="{FF2B5EF4-FFF2-40B4-BE49-F238E27FC236}">
-                  <a16:creationId xmlns:a16="http://schemas.microsoft.com/office/drawing/2014/main" xmlns:w16se="http://schemas.microsoft.com/office/word/2015/wordml/symex" xmlns:w16cid="http://schemas.microsoft.com/office/word/2016/wordml/cid" xmlns:w="http://schemas.openxmlformats.org/wordprocessingml/2006/main" xmlns:w10="urn:schemas-microsoft-com:office:word" xmlns:v="urn:schemas-microsoft-com:vml" xmlns:o="urn:schemas-microsoft-com:office:office" xmlns:am3d="http://schemas.microsoft.com/office/drawing/2017/model3d" xmlns:aink="http://schemas.microsoft.com/office/drawing/2016/ink" xmlns:cx8="http://schemas.microsoft.com/office/drawing/2016/5/14/chartex" xmlns:cx7="http://schemas.microsoft.com/office/drawing/2016/5/13/chartex" xmlns:cx6="http://schemas.microsoft.com/office/drawing/2016/5/12/chartex" xmlns:cx5="http://schemas.microsoft.com/office/drawing/2016/5/11/chartex" xmlns:cx4="http://schemas.microsoft.com/office/drawing/2016/5/10/chartex" xmlns:cx3="http://schemas.microsoft.com/office/drawing/2016/5/9/chartex" xmlns:cx2="http://schemas.microsoft.com/office/drawing/2015/10/21/chartex" xmlns:cx1="http://schemas.microsoft.com/office/drawing/2015/9/8/chartex" xmlns:cx="http://schemas.microsoft.com/office/drawing/2014/chartex" xmlns="" id="{A1784623-9F9E-4432-B15B-CC24B3C8DA7B}"/>
+                  <a16:creationId xmlns="" xmlns:cx="http://schemas.microsoft.com/office/drawing/2014/chartex" xmlns:cx1="http://schemas.microsoft.com/office/drawing/2015/9/8/chartex" xmlns:cx2="http://schemas.microsoft.com/office/drawing/2015/10/21/chartex" xmlns:cx3="http://schemas.microsoft.com/office/drawing/2016/5/9/chartex" xmlns:cx4="http://schemas.microsoft.com/office/drawing/2016/5/10/chartex" xmlns:cx5="http://schemas.microsoft.com/office/drawing/2016/5/11/chartex" xmlns:cx6="http://schemas.microsoft.com/office/drawing/2016/5/12/chartex" xmlns:cx7="http://schemas.microsoft.com/office/drawing/2016/5/13/chartex" xmlns:cx8="http://schemas.microsoft.com/office/drawing/2016/5/14/chartex" xmlns:aink="http://schemas.microsoft.com/office/drawing/2016/ink" xmlns:am3d="http://schemas.microsoft.com/office/drawing/2017/model3d" xmlns:o="urn:schemas-microsoft-com:office:office" xmlns:v="urn:schemas-microsoft-com:vml" xmlns:w10="urn:schemas-microsoft-com:office:word" xmlns:w="http://schemas.openxmlformats.org/wordprocessingml/2006/main" xmlns:w16cid="http://schemas.microsoft.com/office/word/2016/wordml/cid" xmlns:w16se="http://schemas.microsoft.com/office/word/2015/wordml/symex" xmlns:a16="http://schemas.microsoft.com/office/drawing/2014/main" id="{A1784623-9F9E-4432-B15B-CC24B3C8DA7B}"/>
                 </a:ext>
               </a:extLst>
             </wp:docPr>
@@ -10728,7 +10586,7 @@
                     <pic:cNvPr id="5" name="그림 4">
                       <a:extLst>
                         <a:ext uri="{FF2B5EF4-FFF2-40B4-BE49-F238E27FC236}">
-                          <a16:creationId xmlns:a16="http://schemas.microsoft.com/office/drawing/2014/main" xmlns:w16se="http://schemas.microsoft.com/office/word/2015/wordml/symex" xmlns:w16cid="http://schemas.microsoft.com/office/word/2016/wordml/cid" xmlns:w="http://schemas.openxmlformats.org/wordprocessingml/2006/main" xmlns:w10="urn:schemas-microsoft-com:office:word" xmlns:v="urn:schemas-microsoft-com:vml" xmlns:o="urn:schemas-microsoft-com:office:office" xmlns:am3d="http://schemas.microsoft.com/office/drawing/2017/model3d" xmlns:aink="http://schemas.microsoft.com/office/drawing/2016/ink" xmlns:cx8="http://schemas.microsoft.com/office/drawing/2016/5/14/chartex" xmlns:cx7="http://schemas.microsoft.com/office/drawing/2016/5/13/chartex" xmlns:cx6="http://schemas.microsoft.com/office/drawing/2016/5/12/chartex" xmlns:cx5="http://schemas.microsoft.com/office/drawing/2016/5/11/chartex" xmlns:cx4="http://schemas.microsoft.com/office/drawing/2016/5/10/chartex" xmlns:cx3="http://schemas.microsoft.com/office/drawing/2016/5/9/chartex" xmlns:cx2="http://schemas.microsoft.com/office/drawing/2015/10/21/chartex" xmlns:cx1="http://schemas.microsoft.com/office/drawing/2015/9/8/chartex" xmlns:cx="http://schemas.microsoft.com/office/drawing/2014/chartex" xmlns="" id="{A1784623-9F9E-4432-B15B-CC24B3C8DA7B}"/>
+                          <a16:creationId xmlns="" xmlns:cx="http://schemas.microsoft.com/office/drawing/2014/chartex" xmlns:cx1="http://schemas.microsoft.com/office/drawing/2015/9/8/chartex" xmlns:cx2="http://schemas.microsoft.com/office/drawing/2015/10/21/chartex" xmlns:cx3="http://schemas.microsoft.com/office/drawing/2016/5/9/chartex" xmlns:cx4="http://schemas.microsoft.com/office/drawing/2016/5/10/chartex" xmlns:cx5="http://schemas.microsoft.com/office/drawing/2016/5/11/chartex" xmlns:cx6="http://schemas.microsoft.com/office/drawing/2016/5/12/chartex" xmlns:cx7="http://schemas.microsoft.com/office/drawing/2016/5/13/chartex" xmlns:cx8="http://schemas.microsoft.com/office/drawing/2016/5/14/chartex" xmlns:aink="http://schemas.microsoft.com/office/drawing/2016/ink" xmlns:am3d="http://schemas.microsoft.com/office/drawing/2017/model3d" xmlns:o="urn:schemas-microsoft-com:office:office" xmlns:v="urn:schemas-microsoft-com:vml" xmlns:w10="urn:schemas-microsoft-com:office:word" xmlns:w="http://schemas.openxmlformats.org/wordprocessingml/2006/main" xmlns:w16cid="http://schemas.microsoft.com/office/word/2016/wordml/cid" xmlns:w16se="http://schemas.microsoft.com/office/word/2015/wordml/symex" xmlns:a16="http://schemas.microsoft.com/office/drawing/2014/main" id="{A1784623-9F9E-4432-B15B-CC24B3C8DA7B}"/>
                         </a:ext>
                       </a:extLst>
                     </pic:cNvPr>
@@ -10851,7 +10709,7 @@
             <wp:docPr id="40" name="그림 9">
               <a:extLst xmlns:a="http://schemas.openxmlformats.org/drawingml/2006/main">
                 <a:ext uri="{FF2B5EF4-FFF2-40B4-BE49-F238E27FC236}">
-                  <a16:creationId xmlns:a16="http://schemas.microsoft.com/office/drawing/2014/main" xmlns:w16se="http://schemas.microsoft.com/office/word/2015/wordml/symex" xmlns:w16cid="http://schemas.microsoft.com/office/word/2016/wordml/cid" xmlns:w="http://schemas.openxmlformats.org/wordprocessingml/2006/main" xmlns:w10="urn:schemas-microsoft-com:office:word" xmlns:v="urn:schemas-microsoft-com:vml" xmlns:o="urn:schemas-microsoft-com:office:office" xmlns:am3d="http://schemas.microsoft.com/office/drawing/2017/model3d" xmlns:aink="http://schemas.microsoft.com/office/drawing/2016/ink" xmlns:cx8="http://schemas.microsoft.com/office/drawing/2016/5/14/chartex" xmlns:cx7="http://schemas.microsoft.com/office/drawing/2016/5/13/chartex" xmlns:cx6="http://schemas.microsoft.com/office/drawing/2016/5/12/chartex" xmlns:cx5="http://schemas.microsoft.com/office/drawing/2016/5/11/chartex" xmlns:cx4="http://schemas.microsoft.com/office/drawing/2016/5/10/chartex" xmlns:cx3="http://schemas.microsoft.com/office/drawing/2016/5/9/chartex" xmlns:cx2="http://schemas.microsoft.com/office/drawing/2015/10/21/chartex" xmlns:cx1="http://schemas.microsoft.com/office/drawing/2015/9/8/chartex" xmlns:cx="http://schemas.microsoft.com/office/drawing/2014/chartex" xmlns="" id="{819ECA88-A708-4D08-847F-163C0133D40B}"/>
+                  <a16:creationId xmlns="" xmlns:cx="http://schemas.microsoft.com/office/drawing/2014/chartex" xmlns:cx1="http://schemas.microsoft.com/office/drawing/2015/9/8/chartex" xmlns:cx2="http://schemas.microsoft.com/office/drawing/2015/10/21/chartex" xmlns:cx3="http://schemas.microsoft.com/office/drawing/2016/5/9/chartex" xmlns:cx4="http://schemas.microsoft.com/office/drawing/2016/5/10/chartex" xmlns:cx5="http://schemas.microsoft.com/office/drawing/2016/5/11/chartex" xmlns:cx6="http://schemas.microsoft.com/office/drawing/2016/5/12/chartex" xmlns:cx7="http://schemas.microsoft.com/office/drawing/2016/5/13/chartex" xmlns:cx8="http://schemas.microsoft.com/office/drawing/2016/5/14/chartex" xmlns:aink="http://schemas.microsoft.com/office/drawing/2016/ink" xmlns:am3d="http://schemas.microsoft.com/office/drawing/2017/model3d" xmlns:o="urn:schemas-microsoft-com:office:office" xmlns:v="urn:schemas-microsoft-com:vml" xmlns:w10="urn:schemas-microsoft-com:office:word" xmlns:w="http://schemas.openxmlformats.org/wordprocessingml/2006/main" xmlns:w16cid="http://schemas.microsoft.com/office/word/2016/wordml/cid" xmlns:w16se="http://schemas.microsoft.com/office/word/2015/wordml/symex" xmlns:a16="http://schemas.microsoft.com/office/drawing/2014/main" id="{819ECA88-A708-4D08-847F-163C0133D40B}"/>
                 </a:ext>
               </a:extLst>
             </wp:docPr>
@@ -10863,7 +10721,7 @@
                     <pic:cNvPr id="10" name="그림 9">
                       <a:extLst>
                         <a:ext uri="{FF2B5EF4-FFF2-40B4-BE49-F238E27FC236}">
-                          <a16:creationId xmlns:a16="http://schemas.microsoft.com/office/drawing/2014/main" xmlns:w16se="http://schemas.microsoft.com/office/word/2015/wordml/symex" xmlns:w16cid="http://schemas.microsoft.com/office/word/2016/wordml/cid" xmlns:w="http://schemas.openxmlformats.org/wordprocessingml/2006/main" xmlns:w10="urn:schemas-microsoft-com:office:word" xmlns:v="urn:schemas-microsoft-com:vml" xmlns:o="urn:schemas-microsoft-com:office:office" xmlns:am3d="http://schemas.microsoft.com/office/drawing/2017/model3d" xmlns:aink="http://schemas.microsoft.com/office/drawing/2016/ink" xmlns:cx8="http://schemas.microsoft.com/office/drawing/2016/5/14/chartex" xmlns:cx7="http://schemas.microsoft.com/office/drawing/2016/5/13/chartex" xmlns:cx6="http://schemas.microsoft.com/office/drawing/2016/5/12/chartex" xmlns:cx5="http://schemas.microsoft.com/office/drawing/2016/5/11/chartex" xmlns:cx4="http://schemas.microsoft.com/office/drawing/2016/5/10/chartex" xmlns:cx3="http://schemas.microsoft.com/office/drawing/2016/5/9/chartex" xmlns:cx2="http://schemas.microsoft.com/office/drawing/2015/10/21/chartex" xmlns:cx1="http://schemas.microsoft.com/office/drawing/2015/9/8/chartex" xmlns:cx="http://schemas.microsoft.com/office/drawing/2014/chartex" xmlns="" id="{819ECA88-A708-4D08-847F-163C0133D40B}"/>
+                          <a16:creationId xmlns="" xmlns:cx="http://schemas.microsoft.com/office/drawing/2014/chartex" xmlns:cx1="http://schemas.microsoft.com/office/drawing/2015/9/8/chartex" xmlns:cx2="http://schemas.microsoft.com/office/drawing/2015/10/21/chartex" xmlns:cx3="http://schemas.microsoft.com/office/drawing/2016/5/9/chartex" xmlns:cx4="http://schemas.microsoft.com/office/drawing/2016/5/10/chartex" xmlns:cx5="http://schemas.microsoft.com/office/drawing/2016/5/11/chartex" xmlns:cx6="http://schemas.microsoft.com/office/drawing/2016/5/12/chartex" xmlns:cx7="http://schemas.microsoft.com/office/drawing/2016/5/13/chartex" xmlns:cx8="http://schemas.microsoft.com/office/drawing/2016/5/14/chartex" xmlns:aink="http://schemas.microsoft.com/office/drawing/2016/ink" xmlns:am3d="http://schemas.microsoft.com/office/drawing/2017/model3d" xmlns:o="urn:schemas-microsoft-com:office:office" xmlns:v="urn:schemas-microsoft-com:vml" xmlns:w10="urn:schemas-microsoft-com:office:word" xmlns:w="http://schemas.openxmlformats.org/wordprocessingml/2006/main" xmlns:w16cid="http://schemas.microsoft.com/office/word/2016/wordml/cid" xmlns:w16se="http://schemas.microsoft.com/office/word/2015/wordml/symex" xmlns:a16="http://schemas.microsoft.com/office/drawing/2014/main" id="{819ECA88-A708-4D08-847F-163C0133D40B}"/>
                         </a:ext>
                       </a:extLst>
                     </pic:cNvPr>
@@ -11550,14 +11408,12 @@
             <w:tcW w:w="4508" w:type="dxa"/>
           </w:tcPr>
           <w:p>
-            <w:proofErr w:type="spellStart"/>
             <w:r>
               <w:rPr>
                 <w:rFonts w:hint="eastAsia"/>
               </w:rPr>
               <w:t>프론트엔드</w:t>
             </w:r>
-            <w:proofErr w:type="spellEnd"/>
           </w:p>
         </w:tc>
         <w:tc>
@@ -11572,33 +11428,11 @@
               </w:tabs>
               <w:cnfStyle w:val="000000000000" w:firstRow="0" w:lastRow="0" w:firstColumn="0" w:lastColumn="0" w:oddVBand="0" w:evenVBand="0" w:oddHBand="0" w:evenHBand="0" w:firstRowFirstColumn="0" w:firstRowLastColumn="0" w:lastRowFirstColumn="0" w:lastRowLastColumn="0"/>
             </w:pPr>
-            <w:proofErr w:type="spellStart"/>
-            <w:r>
-              <w:rPr>
-                <w:rFonts w:hint="eastAsia"/>
-              </w:rPr>
-              <w:t>프론트엔드란</w:t>
-            </w:r>
-            <w:proofErr w:type="spellEnd"/>
-            <w:r>
-              <w:rPr>
-                <w:rFonts w:hint="eastAsia"/>
-              </w:rPr>
-              <w:t xml:space="preserve"> 유저가 처음에 보게 되는 </w:t>
-            </w:r>
-            <w:proofErr w:type="spellStart"/>
-            <w:r>
-              <w:rPr>
-                <w:rFonts w:hint="eastAsia"/>
-              </w:rPr>
-              <w:t>웹페이지를</w:t>
-            </w:r>
-            <w:proofErr w:type="spellEnd"/>
-            <w:r>
-              <w:rPr>
-                <w:rFonts w:hint="eastAsia"/>
-              </w:rPr>
-              <w:t xml:space="preserve"> 지칭한다.</w:t>
+            <w:r>
+              <w:rPr>
+                <w:rFonts w:hint="eastAsia"/>
+              </w:rPr>
+              <w:t>프론트엔드란 유저가 처음에 보게 되는 웹페이지를 지칭한다.</w:t>
             </w:r>
           </w:p>
         </w:tc>
@@ -11613,14 +11447,12 @@
             <w:tcW w:w="4508" w:type="dxa"/>
           </w:tcPr>
           <w:p>
-            <w:proofErr w:type="spellStart"/>
             <w:r>
               <w:rPr>
                 <w:rFonts w:hint="eastAsia"/>
               </w:rPr>
               <w:t>백엔드</w:t>
             </w:r>
-            <w:proofErr w:type="spellEnd"/>
           </w:p>
         </w:tc>
         <w:tc>
@@ -11635,19 +11467,11 @@
               </w:tabs>
               <w:cnfStyle w:val="000000100000" w:firstRow="0" w:lastRow="0" w:firstColumn="0" w:lastColumn="0" w:oddVBand="0" w:evenVBand="0" w:oddHBand="1" w:evenHBand="0" w:firstRowFirstColumn="0" w:firstRowLastColumn="0" w:lastRowFirstColumn="0" w:lastRowLastColumn="0"/>
             </w:pPr>
-            <w:proofErr w:type="spellStart"/>
-            <w:r>
-              <w:rPr>
-                <w:rFonts w:hint="eastAsia"/>
-              </w:rPr>
-              <w:t>백엔드란</w:t>
-            </w:r>
-            <w:proofErr w:type="spellEnd"/>
-            <w:r>
-              <w:rPr>
-                <w:rFonts w:hint="eastAsia"/>
-              </w:rPr>
-              <w:t xml:space="preserve"> 유저는 알 필요가 없는 부분이며,</w:t>
+            <w:r>
+              <w:rPr>
+                <w:rFonts w:hint="eastAsia"/>
+              </w:rPr>
+              <w:t>백엔드란 유저는 알 필요가 없는 부분이며,</w:t>
             </w:r>
             <w:r>
               <w:t xml:space="preserve"> </w:t>
@@ -11708,21 +11532,7 @@
               <w:rPr>
                 <w:rFonts w:hint="eastAsia"/>
               </w:rPr>
-              <w:t xml:space="preserve">의 </w:t>
-            </w:r>
-            <w:proofErr w:type="spellStart"/>
-            <w:r>
-              <w:rPr>
-                <w:rFonts w:hint="eastAsia"/>
-              </w:rPr>
-              <w:t>줄임말</w:t>
-            </w:r>
-            <w:proofErr w:type="spellEnd"/>
-            <w:r>
-              <w:rPr>
-                <w:rFonts w:hint="eastAsia"/>
-              </w:rPr>
-              <w:t>.</w:t>
+              <w:t>의 줄임말.</w:t>
             </w:r>
             <w:r>
               <w:t xml:space="preserve"> </w:t>
@@ -11770,21 +11580,7 @@
               <w:rPr>
                 <w:rFonts w:hint="eastAsia"/>
               </w:rPr>
-              <w:t xml:space="preserve">의 </w:t>
-            </w:r>
-            <w:proofErr w:type="spellStart"/>
-            <w:r>
-              <w:rPr>
-                <w:rFonts w:hint="eastAsia"/>
-              </w:rPr>
-              <w:t>줄임말</w:t>
-            </w:r>
-            <w:proofErr w:type="spellEnd"/>
-            <w:r>
-              <w:rPr>
-                <w:rFonts w:hint="eastAsia"/>
-              </w:rPr>
-              <w:t>.</w:t>
+              <w:t>의 줄임말.</w:t>
             </w:r>
             <w:r>
               <w:t xml:space="preserve"> </w:t>
@@ -11826,21 +11622,7 @@
               <w:rPr>
                 <w:rFonts w:hint="eastAsia"/>
               </w:rPr>
-              <w:t xml:space="preserve"> </w:t>
-            </w:r>
-            <w:proofErr w:type="spellStart"/>
-            <w:r>
-              <w:rPr>
-                <w:rFonts w:hint="eastAsia"/>
-              </w:rPr>
-              <w:t>댓글</w:t>
-            </w:r>
-            <w:proofErr w:type="spellEnd"/>
-            <w:r>
-              <w:rPr>
-                <w:rFonts w:hint="eastAsia"/>
-              </w:rPr>
-              <w:t xml:space="preserve"> 등을 분석할 때 사용한다.</w:t>
+              <w:t xml:space="preserve"> 댓글 등을 분석할 때 사용한다.</w:t>
             </w:r>
           </w:p>
         </w:tc>
@@ -12343,7 +12125,7 @@
             <wp:docPr id="13" name="그림 4">
               <a:extLst xmlns:a="http://schemas.openxmlformats.org/drawingml/2006/main">
                 <a:ext uri="{FF2B5EF4-FFF2-40B4-BE49-F238E27FC236}">
-                  <a16:creationId xmlns:a16="http://schemas.microsoft.com/office/drawing/2014/main" xmlns:w16se="http://schemas.microsoft.com/office/word/2015/wordml/symex" xmlns:w16cid="http://schemas.microsoft.com/office/word/2016/wordml/cid" xmlns:w="http://schemas.openxmlformats.org/wordprocessingml/2006/main" xmlns:w10="urn:schemas-microsoft-com:office:word" xmlns:v="urn:schemas-microsoft-com:vml" xmlns:o="urn:schemas-microsoft-com:office:office" xmlns:am3d="http://schemas.microsoft.com/office/drawing/2017/model3d" xmlns:aink="http://schemas.microsoft.com/office/drawing/2016/ink" xmlns:cx8="http://schemas.microsoft.com/office/drawing/2016/5/14/chartex" xmlns:cx7="http://schemas.microsoft.com/office/drawing/2016/5/13/chartex" xmlns:cx6="http://schemas.microsoft.com/office/drawing/2016/5/12/chartex" xmlns:cx5="http://schemas.microsoft.com/office/drawing/2016/5/11/chartex" xmlns:cx4="http://schemas.microsoft.com/office/drawing/2016/5/10/chartex" xmlns:cx3="http://schemas.microsoft.com/office/drawing/2016/5/9/chartex" xmlns:cx2="http://schemas.microsoft.com/office/drawing/2015/10/21/chartex" xmlns:cx1="http://schemas.microsoft.com/office/drawing/2015/9/8/chartex" xmlns:cx="http://schemas.microsoft.com/office/drawing/2014/chartex" xmlns="" id="{E165B1AE-BF47-40FE-AE3B-15828B09B7AC}"/>
+                  <a16:creationId xmlns="" xmlns:cx="http://schemas.microsoft.com/office/drawing/2014/chartex" xmlns:cx1="http://schemas.microsoft.com/office/drawing/2015/9/8/chartex" xmlns:cx2="http://schemas.microsoft.com/office/drawing/2015/10/21/chartex" xmlns:cx3="http://schemas.microsoft.com/office/drawing/2016/5/9/chartex" xmlns:cx4="http://schemas.microsoft.com/office/drawing/2016/5/10/chartex" xmlns:cx5="http://schemas.microsoft.com/office/drawing/2016/5/11/chartex" xmlns:cx6="http://schemas.microsoft.com/office/drawing/2016/5/12/chartex" xmlns:cx7="http://schemas.microsoft.com/office/drawing/2016/5/13/chartex" xmlns:cx8="http://schemas.microsoft.com/office/drawing/2016/5/14/chartex" xmlns:aink="http://schemas.microsoft.com/office/drawing/2016/ink" xmlns:am3d="http://schemas.microsoft.com/office/drawing/2017/model3d" xmlns:o="urn:schemas-microsoft-com:office:office" xmlns:v="urn:schemas-microsoft-com:vml" xmlns:w10="urn:schemas-microsoft-com:office:word" xmlns:w="http://schemas.openxmlformats.org/wordprocessingml/2006/main" xmlns:w16cid="http://schemas.microsoft.com/office/word/2016/wordml/cid" xmlns:w16se="http://schemas.microsoft.com/office/word/2015/wordml/symex" xmlns:a16="http://schemas.microsoft.com/office/drawing/2014/main" id="{E165B1AE-BF47-40FE-AE3B-15828B09B7AC}"/>
                 </a:ext>
               </a:extLst>
             </wp:docPr>
@@ -12357,7 +12139,7 @@
                     <pic:cNvPr id="5" name="그림 4">
                       <a:extLst>
                         <a:ext uri="{FF2B5EF4-FFF2-40B4-BE49-F238E27FC236}">
-                          <a16:creationId xmlns:a16="http://schemas.microsoft.com/office/drawing/2014/main" xmlns:w16se="http://schemas.microsoft.com/office/word/2015/wordml/symex" xmlns:w16cid="http://schemas.microsoft.com/office/word/2016/wordml/cid" xmlns:w="http://schemas.openxmlformats.org/wordprocessingml/2006/main" xmlns:w10="urn:schemas-microsoft-com:office:word" xmlns:v="urn:schemas-microsoft-com:vml" xmlns:o="urn:schemas-microsoft-com:office:office" xmlns:am3d="http://schemas.microsoft.com/office/drawing/2017/model3d" xmlns:aink="http://schemas.microsoft.com/office/drawing/2016/ink" xmlns:cx8="http://schemas.microsoft.com/office/drawing/2016/5/14/chartex" xmlns:cx7="http://schemas.microsoft.com/office/drawing/2016/5/13/chartex" xmlns:cx6="http://schemas.microsoft.com/office/drawing/2016/5/12/chartex" xmlns:cx5="http://schemas.microsoft.com/office/drawing/2016/5/11/chartex" xmlns:cx4="http://schemas.microsoft.com/office/drawing/2016/5/10/chartex" xmlns:cx3="http://schemas.microsoft.com/office/drawing/2016/5/9/chartex" xmlns:cx2="http://schemas.microsoft.com/office/drawing/2015/10/21/chartex" xmlns:cx1="http://schemas.microsoft.com/office/drawing/2015/9/8/chartex" xmlns:cx="http://schemas.microsoft.com/office/drawing/2014/chartex" xmlns="" id="{E165B1AE-BF47-40FE-AE3B-15828B09B7AC}"/>
+                          <a16:creationId xmlns="" xmlns:cx="http://schemas.microsoft.com/office/drawing/2014/chartex" xmlns:cx1="http://schemas.microsoft.com/office/drawing/2015/9/8/chartex" xmlns:cx2="http://schemas.microsoft.com/office/drawing/2015/10/21/chartex" xmlns:cx3="http://schemas.microsoft.com/office/drawing/2016/5/9/chartex" xmlns:cx4="http://schemas.microsoft.com/office/drawing/2016/5/10/chartex" xmlns:cx5="http://schemas.microsoft.com/office/drawing/2016/5/11/chartex" xmlns:cx6="http://schemas.microsoft.com/office/drawing/2016/5/12/chartex" xmlns:cx7="http://schemas.microsoft.com/office/drawing/2016/5/13/chartex" xmlns:cx8="http://schemas.microsoft.com/office/drawing/2016/5/14/chartex" xmlns:aink="http://schemas.microsoft.com/office/drawing/2016/ink" xmlns:am3d="http://schemas.microsoft.com/office/drawing/2017/model3d" xmlns:o="urn:schemas-microsoft-com:office:office" xmlns:v="urn:schemas-microsoft-com:vml" xmlns:w10="urn:schemas-microsoft-com:office:word" xmlns:w="http://schemas.openxmlformats.org/wordprocessingml/2006/main" xmlns:w16cid="http://schemas.microsoft.com/office/word/2016/wordml/cid" xmlns:w16se="http://schemas.microsoft.com/office/word/2015/wordml/symex" xmlns:a16="http://schemas.microsoft.com/office/drawing/2014/main" id="{E165B1AE-BF47-40FE-AE3B-15828B09B7AC}"/>
                         </a:ext>
                       </a:extLst>
                     </pic:cNvPr>
@@ -12534,13 +12316,8 @@
         </w:numPr>
       </w:pPr>
       <w:bookmarkStart w:id="34" w:name="_Toc23626632"/>
-      <w:proofErr w:type="gramStart"/>
-      <w:r>
-        <w:t>item</w:t>
-      </w:r>
-      <w:proofErr w:type="gramEnd"/>
-      <w:r>
-        <w:t xml:space="preserve"> detail</w:t>
+      <w:r>
+        <w:t>item detail</w:t>
       </w:r>
       <w:bookmarkEnd w:id="34"/>
     </w:p>
@@ -12642,7 +12419,7 @@
             <wp:docPr id="19" name="그림 9">
               <a:extLst xmlns:a="http://schemas.openxmlformats.org/drawingml/2006/main">
                 <a:ext uri="{FF2B5EF4-FFF2-40B4-BE49-F238E27FC236}">
-                  <a16:creationId xmlns:a16="http://schemas.microsoft.com/office/drawing/2014/main" xmlns:w16se="http://schemas.microsoft.com/office/word/2015/wordml/symex" xmlns:w16cid="http://schemas.microsoft.com/office/word/2016/wordml/cid" xmlns:w="http://schemas.openxmlformats.org/wordprocessingml/2006/main" xmlns:w10="urn:schemas-microsoft-com:office:word" xmlns:v="urn:schemas-microsoft-com:vml" xmlns:o="urn:schemas-microsoft-com:office:office" xmlns:am3d="http://schemas.microsoft.com/office/drawing/2017/model3d" xmlns:aink="http://schemas.microsoft.com/office/drawing/2016/ink" xmlns:cx8="http://schemas.microsoft.com/office/drawing/2016/5/14/chartex" xmlns:cx7="http://schemas.microsoft.com/office/drawing/2016/5/13/chartex" xmlns:cx6="http://schemas.microsoft.com/office/drawing/2016/5/12/chartex" xmlns:cx5="http://schemas.microsoft.com/office/drawing/2016/5/11/chartex" xmlns:cx4="http://schemas.microsoft.com/office/drawing/2016/5/10/chartex" xmlns:cx3="http://schemas.microsoft.com/office/drawing/2016/5/9/chartex" xmlns:cx2="http://schemas.microsoft.com/office/drawing/2015/10/21/chartex" xmlns:cx1="http://schemas.microsoft.com/office/drawing/2015/9/8/chartex" xmlns:cx="http://schemas.microsoft.com/office/drawing/2014/chartex" xmlns="" id="{819ECA88-A708-4D08-847F-163C0133D40B}"/>
+                  <a16:creationId xmlns="" xmlns:cx="http://schemas.microsoft.com/office/drawing/2014/chartex" xmlns:cx1="http://schemas.microsoft.com/office/drawing/2015/9/8/chartex" xmlns:cx2="http://schemas.microsoft.com/office/drawing/2015/10/21/chartex" xmlns:cx3="http://schemas.microsoft.com/office/drawing/2016/5/9/chartex" xmlns:cx4="http://schemas.microsoft.com/office/drawing/2016/5/10/chartex" xmlns:cx5="http://schemas.microsoft.com/office/drawing/2016/5/11/chartex" xmlns:cx6="http://schemas.microsoft.com/office/drawing/2016/5/12/chartex" xmlns:cx7="http://schemas.microsoft.com/office/drawing/2016/5/13/chartex" xmlns:cx8="http://schemas.microsoft.com/office/drawing/2016/5/14/chartex" xmlns:aink="http://schemas.microsoft.com/office/drawing/2016/ink" xmlns:am3d="http://schemas.microsoft.com/office/drawing/2017/model3d" xmlns:o="urn:schemas-microsoft-com:office:office" xmlns:v="urn:schemas-microsoft-com:vml" xmlns:w10="urn:schemas-microsoft-com:office:word" xmlns:w="http://schemas.openxmlformats.org/wordprocessingml/2006/main" xmlns:w16cid="http://schemas.microsoft.com/office/word/2016/wordml/cid" xmlns:w16se="http://schemas.microsoft.com/office/word/2015/wordml/symex" xmlns:a16="http://schemas.microsoft.com/office/drawing/2014/main" id="{819ECA88-A708-4D08-847F-163C0133D40B}"/>
                 </a:ext>
               </a:extLst>
             </wp:docPr>
@@ -12654,7 +12431,7 @@
                     <pic:cNvPr id="10" name="그림 9">
                       <a:extLst>
                         <a:ext uri="{FF2B5EF4-FFF2-40B4-BE49-F238E27FC236}">
-                          <a16:creationId xmlns:a16="http://schemas.microsoft.com/office/drawing/2014/main" xmlns:w16se="http://schemas.microsoft.com/office/word/2015/wordml/symex" xmlns:w16cid="http://schemas.microsoft.com/office/word/2016/wordml/cid" xmlns:w="http://schemas.openxmlformats.org/wordprocessingml/2006/main" xmlns:w10="urn:schemas-microsoft-com:office:word" xmlns:v="urn:schemas-microsoft-com:vml" xmlns:o="urn:schemas-microsoft-com:office:office" xmlns:am3d="http://schemas.microsoft.com/office/drawing/2017/model3d" xmlns:aink="http://schemas.microsoft.com/office/drawing/2016/ink" xmlns:cx8="http://schemas.microsoft.com/office/drawing/2016/5/14/chartex" xmlns:cx7="http://schemas.microsoft.com/office/drawing/2016/5/13/chartex" xmlns:cx6="http://schemas.microsoft.com/office/drawing/2016/5/12/chartex" xmlns:cx5="http://schemas.microsoft.com/office/drawing/2016/5/11/chartex" xmlns:cx4="http://schemas.microsoft.com/office/drawing/2016/5/10/chartex" xmlns:cx3="http://schemas.microsoft.com/office/drawing/2016/5/9/chartex" xmlns:cx2="http://schemas.microsoft.com/office/drawing/2015/10/21/chartex" xmlns:cx1="http://schemas.microsoft.com/office/drawing/2015/9/8/chartex" xmlns:cx="http://schemas.microsoft.com/office/drawing/2014/chartex" xmlns="" id="{819ECA88-A708-4D08-847F-163C0133D40B}"/>
+                          <a16:creationId xmlns="" xmlns:cx="http://schemas.microsoft.com/office/drawing/2014/chartex" xmlns:cx1="http://schemas.microsoft.com/office/drawing/2015/9/8/chartex" xmlns:cx2="http://schemas.microsoft.com/office/drawing/2015/10/21/chartex" xmlns:cx3="http://schemas.microsoft.com/office/drawing/2016/5/9/chartex" xmlns:cx4="http://schemas.microsoft.com/office/drawing/2016/5/10/chartex" xmlns:cx5="http://schemas.microsoft.com/office/drawing/2016/5/11/chartex" xmlns:cx6="http://schemas.microsoft.com/office/drawing/2016/5/12/chartex" xmlns:cx7="http://schemas.microsoft.com/office/drawing/2016/5/13/chartex" xmlns:cx8="http://schemas.microsoft.com/office/drawing/2016/5/14/chartex" xmlns:aink="http://schemas.microsoft.com/office/drawing/2016/ink" xmlns:am3d="http://schemas.microsoft.com/office/drawing/2017/model3d" xmlns:o="urn:schemas-microsoft-com:office:office" xmlns:v="urn:schemas-microsoft-com:vml" xmlns:w10="urn:schemas-microsoft-com:office:word" xmlns:w="http://schemas.openxmlformats.org/wordprocessingml/2006/main" xmlns:w16cid="http://schemas.microsoft.com/office/word/2016/wordml/cid" xmlns:w16se="http://schemas.microsoft.com/office/word/2015/wordml/symex" xmlns:a16="http://schemas.microsoft.com/office/drawing/2014/main" id="{819ECA88-A708-4D08-847F-163C0133D40B}"/>
                         </a:ext>
                       </a:extLst>
                     </pic:cNvPr>
@@ -12872,7 +12649,7 @@
             <wp:docPr id="20" name="그림 4">
               <a:extLst xmlns:a="http://schemas.openxmlformats.org/drawingml/2006/main">
                 <a:ext uri="{FF2B5EF4-FFF2-40B4-BE49-F238E27FC236}">
-                  <a16:creationId xmlns:a16="http://schemas.microsoft.com/office/drawing/2014/main" xmlns:w16se="http://schemas.microsoft.com/office/word/2015/wordml/symex" xmlns:w16cid="http://schemas.microsoft.com/office/word/2016/wordml/cid" xmlns:w="http://schemas.openxmlformats.org/wordprocessingml/2006/main" xmlns:w10="urn:schemas-microsoft-com:office:word" xmlns:v="urn:schemas-microsoft-com:vml" xmlns:o="urn:schemas-microsoft-com:office:office" xmlns:am3d="http://schemas.microsoft.com/office/drawing/2017/model3d" xmlns:aink="http://schemas.microsoft.com/office/drawing/2016/ink" xmlns:cx8="http://schemas.microsoft.com/office/drawing/2016/5/14/chartex" xmlns:cx7="http://schemas.microsoft.com/office/drawing/2016/5/13/chartex" xmlns:cx6="http://schemas.microsoft.com/office/drawing/2016/5/12/chartex" xmlns:cx5="http://schemas.microsoft.com/office/drawing/2016/5/11/chartex" xmlns:cx4="http://schemas.microsoft.com/office/drawing/2016/5/10/chartex" xmlns:cx3="http://schemas.microsoft.com/office/drawing/2016/5/9/chartex" xmlns:cx2="http://schemas.microsoft.com/office/drawing/2015/10/21/chartex" xmlns:cx1="http://schemas.microsoft.com/office/drawing/2015/9/8/chartex" xmlns:cx="http://schemas.microsoft.com/office/drawing/2014/chartex" xmlns="" id="{A1784623-9F9E-4432-B15B-CC24B3C8DA7B}"/>
+                  <a16:creationId xmlns="" xmlns:cx="http://schemas.microsoft.com/office/drawing/2014/chartex" xmlns:cx1="http://schemas.microsoft.com/office/drawing/2015/9/8/chartex" xmlns:cx2="http://schemas.microsoft.com/office/drawing/2015/10/21/chartex" xmlns:cx3="http://schemas.microsoft.com/office/drawing/2016/5/9/chartex" xmlns:cx4="http://schemas.microsoft.com/office/drawing/2016/5/10/chartex" xmlns:cx5="http://schemas.microsoft.com/office/drawing/2016/5/11/chartex" xmlns:cx6="http://schemas.microsoft.com/office/drawing/2016/5/12/chartex" xmlns:cx7="http://schemas.microsoft.com/office/drawing/2016/5/13/chartex" xmlns:cx8="http://schemas.microsoft.com/office/drawing/2016/5/14/chartex" xmlns:aink="http://schemas.microsoft.com/office/drawing/2016/ink" xmlns:am3d="http://schemas.microsoft.com/office/drawing/2017/model3d" xmlns:o="urn:schemas-microsoft-com:office:office" xmlns:v="urn:schemas-microsoft-com:vml" xmlns:w10="urn:schemas-microsoft-com:office:word" xmlns:w="http://schemas.openxmlformats.org/wordprocessingml/2006/main" xmlns:w16cid="http://schemas.microsoft.com/office/word/2016/wordml/cid" xmlns:w16se="http://schemas.microsoft.com/office/word/2015/wordml/symex" xmlns:a16="http://schemas.microsoft.com/office/drawing/2014/main" id="{A1784623-9F9E-4432-B15B-CC24B3C8DA7B}"/>
                 </a:ext>
               </a:extLst>
             </wp:docPr>
@@ -12886,7 +12663,7 @@
                     <pic:cNvPr id="5" name="그림 4">
                       <a:extLst>
                         <a:ext uri="{FF2B5EF4-FFF2-40B4-BE49-F238E27FC236}">
-                          <a16:creationId xmlns:a16="http://schemas.microsoft.com/office/drawing/2014/main" xmlns:w16se="http://schemas.microsoft.com/office/word/2015/wordml/symex" xmlns:w16cid="http://schemas.microsoft.com/office/word/2016/wordml/cid" xmlns:w="http://schemas.openxmlformats.org/wordprocessingml/2006/main" xmlns:w10="urn:schemas-microsoft-com:office:word" xmlns:v="urn:schemas-microsoft-com:vml" xmlns:o="urn:schemas-microsoft-com:office:office" xmlns:am3d="http://schemas.microsoft.com/office/drawing/2017/model3d" xmlns:aink="http://schemas.microsoft.com/office/drawing/2016/ink" xmlns:cx8="http://schemas.microsoft.com/office/drawing/2016/5/14/chartex" xmlns:cx7="http://schemas.microsoft.com/office/drawing/2016/5/13/chartex" xmlns:cx6="http://schemas.microsoft.com/office/drawing/2016/5/12/chartex" xmlns:cx5="http://schemas.microsoft.com/office/drawing/2016/5/11/chartex" xmlns:cx4="http://schemas.microsoft.com/office/drawing/2016/5/10/chartex" xmlns:cx3="http://schemas.microsoft.com/office/drawing/2016/5/9/chartex" xmlns:cx2="http://schemas.microsoft.com/office/drawing/2015/10/21/chartex" xmlns:cx1="http://schemas.microsoft.com/office/drawing/2015/9/8/chartex" xmlns:cx="http://schemas.microsoft.com/office/drawing/2014/chartex" xmlns="" id="{A1784623-9F9E-4432-B15B-CC24B3C8DA7B}"/>
+                          <a16:creationId xmlns="" xmlns:cx="http://schemas.microsoft.com/office/drawing/2014/chartex" xmlns:cx1="http://schemas.microsoft.com/office/drawing/2015/9/8/chartex" xmlns:cx2="http://schemas.microsoft.com/office/drawing/2015/10/21/chartex" xmlns:cx3="http://schemas.microsoft.com/office/drawing/2016/5/9/chartex" xmlns:cx4="http://schemas.microsoft.com/office/drawing/2016/5/10/chartex" xmlns:cx5="http://schemas.microsoft.com/office/drawing/2016/5/11/chartex" xmlns:cx6="http://schemas.microsoft.com/office/drawing/2016/5/12/chartex" xmlns:cx7="http://schemas.microsoft.com/office/drawing/2016/5/13/chartex" xmlns:cx8="http://schemas.microsoft.com/office/drawing/2016/5/14/chartex" xmlns:aink="http://schemas.microsoft.com/office/drawing/2016/ink" xmlns:am3d="http://schemas.microsoft.com/office/drawing/2017/model3d" xmlns:o="urn:schemas-microsoft-com:office:office" xmlns:v="urn:schemas-microsoft-com:vml" xmlns:w10="urn:schemas-microsoft-com:office:word" xmlns:w="http://schemas.openxmlformats.org/wordprocessingml/2006/main" xmlns:w16cid="http://schemas.microsoft.com/office/word/2016/wordml/cid" xmlns:w16se="http://schemas.microsoft.com/office/word/2015/wordml/symex" xmlns:a16="http://schemas.microsoft.com/office/drawing/2014/main" id="{A1784623-9F9E-4432-B15B-CC24B3C8DA7B}"/>
                         </a:ext>
                       </a:extLst>
                     </pic:cNvPr>
@@ -12945,13 +12722,7 @@
       <w:bookmarkEnd w:id="37"/>
     </w:p>
     <w:p/>
-    <w:p>
-      <w:pPr>
-        <w:rPr>
-          <w:rFonts w:hint="eastAsia"/>
-        </w:rPr>
-      </w:pPr>
-    </w:p>
+    <w:p/>
     <w:p>
       <w:pPr>
         <w:pStyle w:val="3"/>
@@ -13009,23 +12780,7 @@
         <w:t xml:space="preserve"> </w:t>
       </w:r>
       <w:r>
-        <w:t xml:space="preserve">들면 옷이 가질 수 있는 키워드에는 재질, </w:t>
-      </w:r>
-      <w:proofErr w:type="spellStart"/>
-      <w:r>
-        <w:t>가성비</w:t>
-      </w:r>
-      <w:proofErr w:type="spellEnd"/>
-      <w:r>
-        <w:t xml:space="preserve"> 등이 있다. 재질이 초록색, 가성비가 빨간색으로 표시되면 사용자는 상품의 재질이 좋지만 </w:t>
-      </w:r>
-      <w:proofErr w:type="spellStart"/>
-      <w:r>
-        <w:t>가성비는</w:t>
-      </w:r>
-      <w:proofErr w:type="spellEnd"/>
-      <w:r>
-        <w:t xml:space="preserve"> 좋지</w:t>
+        <w:t>들면 옷이 가질 수 있는 키워드에는 재질, 가성비 등이 있다. 재질이 초록색, 가성비가 빨간색으로 표시되면 사용자는 상품의 재질이 좋지만 가성비는 좋지</w:t>
       </w:r>
       <w:r>
         <w:rPr>
@@ -13191,17 +12946,9 @@
         <w:rPr>
           <w:rFonts w:hint="eastAsia"/>
         </w:rPr>
-        <w:t xml:space="preserve">를 통한 키워드 추출 </w:t>
-      </w:r>
-      <w:proofErr w:type="spellStart"/>
-      <w:r>
-        <w:rPr>
-          <w:rFonts w:hint="eastAsia"/>
-        </w:rPr>
-        <w:t>에시</w:t>
+        <w:t>를 통한 키워드 추출 에시</w:t>
       </w:r>
       <w:bookmarkEnd w:id="39"/>
-      <w:proofErr w:type="spellEnd"/>
     </w:p>
     <w:p>
       <w:pPr>
@@ -13661,33 +13408,11 @@
         </w:rPr>
         <w:t xml:space="preserve"> </w:t>
       </w:r>
-      <w:proofErr w:type="spellStart"/>
-      <w:r>
-        <w:rPr>
-          <w:rFonts w:hint="eastAsia"/>
-        </w:rPr>
-        <w:t>프론트엔드와</w:t>
-      </w:r>
-      <w:proofErr w:type="spellEnd"/>
-      <w:r>
-        <w:rPr>
-          <w:rFonts w:hint="eastAsia"/>
-        </w:rPr>
-        <w:t xml:space="preserve"> </w:t>
-      </w:r>
-      <w:proofErr w:type="spellStart"/>
-      <w:r>
-        <w:rPr>
-          <w:rFonts w:hint="eastAsia"/>
-        </w:rPr>
-        <w:t>백엔드를</w:t>
-      </w:r>
-      <w:proofErr w:type="spellEnd"/>
-      <w:r>
-        <w:rPr>
-          <w:rFonts w:hint="eastAsia"/>
-        </w:rPr>
-        <w:t xml:space="preserve"> 나눠서 독립적으로 구현하며,</w:t>
+      <w:r>
+        <w:rPr>
+          <w:rFonts w:hint="eastAsia"/>
+        </w:rPr>
+        <w:t>프론트엔드와 백엔드를 나눠서 독립적으로 구현하며,</w:t>
       </w:r>
       <w:r>
         <w:t xml:space="preserve"> </w:t>
@@ -14000,32 +13725,14 @@
     </w:p>
     <w:p/>
     <w:p>
-      <w:proofErr w:type="spellStart"/>
       <w:r>
         <w:rPr>
           <w:rFonts w:hint="eastAsia"/>
         </w:rPr>
         <w:t>프론트엔드</w:t>
       </w:r>
-      <w:proofErr w:type="spellEnd"/>
-      <w:r>
-        <w:t xml:space="preserve"> 시스템은 유저의 입력을 받아 적절한 출력을 하는 역할을 맡는다. 본 시스템에서는 이를 위해 </w:t>
-      </w:r>
-      <w:proofErr w:type="spellStart"/>
-      <w:r>
-        <w:t>백엔드</w:t>
-      </w:r>
-      <w:proofErr w:type="spellEnd"/>
-      <w:r>
-        <w:t xml:space="preserve"> </w:t>
-      </w:r>
-      <w:proofErr w:type="spellStart"/>
-      <w:r>
-        <w:t>아키텍쳐와</w:t>
-      </w:r>
-      <w:proofErr w:type="spellEnd"/>
-      <w:r>
-        <w:t xml:space="preserve"> 통신해 데이터를 가져온다. 본 프로젝트에서는 상품 검색, 상품 추천, 상품 리뷰 등을 포함한다.</w:t>
+      <w:r>
+        <w:t xml:space="preserve"> 시스템은 유저의 입력을 받아 적절한 출력을 하는 역할을 맡는다. 본 시스템에서는 이를 위해 백엔드 아키텍쳐와 통신해 데이터를 가져온다. 본 프로젝트에서는 상품 검색, 상품 추천, 상품 리뷰 등을 포함한다.</w:t>
       </w:r>
     </w:p>
     <w:p/>
@@ -14132,19 +13839,11 @@
       <w:bookmarkEnd w:id="50"/>
     </w:p>
     <w:p>
-      <w:proofErr w:type="spellStart"/>
-      <w:r>
-        <w:rPr>
-          <w:rFonts w:hint="eastAsia"/>
-        </w:rPr>
-        <w:t>백엔드</w:t>
-      </w:r>
-      <w:proofErr w:type="spellEnd"/>
-      <w:r>
-        <w:rPr>
-          <w:rFonts w:hint="eastAsia"/>
-        </w:rPr>
-        <w:t xml:space="preserve"> 시스템은 </w:t>
+      <w:r>
+        <w:rPr>
+          <w:rFonts w:hint="eastAsia"/>
+        </w:rPr>
+        <w:t xml:space="preserve">백엔드 시스템은 </w:t>
       </w:r>
       <w:r>
         <w:rPr>
@@ -16562,23 +16261,7 @@
               <w:t>로드 하는 방식을 사용한다</w:t>
             </w:r>
             <w:r>
-              <w:t xml:space="preserve">. 사용자는 리뷰에 추천, </w:t>
-            </w:r>
-            <w:proofErr w:type="spellStart"/>
-            <w:r>
-              <w:t>비추천을</w:t>
-            </w:r>
-            <w:proofErr w:type="spellEnd"/>
-            <w:r>
-              <w:t xml:space="preserve"> 할 수 있으며 (추천 수-</w:t>
-            </w:r>
-            <w:proofErr w:type="spellStart"/>
-            <w:r>
-              <w:t>비추천</w:t>
-            </w:r>
-            <w:proofErr w:type="spellEnd"/>
-            <w:r>
-              <w:t xml:space="preserve"> 수)값에</w:t>
+              <w:t>. 사용자는 리뷰에 추천, 비추천을 할 수 있으며 (추천 수-비추천 수)값에</w:t>
             </w:r>
             <w:r>
               <w:rPr>
@@ -18962,19 +18645,11 @@
             <w:pPr>
               <w:spacing w:after="0" w:line="240" w:lineRule="auto"/>
             </w:pPr>
-            <w:proofErr w:type="spellStart"/>
-            <w:r>
-              <w:rPr>
-                <w:rFonts w:hint="eastAsia"/>
-              </w:rPr>
-              <w:t>포스팅</w:t>
-            </w:r>
-            <w:proofErr w:type="spellEnd"/>
-            <w:r>
-              <w:rPr>
-                <w:rFonts w:hint="eastAsia"/>
-              </w:rPr>
-              <w:t xml:space="preserve"> 된 리뷰를 자연어 처리 </w:t>
+            <w:r>
+              <w:rPr>
+                <w:rFonts w:hint="eastAsia"/>
+              </w:rPr>
+              <w:t xml:space="preserve">포스팅 된 리뷰를 자연어 처리 </w:t>
             </w:r>
             <w:r>
               <w:t>API</w:t>
@@ -19278,27 +18953,13 @@
               <w:rPr>
                 <w:rFonts w:hint="eastAsia"/>
               </w:rPr>
-              <w:t xml:space="preserve"> </w:t>
-            </w:r>
-            <w:proofErr w:type="spellStart"/>
-            <w:r>
-              <w:rPr>
-                <w:rFonts w:hint="eastAsia"/>
-              </w:rPr>
-              <w:t>포스팅</w:t>
-            </w:r>
-            <w:r>
-              <w:rPr>
-                <w:rFonts w:hint="eastAsia"/>
-              </w:rPr>
-              <w:t>이</w:t>
-            </w:r>
-            <w:proofErr w:type="spellEnd"/>
-            <w:r>
-              <w:rPr>
-                <w:rFonts w:hint="eastAsia"/>
-              </w:rPr>
-              <w:t xml:space="preserve"> 적용</w:t>
+              <w:t xml:space="preserve"> 포스팅</w:t>
+            </w:r>
+            <w:r>
+              <w:rPr>
+                <w:rFonts w:hint="eastAsia"/>
+              </w:rPr>
+              <w:t>이 적용</w:t>
             </w:r>
             <w:r>
               <w:rPr>
@@ -20730,7 +20391,6 @@
             <w:pPr>
               <w:spacing w:after="0" w:line="240" w:lineRule="auto"/>
             </w:pPr>
-            <w:proofErr w:type="spellStart"/>
             <w:r>
               <w:rPr>
                 <w:rFonts w:hint="eastAsia"/>
@@ -20738,26 +20398,14 @@
               <w:t>D</w:t>
             </w:r>
             <w:r>
-              <w:t>ataBase</w:t>
-            </w:r>
-            <w:proofErr w:type="spellEnd"/>
-            <w:r>
-              <w:t xml:space="preserve">, </w:t>
-            </w:r>
-            <w:r>
-              <w:rPr>
-                <w:rFonts w:hint="eastAsia"/>
-              </w:rPr>
-              <w:t xml:space="preserve">사용자의 </w:t>
-            </w:r>
-            <w:proofErr w:type="spellStart"/>
-            <w:r>
-              <w:rPr>
-                <w:rFonts w:hint="eastAsia"/>
-              </w:rPr>
-              <w:t>웹페이지</w:t>
-            </w:r>
-            <w:proofErr w:type="spellEnd"/>
+              <w:t xml:space="preserve">ataBase, </w:t>
+            </w:r>
+            <w:r>
+              <w:rPr>
+                <w:rFonts w:hint="eastAsia"/>
+              </w:rPr>
+              <w:t>사용자의 웹페이지</w:t>
+            </w:r>
           </w:p>
         </w:tc>
       </w:tr>
@@ -20873,21 +20521,7 @@
               <w:rPr>
                 <w:rFonts w:hint="eastAsia"/>
               </w:rPr>
-              <w:t xml:space="preserve">그 후 사용자의 </w:t>
-            </w:r>
-            <w:proofErr w:type="spellStart"/>
-            <w:r>
-              <w:rPr>
-                <w:rFonts w:hint="eastAsia"/>
-              </w:rPr>
-              <w:t>웹페이지로</w:t>
-            </w:r>
-            <w:proofErr w:type="spellEnd"/>
-            <w:r>
-              <w:rPr>
-                <w:rFonts w:hint="eastAsia"/>
-              </w:rPr>
-              <w:t xml:space="preserve"> 변경되었음을 알리는 </w:t>
+              <w:t xml:space="preserve">그 후 사용자의 웹페이지로 변경되었음을 알리는 </w:t>
             </w:r>
             <w:r>
               <w:t xml:space="preserve">Response </w:t>
@@ -21236,21 +20870,7 @@
         <w:rPr>
           <w:rFonts w:hint="eastAsia"/>
         </w:rPr>
-        <w:t xml:space="preserve">동적으로 크기를 변경하는 </w:t>
-      </w:r>
-      <w:proofErr w:type="spellStart"/>
-      <w:r>
-        <w:rPr>
-          <w:rFonts w:hint="eastAsia"/>
-        </w:rPr>
-        <w:t>반응형</w:t>
-      </w:r>
-      <w:proofErr w:type="spellEnd"/>
-      <w:r>
-        <w:rPr>
-          <w:rFonts w:hint="eastAsia"/>
-        </w:rPr>
-        <w:t xml:space="preserve"> 웹</w:t>
+        <w:t>동적으로 크기를 변경하는 반응형 웹</w:t>
       </w:r>
       <w:r>
         <w:t xml:space="preserve"> </w:t>
@@ -21406,15 +21026,7 @@
         <w:t xml:space="preserve">을 주요 문자인 </w:t>
       </w:r>
       <w:r>
-        <w:t>&lt;</w:t>
-      </w:r>
-      <w:proofErr w:type="gramStart"/>
-      <w:r>
-        <w:t>,&gt;</w:t>
-      </w:r>
-      <w:proofErr w:type="gramEnd"/>
-      <w:r>
-        <w:t>,’,”,\,/</w:t>
+        <w:t>&lt;,&gt;,’,”,\,/</w:t>
       </w:r>
       <w:r>
         <w:rPr>
@@ -21605,35 +21217,7 @@
         <w:rPr>
           <w:rFonts w:hint="eastAsia"/>
         </w:rPr>
-        <w:t xml:space="preserve">의 개발 프로세스를 사용한다. </w:t>
-      </w:r>
-      <w:proofErr w:type="spellStart"/>
-      <w:r>
-        <w:rPr>
-          <w:rFonts w:hint="eastAsia"/>
-        </w:rPr>
-        <w:t>프론트엔드와</w:t>
-      </w:r>
-      <w:proofErr w:type="spellEnd"/>
-      <w:r>
-        <w:rPr>
-          <w:rFonts w:hint="eastAsia"/>
-        </w:rPr>
-        <w:t xml:space="preserve"> </w:t>
-      </w:r>
-      <w:proofErr w:type="spellStart"/>
-      <w:r>
-        <w:rPr>
-          <w:rFonts w:hint="eastAsia"/>
-        </w:rPr>
-        <w:t>백엔드를</w:t>
-      </w:r>
-      <w:proofErr w:type="spellEnd"/>
-      <w:r>
-        <w:rPr>
-          <w:rFonts w:hint="eastAsia"/>
-        </w:rPr>
-        <w:t xml:space="preserve"> 나눠서 독립적으로 구현하며,</w:t>
+        <w:t>의 개발 프로세스를 사용한다. 프론트엔드와 백엔드를 나눠서 독립적으로 구현하며,</w:t>
       </w:r>
       <w:r>
         <w:t xml:space="preserve"> </w:t>
@@ -21792,21 +21376,7 @@
         <w:rPr>
           <w:rFonts w:hint="eastAsia"/>
         </w:rPr>
-        <w:t xml:space="preserve">유저가 이미 회원가입을 마친 상황에서 </w:t>
-      </w:r>
-      <w:proofErr w:type="spellStart"/>
-      <w:r>
-        <w:rPr>
-          <w:rFonts w:hint="eastAsia"/>
-        </w:rPr>
-        <w:t>로그인을</w:t>
-      </w:r>
-      <w:proofErr w:type="spellEnd"/>
-      <w:r>
-        <w:rPr>
-          <w:rFonts w:hint="eastAsia"/>
-        </w:rPr>
-        <w:t xml:space="preserve"> 하려고 하고,</w:t>
+        <w:t>유저가 이미 회원가입을 마친 상황에서 로그인을 하려고 하고,</w:t>
       </w:r>
       <w:r>
         <w:t xml:space="preserve"> </w:t>
@@ -22046,21 +21616,7 @@
         <w:rPr>
           <w:rFonts w:hint="eastAsia"/>
         </w:rPr>
-        <w:t xml:space="preserve">이미 회원가입이 되어 있으며, </w:t>
-      </w:r>
-      <w:proofErr w:type="spellStart"/>
-      <w:r>
-        <w:rPr>
-          <w:rFonts w:hint="eastAsia"/>
-        </w:rPr>
-        <w:t>로그인을</w:t>
-      </w:r>
-      <w:proofErr w:type="spellEnd"/>
-      <w:r>
-        <w:rPr>
-          <w:rFonts w:hint="eastAsia"/>
-        </w:rPr>
-        <w:t xml:space="preserve"> 마쳤다.</w:t>
+        <w:t>이미 회원가입이 되어 있으며, 로그인을 마쳤다.</w:t>
       </w:r>
       <w:r>
         <w:t xml:space="preserve"> </w:t>
@@ -22409,21 +21965,7 @@
         <w:rPr>
           <w:rFonts w:hint="eastAsia"/>
         </w:rPr>
-        <w:t xml:space="preserve">추천이 많이 달린 </w:t>
-      </w:r>
-      <w:proofErr w:type="spellStart"/>
-      <w:r>
-        <w:rPr>
-          <w:rFonts w:hint="eastAsia"/>
-        </w:rPr>
-        <w:t>리뷰어에게</w:t>
-      </w:r>
-      <w:proofErr w:type="spellEnd"/>
-      <w:r>
-        <w:rPr>
-          <w:rFonts w:hint="eastAsia"/>
-        </w:rPr>
-        <w:t xml:space="preserve"> 혜택이나 리뷰의 색 변경 등의 긍정적 피드백을 제공하는 방식으로 리뷰를 장려할 수 있을 것이다.</w:t>
+        <w:t>추천이 많이 달린 리뷰어에게 혜택이나 리뷰의 색 변경 등의 긍정적 피드백을 제공하는 방식으로 리뷰를 장려할 수 있을 것이다.</w:t>
       </w:r>
     </w:p>
     <w:p>
@@ -23142,22 +22684,14 @@
               <w:rPr>
                 <w:rFonts w:hint="eastAsia"/>
               </w:rPr>
-              <w:t>ID와 PW를 입력하고 로그인 버튼을 클릭한다</w:t>
-            </w:r>
-            <w:proofErr w:type="gramStart"/>
+              <w:t>ID와 PW를 입력하고 로그인 버튼을 클릭한다.</w:t>
+            </w:r>
             <w:r>
               <w:rPr>
                 <w:rFonts w:hint="eastAsia"/>
               </w:rPr>
               <w:t>.</w:t>
             </w:r>
-            <w:r>
-              <w:rPr>
-                <w:rFonts w:hint="eastAsia"/>
-              </w:rPr>
-              <w:t>.</w:t>
-            </w:r>
-            <w:proofErr w:type="gramEnd"/>
           </w:p>
         </w:tc>
       </w:tr>
@@ -23887,22 +23421,14 @@
               <w:rPr>
                 <w:rFonts w:hint="eastAsia"/>
               </w:rPr>
-              <w:t>의 리뷰를 작성하고 입력 버튼을 클릭한다</w:t>
-            </w:r>
-            <w:proofErr w:type="gramStart"/>
+              <w:t>의 리뷰를 작성하고 입력 버튼을 클릭한다.</w:t>
+            </w:r>
             <w:r>
               <w:rPr>
                 <w:rFonts w:hint="eastAsia"/>
               </w:rPr>
               <w:t>.</w:t>
             </w:r>
-            <w:r>
-              <w:rPr>
-                <w:rFonts w:hint="eastAsia"/>
-              </w:rPr>
-              <w:t>.</w:t>
-            </w:r>
-            <w:proofErr w:type="gramEnd"/>
             <w:r>
               <w:t xml:space="preserve"> </w:t>
             </w:r>
@@ -24624,16 +24150,8 @@
               <w:rPr>
                 <w:rFonts w:hint="eastAsia"/>
               </w:rPr>
-              <w:t>사용자가 사전에 또는 검색 후 상품 리스트가 띄워진 창에서 설정한 키워드를 바탕으로 검색 시 상품 및 키워드의 순서를 결정한다</w:t>
-            </w:r>
-            <w:proofErr w:type="gramStart"/>
-            <w:r>
-              <w:rPr>
-                <w:rFonts w:hint="eastAsia"/>
-              </w:rPr>
-              <w:t>..</w:t>
-            </w:r>
-            <w:proofErr w:type="gramEnd"/>
+              <w:t>사용자가 사전에 또는 검색 후 상품 리스트가 띄워진 창에서 설정한 키워드를 바탕으로 검색 시 상품 및 키워드의 순서를 결정한다..</w:t>
+            </w:r>
           </w:p>
         </w:tc>
       </w:tr>
@@ -26397,7 +25915,13 @@
       </w:r>
       <w:bookmarkEnd w:id="123"/>
     </w:p>
-    <w:p/>
+    <w:p>
+      <w:pPr>
+        <w:rPr>
+          <w:rFonts w:hint="eastAsia"/>
+        </w:rPr>
+      </w:pPr>
+    </w:p>
     <w:p>
       <w:r>
         <w:rPr>
@@ -26415,13 +25939,16 @@
         <w:rPr>
           <w:rFonts w:hint="eastAsia"/>
         </w:rPr>
-        <w:t>에서는 시스템</w:t>
-      </w:r>
-      <w:r>
-        <w:rPr>
-          <w:rFonts w:hint="eastAsia"/>
-        </w:rPr>
-        <w:t>을 둘러싼 환경과,</w:t>
+        <w:t xml:space="preserve">에서는 </w:t>
+      </w:r>
+      <w:r>
+        <w:rPr>
+          <w:rFonts w:hint="eastAsia"/>
+        </w:rPr>
+        <w:t>시스템의</w:t>
+      </w:r>
+      <w:r>
+        <w:t xml:space="preserve"> 기반이 되는 fundamental한 가정에 대해 서술하고, 시스템 운영 과정에서 발생할 수 있는 하드웨어의 변화, client의 요구사항 변화 등에 대해 예측하고 그에 대한 해결 방안을 설명한다.</w:t>
       </w:r>
       <w:r>
         <w:t xml:space="preserve"> </w:t>
@@ -26430,28 +25957,16 @@
         <w:rPr>
           <w:rFonts w:hint="eastAsia"/>
         </w:rPr>
-        <w:t>시스템을 배포하고 운영하며 발생할 수 있는 시스템을 둘러싼 여러 가지 변화를 예상하고,</w:t>
-      </w:r>
-      <w:r>
-        <w:t xml:space="preserve"> </w:t>
-      </w:r>
-      <w:r>
-        <w:rPr>
-          <w:rFonts w:hint="eastAsia"/>
-        </w:rPr>
-        <w:t>예상된 변경사항에 시스템이 어떻게 대응할 수 있을지에 대해 기술한다.</w:t>
-      </w:r>
-      <w:r>
-        <w:t xml:space="preserve"> </w:t>
-      </w:r>
-      <w:r>
-        <w:rPr>
-          <w:rFonts w:hint="eastAsia"/>
-        </w:rPr>
         <w:t>이를 통해 시스템의 추후 수정 시 발생할 수 있는 부수적인 설계 변경의 여지를 없애고 수정 비용을 낮춘다.</w:t>
       </w:r>
     </w:p>
-    <w:p/>
+    <w:p>
+      <w:pPr>
+        <w:rPr>
+          <w:rFonts w:hint="eastAsia"/>
+        </w:rPr>
+      </w:pPr>
+    </w:p>
     <w:p>
       <w:pPr>
         <w:pStyle w:val="3"/>
@@ -26462,21 +25977,185 @@
       </w:pPr>
       <w:bookmarkStart w:id="124" w:name="_Toc23626678"/>
       <w:r>
-        <w:t>Compare Feature</w:t>
+        <w:rPr>
+          <w:rFonts w:hint="eastAsia"/>
+        </w:rPr>
+        <w:t xml:space="preserve">As </w:t>
+      </w:r>
+      <w:r>
+        <w:t>Comp</w:t>
       </w:r>
       <w:bookmarkEnd w:id="124"/>
+      <w:r>
+        <w:rPr>
+          <w:rFonts w:hint="eastAsia"/>
+        </w:rPr>
+        <w:t>o</w:t>
+      </w:r>
+      <w:r>
+        <w:t>nent in Other System</w:t>
+      </w:r>
+    </w:p>
+    <w:p>
+      <w:pPr>
+        <w:rPr>
+          <w:rFonts w:hint="eastAsia"/>
+        </w:rPr>
+      </w:pPr>
     </w:p>
     <w:p>
       <w:pPr>
         <w:ind w:firstLine="360"/>
       </w:pPr>
       <w:r>
-        <w:t>One of our future plans to secure maintainability and to achieve one of our schemes is to implement a compare feature where users can search for 2 different products and after that a comparison technique can be applied to check which phone is more recommended based on the written reviews.</w:t>
+        <w:t>Review Revolution</w:t>
+      </w:r>
+      <w:r>
+        <w:rPr>
+          <w:rFonts w:hint="eastAsia"/>
+        </w:rPr>
+        <w:t>은 다른 시스템에서 유사 상품의 리뷰를 비교할 수 있는 기능으로 사용자의 결정을 돕는 Component로 설계되었다. 이에 맞게 핵심 sub</w:t>
+      </w:r>
+      <w:r>
+        <w:t>-</w:t>
+      </w:r>
+      <w:r>
+        <w:rPr>
+          <w:rFonts w:hint="eastAsia"/>
+        </w:rPr>
+        <w:t xml:space="preserve">system인 </w:t>
+      </w:r>
+      <w:r>
+        <w:t>Review Analysis System, Similar Product Finding System</w:t>
+      </w:r>
+      <w:r>
+        <w:rPr>
+          <w:rFonts w:hint="eastAsia"/>
+        </w:rPr>
+        <w:t xml:space="preserve">위주로 </w:t>
+      </w:r>
+      <w:r>
+        <w:t>Focus</w:t>
+      </w:r>
+      <w:r>
+        <w:rPr>
+          <w:rFonts w:hint="eastAsia"/>
+        </w:rPr>
+        <w:t xml:space="preserve">해서 </w:t>
+      </w:r>
+      <w:r>
+        <w:t>requirement definition</w:t>
+      </w:r>
+      <w:r>
+        <w:rPr>
+          <w:rFonts w:hint="eastAsia"/>
+        </w:rPr>
+        <w:t>이 이뤄졌으며,</w:t>
+      </w:r>
+      <w:r>
+        <w:t xml:space="preserve"> </w:t>
+      </w:r>
+      <w:r>
+        <w:rPr>
+          <w:rFonts w:hint="eastAsia"/>
+        </w:rPr>
+        <w:t xml:space="preserve">나머지 시스템들은 이미 대부분의 웹 사이트에서 자체적으로 구현된 시스템이기 때문에 </w:t>
+      </w:r>
+      <w:r>
+        <w:t>Review Revolution</w:t>
+      </w:r>
+      <w:r>
+        <w:rPr>
+          <w:rFonts w:hint="eastAsia"/>
+        </w:rPr>
+        <w:t xml:space="preserve">과의 직접적인 </w:t>
+      </w:r>
+      <w:r>
+        <w:t>interaction</w:t>
+      </w:r>
+      <w:r>
+        <w:rPr>
+          <w:rFonts w:hint="eastAsia"/>
+        </w:rPr>
+        <w:t xml:space="preserve">을 하는 시스템 외에는 </w:t>
+      </w:r>
+      <w:r>
+        <w:t>Overhead</w:t>
+      </w:r>
+      <w:r>
+        <w:rPr>
+          <w:rFonts w:hint="eastAsia"/>
+        </w:rPr>
+        <w:t xml:space="preserve">로 여기고 제외하여 </w:t>
+      </w:r>
+      <w:r>
+        <w:t>System boundary</w:t>
+      </w:r>
+      <w:r>
+        <w:rPr>
+          <w:rFonts w:hint="eastAsia"/>
+        </w:rPr>
+        <w:t>를 설정하였다.</w:t>
+      </w:r>
+      <w:r>
+        <w:t xml:space="preserve"> </w:t>
+      </w:r>
+      <w:r>
+        <w:rPr>
+          <w:rFonts w:hint="eastAsia"/>
+        </w:rPr>
+        <w:t xml:space="preserve">실제 운영 시에는 다양한 시스템과 상호작용을 할 것이기 때문에 그에 맞게 </w:t>
+      </w:r>
+      <w:r>
+        <w:t>flexible</w:t>
+      </w:r>
+      <w:r>
+        <w:rPr>
+          <w:rFonts w:hint="eastAsia"/>
+        </w:rPr>
+        <w:t xml:space="preserve">하고 간결하게 </w:t>
+      </w:r>
+      <w:r>
+        <w:t>interaction</w:t>
+      </w:r>
+      <w:r>
+        <w:rPr>
+          <w:rFonts w:hint="eastAsia"/>
+        </w:rPr>
+        <w:t>을 정의해서 Component 적용 시의 추가 작업을 최소화하려고 노력했다.</w:t>
       </w:r>
     </w:p>
     <w:p>
       <w:pPr>
         <w:ind w:firstLine="360"/>
+      </w:pPr>
+    </w:p>
+    <w:p>
+      <w:pPr>
+        <w:ind w:firstLine="360"/>
+      </w:pPr>
+    </w:p>
+    <w:p>
+      <w:pPr>
+        <w:ind w:firstLine="360"/>
+      </w:pPr>
+    </w:p>
+    <w:p>
+      <w:pPr>
+        <w:ind w:firstLine="360"/>
+      </w:pPr>
+    </w:p>
+    <w:p>
+      <w:pPr>
+        <w:ind w:firstLine="360"/>
+      </w:pPr>
+    </w:p>
+    <w:p>
+      <w:pPr>
+        <w:ind w:firstLine="360"/>
+        <w:rPr>
+          <w:rFonts w:hint="eastAsia"/>
+        </w:rPr>
       </w:pPr>
     </w:p>
     <w:p>
@@ -26487,11 +26166,17 @@
           <w:numId w:val="4"/>
         </w:numPr>
       </w:pPr>
-      <w:bookmarkStart w:id="125" w:name="_Toc23626679"/>
-      <w:r>
-        <w:t>Voice Analysis</w:t>
-      </w:r>
-      <w:bookmarkEnd w:id="125"/>
+      <w:r>
+        <w:lastRenderedPageBreak/>
+        <w:t>Deep Review Comparison</w:t>
+      </w:r>
+    </w:p>
+    <w:p>
+      <w:pPr>
+        <w:rPr>
+          <w:rFonts w:hint="eastAsia"/>
+        </w:rPr>
+      </w:pPr>
     </w:p>
     <w:p>
       <w:pPr>
@@ -26499,457 +26184,152 @@
       </w:pPr>
       <w:r>
         <w:rPr>
-          <w:noProof/>
-        </w:rPr>
-        <mc:AlternateContent>
-          <mc:Choice Requires="wps">
-            <w:drawing>
-              <wp:anchor distT="0" distB="0" distL="114300" distR="114300" simplePos="0" relativeHeight="251648000" behindDoc="0" locked="0" layoutInCell="1" allowOverlap="1" wp14:anchorId="50B6004D" wp14:editId="71367784">
-                <wp:simplePos x="0" y="0"/>
-                <wp:positionH relativeFrom="column">
-                  <wp:posOffset>198120</wp:posOffset>
-                </wp:positionH>
-                <wp:positionV relativeFrom="paragraph">
-                  <wp:posOffset>1233541</wp:posOffset>
-                </wp:positionV>
-                <wp:extent cx="1147313" cy="534837"/>
-                <wp:effectExtent l="0" t="0" r="15240" b="17780"/>
-                <wp:wrapNone/>
-                <wp:docPr id="32" name="Rectangle 30"/>
-                <wp:cNvGraphicFramePr/>
-                <a:graphic xmlns:a="http://schemas.openxmlformats.org/drawingml/2006/main">
-                  <a:graphicData uri="http://schemas.microsoft.com/office/word/2010/wordprocessingShape">
-                    <wps:wsp>
-                      <wps:cNvSpPr/>
-                      <wps:spPr>
-                        <a:xfrm>
-                          <a:off x="0" y="0"/>
-                          <a:ext cx="1147313" cy="534837"/>
-                        </a:xfrm>
-                        <a:prstGeom prst="rect">
-                          <a:avLst/>
-                        </a:prstGeom>
-                      </wps:spPr>
-                      <wps:style>
-                        <a:lnRef idx="1">
-                          <a:schemeClr val="accent1"/>
-                        </a:lnRef>
-                        <a:fillRef idx="2">
-                          <a:schemeClr val="accent1"/>
-                        </a:fillRef>
-                        <a:effectRef idx="1">
-                          <a:schemeClr val="accent1"/>
-                        </a:effectRef>
-                        <a:fontRef idx="minor">
-                          <a:schemeClr val="dk1"/>
-                        </a:fontRef>
-                      </wps:style>
-                      <wps:txbx>
-                        <w:txbxContent>
-                          <w:p>
-                            <w:pPr>
-                              <w:jc w:val="center"/>
-                            </w:pPr>
-                            <w:r>
-                              <w:t>Voice Review</w:t>
-                            </w:r>
-                          </w:p>
-                        </w:txbxContent>
-                      </wps:txbx>
-                      <wps:bodyPr rot="0" spcFirstLastPara="0" vertOverflow="overflow" horzOverflow="overflow" vert="horz" wrap="square" lIns="91440" tIns="45720" rIns="91440" bIns="45720" numCol="1" spcCol="0" rtlCol="0" fromWordArt="0" anchor="ctr" anchorCtr="0" forceAA="0" compatLnSpc="1">
-                        <a:prstTxWarp prst="textNoShape">
-                          <a:avLst/>
-                        </a:prstTxWarp>
-                        <a:noAutofit/>
-                      </wps:bodyPr>
-                    </wps:wsp>
-                  </a:graphicData>
-                </a:graphic>
-              </wp:anchor>
-            </w:drawing>
-          </mc:Choice>
-          <mc:Fallback>
-            <w:pict>
-              <v:rect w14:anchorId="50B6004D" id="Rectangle 30" o:spid="_x0000_s1026" style="position:absolute;left:0;text-align:left;margin-left:15.6pt;margin-top:97.15pt;width:90.35pt;height:42.1pt;z-index:251648000;visibility:visible;mso-wrap-style:square;mso-wrap-distance-left:9pt;mso-wrap-distance-top:0;mso-wrap-distance-right:9pt;mso-wrap-distance-bottom:0;mso-position-horizontal:absolute;mso-position-horizontal-relative:text;mso-position-vertical:absolute;mso-position-vertical-relative:text;v-text-anchor:middle" o:gfxdata="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" fillcolor="#91bce3 [2164]" strokecolor="#5b9bd5 [3204]" strokeweight=".5pt">
-                <v:fill color2="#7aaddd [2612]" rotate="t" colors="0 #b1cbe9;.5 #a3c1e5;1 #92b9e4" focus="100%" type="gradient">
-                  <o:fill v:ext="view" type="gradientUnscaled"/>
-                </v:fill>
-                <v:textbox>
-                  <w:txbxContent>
-                    <w:p>
-                      <w:pPr>
-                        <w:jc w:val="center"/>
-                      </w:pPr>
-                      <w:r>
-                        <w:t>Voice Review</w:t>
-                      </w:r>
-                    </w:p>
-                  </w:txbxContent>
-                </v:textbox>
-              </v:rect>
-            </w:pict>
-          </mc:Fallback>
-        </mc:AlternateContent>
-      </w:r>
-      <w:r>
-        <w:t>Since on the main inputs to our smartphones are not only text but through voice also. We can give the users the ability to record their voices as a review which will be further used for text generation and text analysis. The previous process can be expressed by the following diagram:</w:t>
+          <w:rFonts w:hint="eastAsia"/>
+        </w:rPr>
+        <w:t>현재</w:t>
+      </w:r>
+      <w:r>
+        <w:t xml:space="preserve"> </w:t>
+      </w:r>
+      <w:r>
+        <w:rPr>
+          <w:rFonts w:hint="eastAsia"/>
+        </w:rPr>
+        <w:t>Review Revolution이 적용한 리뷰 비교 서비스는,</w:t>
+      </w:r>
+      <w:r>
+        <w:t xml:space="preserve"> </w:t>
+      </w:r>
+      <w:r>
+        <w:rPr>
+          <w:rFonts w:hint="eastAsia"/>
+        </w:rPr>
+        <w:t>유사 상품에 대해서 키워드와 대표 리뷰,</w:t>
+      </w:r>
+      <w:r>
+        <w:t xml:space="preserve"> </w:t>
+      </w:r>
+      <w:r>
+        <w:rPr>
+          <w:rFonts w:hint="eastAsia"/>
+        </w:rPr>
+        <w:t xml:space="preserve">키워드 별 종합 평점 등을 비교해서 보여주는 </w:t>
+      </w:r>
+      <w:r>
+        <w:t>Shallow Review Comparison</w:t>
+      </w:r>
+      <w:r>
+        <w:rPr>
+          <w:rFonts w:hint="eastAsia"/>
+        </w:rPr>
+        <w:t>이라고 정의할 수 있다. 하지만 유저는 유사 상품을 비교하는 시점에서, 동시에 한 키워드를 선택 시에 유사 상품들의 해당 키워드와 관련된 리뷰만 모아서 비교할 수 있는 서비스</w:t>
+      </w:r>
+      <w:r>
+        <w:rPr>
+          <w:rFonts w:hint="eastAsia"/>
+        </w:rPr>
+        <w:t xml:space="preserve"> 등을</w:t>
+      </w:r>
+      <w:r>
+        <w:rPr>
+          <w:rFonts w:hint="eastAsia"/>
+        </w:rPr>
+        <w:t xml:space="preserve"> 이용해서 더 높은 수준의 리뷰 비교</w:t>
+      </w:r>
+      <w:r>
+        <w:rPr>
+          <w:rFonts w:hint="eastAsia"/>
+        </w:rPr>
+        <w:t>를 지향할</w:t>
+      </w:r>
+      <w:r>
+        <w:rPr>
+          <w:rFonts w:hint="eastAsia"/>
+        </w:rPr>
+        <w:t xml:space="preserve"> 것이다.</w:t>
+      </w:r>
+      <w:r>
+        <w:t xml:space="preserve"> </w:t>
+      </w:r>
+      <w:r>
+        <w:rPr>
+          <w:rFonts w:hint="eastAsia"/>
+        </w:rPr>
+        <w:t xml:space="preserve">이처럼 </w:t>
+      </w:r>
+      <w:r>
+        <w:rPr>
+          <w:rFonts w:hint="eastAsia"/>
+        </w:rPr>
+        <w:t>각 상품</w:t>
+      </w:r>
+      <w:r>
+        <w:rPr>
+          <w:rFonts w:hint="eastAsia"/>
+        </w:rPr>
+        <w:t>별로 제공하는</w:t>
+      </w:r>
+      <w:r>
+        <w:rPr>
+          <w:rFonts w:hint="eastAsia"/>
+        </w:rPr>
+        <w:t xml:space="preserve"> 리뷰</w:t>
+      </w:r>
+      <w:r>
+        <w:rPr>
+          <w:rFonts w:hint="eastAsia"/>
+        </w:rPr>
+        <w:t xml:space="preserve"> 탐색 서비스를 유사상품 리뷰 비교시점에서 이용할 수 있게 한 기능을</w:t>
+      </w:r>
+      <w:r>
+        <w:rPr>
+          <w:rFonts w:hint="eastAsia"/>
+        </w:rPr>
+        <w:t xml:space="preserve"> Deep Review Comparison</w:t>
+      </w:r>
+      <w:r>
+        <w:rPr>
+          <w:rFonts w:hint="eastAsia"/>
+        </w:rPr>
+        <w:t>이라고 정의한다.</w:t>
+      </w:r>
+      <w:r>
+        <w:t xml:space="preserve"> </w:t>
+      </w:r>
+      <w:r>
+        <w:rPr>
+          <w:rFonts w:hint="eastAsia"/>
+        </w:rPr>
+        <w:t xml:space="preserve">이 기능은 </w:t>
+      </w:r>
+      <w:r>
+        <w:rPr>
+          <w:rFonts w:hint="eastAsia"/>
+        </w:rPr>
+        <w:t xml:space="preserve">추후에 추가 개발을 </w:t>
+      </w:r>
+      <w:r>
+        <w:rPr>
+          <w:rFonts w:hint="eastAsia"/>
+        </w:rPr>
+        <w:t>통해</w:t>
+      </w:r>
+      <w:r>
+        <w:rPr>
+          <w:rFonts w:hint="eastAsia"/>
+        </w:rPr>
+        <w:t xml:space="preserve"> 적용할 수 있는 기능이다.</w:t>
+      </w:r>
+      <w:r>
+        <w:t xml:space="preserve"> </w:t>
       </w:r>
     </w:p>
     <w:p>
       <w:pPr>
         <w:ind w:firstLine="360"/>
-      </w:pPr>
-      <w:r>
-        <w:rPr>
-          <w:noProof/>
-        </w:rPr>
-        <mc:AlternateContent>
-          <mc:Choice Requires="wps">
-            <w:drawing>
-              <wp:anchor distT="0" distB="0" distL="114300" distR="114300" simplePos="0" relativeHeight="251672576" behindDoc="0" locked="0" layoutInCell="1" allowOverlap="1" wp14:anchorId="5193F239" wp14:editId="33C04482">
-                <wp:simplePos x="0" y="0"/>
-                <wp:positionH relativeFrom="column">
-                  <wp:posOffset>3283309</wp:posOffset>
-                </wp:positionH>
-                <wp:positionV relativeFrom="paragraph">
-                  <wp:posOffset>236412</wp:posOffset>
-                </wp:positionV>
-                <wp:extent cx="603849" cy="0"/>
-                <wp:effectExtent l="0" t="76200" r="25400" b="95250"/>
-                <wp:wrapNone/>
-                <wp:docPr id="195" name="Straight Arrow Connector 195"/>
-                <wp:cNvGraphicFramePr/>
-                <a:graphic xmlns:a="http://schemas.openxmlformats.org/drawingml/2006/main">
-                  <a:graphicData uri="http://schemas.microsoft.com/office/word/2010/wordprocessingShape">
-                    <wps:wsp>
-                      <wps:cNvCnPr/>
-                      <wps:spPr>
-                        <a:xfrm>
-                          <a:off x="0" y="0"/>
-                          <a:ext cx="603849" cy="0"/>
-                        </a:xfrm>
-                        <a:prstGeom prst="straightConnector1">
-                          <a:avLst/>
-                        </a:prstGeom>
-                        <a:ln w="19050">
-                          <a:tailEnd type="triangle"/>
-                        </a:ln>
-                      </wps:spPr>
-                      <wps:style>
-                        <a:lnRef idx="1">
-                          <a:schemeClr val="accent1"/>
-                        </a:lnRef>
-                        <a:fillRef idx="0">
-                          <a:schemeClr val="accent1"/>
-                        </a:fillRef>
-                        <a:effectRef idx="0">
-                          <a:schemeClr val="accent1"/>
-                        </a:effectRef>
-                        <a:fontRef idx="minor">
-                          <a:schemeClr val="tx1"/>
-                        </a:fontRef>
-                      </wps:style>
-                      <wps:bodyPr/>
-                    </wps:wsp>
-                  </a:graphicData>
-                </a:graphic>
-              </wp:anchor>
-            </w:drawing>
-          </mc:Choice>
-          <mc:Fallback>
-            <w:pict>
-              <v:shapetype w14:anchorId="55A15CF1" id="_x0000_t32" coordsize="21600,21600" o:spt="32" o:oned="t" path="m,l21600,21600e" filled="f">
-                <v:path arrowok="t" fillok="f" o:connecttype="none"/>
-                <o:lock v:ext="edit" shapetype="t"/>
-              </v:shapetype>
-              <v:shape id="Straight Arrow Connector 195" o:spid="_x0000_s1026" type="#_x0000_t32" style="position:absolute;left:0;text-align:left;margin-left:258.55pt;margin-top:18.6pt;width:47.55pt;height:0;z-index:251672576;visibility:visible;mso-wrap-style:square;mso-wrap-distance-left:9pt;mso-wrap-distance-top:0;mso-wrap-distance-right:9pt;mso-wrap-distance-bottom:0;mso-position-horizontal:absolute;mso-position-horizontal-relative:text;mso-position-vertical:absolute;mso-position-vertical-relative:text" o:gfxdata="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" strokecolor="#5b9bd5 [3204]" strokeweight="1.5pt">
-                <v:stroke endarrow="block" joinstyle="miter"/>
-              </v:shape>
-            </w:pict>
-          </mc:Fallback>
-        </mc:AlternateContent>
-      </w:r>
-      <w:r>
-        <w:rPr>
-          <w:noProof/>
-        </w:rPr>
-        <mc:AlternateContent>
-          <mc:Choice Requires="wps">
-            <w:drawing>
-              <wp:anchor distT="0" distB="0" distL="114300" distR="114300" simplePos="0" relativeHeight="251666432" behindDoc="0" locked="0" layoutInCell="1" allowOverlap="1" wp14:anchorId="7210F3DC" wp14:editId="0F682773">
-                <wp:simplePos x="0" y="0"/>
-                <wp:positionH relativeFrom="column">
-                  <wp:posOffset>1397000</wp:posOffset>
-                </wp:positionH>
-                <wp:positionV relativeFrom="paragraph">
-                  <wp:posOffset>255006</wp:posOffset>
-                </wp:positionV>
-                <wp:extent cx="603849" cy="0"/>
-                <wp:effectExtent l="0" t="76200" r="25400" b="95250"/>
-                <wp:wrapNone/>
-                <wp:docPr id="194" name="Straight Arrow Connector 194"/>
-                <wp:cNvGraphicFramePr/>
-                <a:graphic xmlns:a="http://schemas.openxmlformats.org/drawingml/2006/main">
-                  <a:graphicData uri="http://schemas.microsoft.com/office/word/2010/wordprocessingShape">
-                    <wps:wsp>
-                      <wps:cNvCnPr/>
-                      <wps:spPr>
-                        <a:xfrm>
-                          <a:off x="0" y="0"/>
-                          <a:ext cx="603849" cy="0"/>
-                        </a:xfrm>
-                        <a:prstGeom prst="straightConnector1">
-                          <a:avLst/>
-                        </a:prstGeom>
-                        <a:ln w="19050">
-                          <a:tailEnd type="triangle"/>
-                        </a:ln>
-                      </wps:spPr>
-                      <wps:style>
-                        <a:lnRef idx="1">
-                          <a:schemeClr val="accent1"/>
-                        </a:lnRef>
-                        <a:fillRef idx="0">
-                          <a:schemeClr val="accent1"/>
-                        </a:fillRef>
-                        <a:effectRef idx="0">
-                          <a:schemeClr val="accent1"/>
-                        </a:effectRef>
-                        <a:fontRef idx="minor">
-                          <a:schemeClr val="tx1"/>
-                        </a:fontRef>
-                      </wps:style>
-                      <wps:bodyPr/>
-                    </wps:wsp>
-                  </a:graphicData>
-                </a:graphic>
-              </wp:anchor>
-            </w:drawing>
-          </mc:Choice>
-          <mc:Fallback>
-            <w:pict>
-              <v:shape w14:anchorId="37DDAD1B" id="Straight Arrow Connector 194" o:spid="_x0000_s1026" type="#_x0000_t32" style="position:absolute;left:0;text-align:left;margin-left:110pt;margin-top:20.1pt;width:47.55pt;height:0;z-index:251666432;visibility:visible;mso-wrap-style:square;mso-wrap-distance-left:9pt;mso-wrap-distance-top:0;mso-wrap-distance-right:9pt;mso-wrap-distance-bottom:0;mso-position-horizontal:absolute;mso-position-horizontal-relative:text;mso-position-vertical:absolute;mso-position-vertical-relative:text" o:gfxdata="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" strokecolor="#5b9bd5 [3204]" strokeweight="1.5pt">
-                <v:stroke endarrow="block" joinstyle="miter"/>
-              </v:shape>
-            </w:pict>
-          </mc:Fallback>
-        </mc:AlternateContent>
-      </w:r>
-      <w:r>
-        <w:rPr>
-          <w:noProof/>
-        </w:rPr>
-        <mc:AlternateContent>
-          <mc:Choice Requires="wps">
-            <w:drawing>
-              <wp:anchor distT="0" distB="0" distL="114300" distR="114300" simplePos="0" relativeHeight="251654144" behindDoc="0" locked="0" layoutInCell="1" allowOverlap="1" wp14:anchorId="29BE293E" wp14:editId="7F40E76B">
-                <wp:simplePos x="0" y="0"/>
-                <wp:positionH relativeFrom="column">
-                  <wp:posOffset>2035833</wp:posOffset>
-                </wp:positionH>
-                <wp:positionV relativeFrom="paragraph">
-                  <wp:posOffset>6709</wp:posOffset>
-                </wp:positionV>
-                <wp:extent cx="1233577" cy="534670"/>
-                <wp:effectExtent l="0" t="0" r="24130" b="17780"/>
-                <wp:wrapNone/>
-                <wp:docPr id="192" name="Rectangle 192"/>
-                <wp:cNvGraphicFramePr/>
-                <a:graphic xmlns:a="http://schemas.openxmlformats.org/drawingml/2006/main">
-                  <a:graphicData uri="http://schemas.microsoft.com/office/word/2010/wordprocessingShape">
-                    <wps:wsp>
-                      <wps:cNvSpPr/>
-                      <wps:spPr>
-                        <a:xfrm>
-                          <a:off x="0" y="0"/>
-                          <a:ext cx="1233577" cy="534670"/>
-                        </a:xfrm>
-                        <a:prstGeom prst="rect">
-                          <a:avLst/>
-                        </a:prstGeom>
-                      </wps:spPr>
-                      <wps:style>
-                        <a:lnRef idx="1">
-                          <a:schemeClr val="accent1"/>
-                        </a:lnRef>
-                        <a:fillRef idx="2">
-                          <a:schemeClr val="accent1"/>
-                        </a:fillRef>
-                        <a:effectRef idx="1">
-                          <a:schemeClr val="accent1"/>
-                        </a:effectRef>
-                        <a:fontRef idx="minor">
-                          <a:schemeClr val="dk1"/>
-                        </a:fontRef>
-                      </wps:style>
-                      <wps:txbx>
-                        <w:txbxContent>
-                          <w:p>
-                            <w:pPr>
-                              <w:jc w:val="center"/>
-                            </w:pPr>
-                            <w:r>
-                              <w:t>Text Generation</w:t>
-                            </w:r>
-                          </w:p>
-                        </w:txbxContent>
-                      </wps:txbx>
-                      <wps:bodyPr rot="0" spcFirstLastPara="0" vertOverflow="overflow" horzOverflow="overflow" vert="horz" wrap="square" lIns="91440" tIns="45720" rIns="91440" bIns="45720" numCol="1" spcCol="0" rtlCol="0" fromWordArt="0" anchor="ctr" anchorCtr="0" forceAA="0" compatLnSpc="1">
-                        <a:prstTxWarp prst="textNoShape">
-                          <a:avLst/>
-                        </a:prstTxWarp>
-                        <a:noAutofit/>
-                      </wps:bodyPr>
-                    </wps:wsp>
-                  </a:graphicData>
-                </a:graphic>
-                <wp14:sizeRelH relativeFrom="margin">
-                  <wp14:pctWidth>0</wp14:pctWidth>
-                </wp14:sizeRelH>
-              </wp:anchor>
-            </w:drawing>
-          </mc:Choice>
-          <mc:Fallback>
-            <w:pict>
-              <v:rect w14:anchorId="29BE293E" id="Rectangle 192" o:spid="_x0000_s1027" style="position:absolute;left:0;text-align:left;margin-left:160.3pt;margin-top:.55pt;width:97.15pt;height:42.1pt;z-index:251654144;visibility:visible;mso-wrap-style:square;mso-width-percent:0;mso-wrap-distance-left:9pt;mso-wrap-distance-top:0;mso-wrap-distance-right:9pt;mso-wrap-distance-bottom:0;mso-position-horizontal:absolute;mso-position-horizontal-relative:text;mso-position-vertical:absolute;mso-position-vertical-relative:text;mso-width-percent:0;mso-width-relative:margin;v-text-anchor:middle" o:gfxdata="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" fillcolor="#91bce3 [2164]" strokecolor="#5b9bd5 [3204]" strokeweight=".5pt">
-                <v:fill color2="#7aaddd [2612]" rotate="t" colors="0 #b1cbe9;.5 #a3c1e5;1 #92b9e4" focus="100%" type="gradient">
-                  <o:fill v:ext="view" type="gradientUnscaled"/>
-                </v:fill>
-                <v:textbox>
-                  <w:txbxContent>
-                    <w:p>
-                      <w:pPr>
-                        <w:jc w:val="center"/>
-                      </w:pPr>
-                      <w:r>
-                        <w:t>Text Generation</w:t>
-                      </w:r>
-                    </w:p>
-                  </w:txbxContent>
-                </v:textbox>
-              </v:rect>
-            </w:pict>
-          </mc:Fallback>
-        </mc:AlternateContent>
-      </w:r>
-      <w:r>
-        <w:rPr>
-          <w:noProof/>
-        </w:rPr>
-        <mc:AlternateContent>
-          <mc:Choice Requires="wps">
-            <w:drawing>
-              <wp:anchor distT="0" distB="0" distL="114300" distR="114300" simplePos="0" relativeHeight="251660288" behindDoc="0" locked="0" layoutInCell="1" allowOverlap="1" wp14:anchorId="77FAE10A" wp14:editId="6E982F7F">
-                <wp:simplePos x="0" y="0"/>
-                <wp:positionH relativeFrom="column">
-                  <wp:posOffset>3947999</wp:posOffset>
-                </wp:positionH>
-                <wp:positionV relativeFrom="paragraph">
-                  <wp:posOffset>3474</wp:posOffset>
-                </wp:positionV>
-                <wp:extent cx="1147313" cy="534837"/>
-                <wp:effectExtent l="0" t="0" r="15240" b="17780"/>
-                <wp:wrapNone/>
-                <wp:docPr id="193" name="Rectangle 193"/>
-                <wp:cNvGraphicFramePr/>
-                <a:graphic xmlns:a="http://schemas.openxmlformats.org/drawingml/2006/main">
-                  <a:graphicData uri="http://schemas.microsoft.com/office/word/2010/wordprocessingShape">
-                    <wps:wsp>
-                      <wps:cNvSpPr/>
-                      <wps:spPr>
-                        <a:xfrm>
-                          <a:off x="0" y="0"/>
-                          <a:ext cx="1147313" cy="534837"/>
-                        </a:xfrm>
-                        <a:prstGeom prst="rect">
-                          <a:avLst/>
-                        </a:prstGeom>
-                      </wps:spPr>
-                      <wps:style>
-                        <a:lnRef idx="1">
-                          <a:schemeClr val="accent1"/>
-                        </a:lnRef>
-                        <a:fillRef idx="2">
-                          <a:schemeClr val="accent1"/>
-                        </a:fillRef>
-                        <a:effectRef idx="1">
-                          <a:schemeClr val="accent1"/>
-                        </a:effectRef>
-                        <a:fontRef idx="minor">
-                          <a:schemeClr val="dk1"/>
-                        </a:fontRef>
-                      </wps:style>
-                      <wps:txbx>
-                        <w:txbxContent>
-                          <w:p>
-                            <w:pPr>
-                              <w:jc w:val="center"/>
-                            </w:pPr>
-                            <w:r>
-                              <w:t>Review Analysis</w:t>
-                            </w:r>
-                          </w:p>
-                        </w:txbxContent>
-                      </wps:txbx>
-                      <wps:bodyPr rot="0" spcFirstLastPara="0" vertOverflow="overflow" horzOverflow="overflow" vert="horz" wrap="square" lIns="91440" tIns="45720" rIns="91440" bIns="45720" numCol="1" spcCol="0" rtlCol="0" fromWordArt="0" anchor="ctr" anchorCtr="0" forceAA="0" compatLnSpc="1">
-                        <a:prstTxWarp prst="textNoShape">
-                          <a:avLst/>
-                        </a:prstTxWarp>
-                        <a:noAutofit/>
-                      </wps:bodyPr>
-                    </wps:wsp>
-                  </a:graphicData>
-                </a:graphic>
-              </wp:anchor>
-            </w:drawing>
-          </mc:Choice>
-          <mc:Fallback>
-            <w:pict>
-              <v:rect w14:anchorId="77FAE10A" id="Rectangle 193" o:spid="_x0000_s1028" style="position:absolute;left:0;text-align:left;margin-left:310.85pt;margin-top:.25pt;width:90.35pt;height:42.1pt;z-index:251660288;visibility:visible;mso-wrap-style:square;mso-wrap-distance-left:9pt;mso-wrap-distance-top:0;mso-wrap-distance-right:9pt;mso-wrap-distance-bottom:0;mso-position-horizontal:absolute;mso-position-horizontal-relative:text;mso-position-vertical:absolute;mso-position-vertical-relative:text;v-text-anchor:middle" o:gfxdata="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" fillcolor="#91bce3 [2164]" strokecolor="#5b9bd5 [3204]" strokeweight=".5pt">
-                <v:fill color2="#7aaddd [2612]" rotate="t" colors="0 #b1cbe9;.5 #a3c1e5;1 #92b9e4" focus="100%" type="gradient">
-                  <o:fill v:ext="view" type="gradientUnscaled"/>
-                </v:fill>
-                <v:textbox>
-                  <w:txbxContent>
-                    <w:p>
-                      <w:pPr>
-                        <w:jc w:val="center"/>
-                      </w:pPr>
-                      <w:r>
-                        <w:t>Review Analysis</w:t>
-                      </w:r>
-                    </w:p>
-                  </w:txbxContent>
-                </v:textbox>
-              </v:rect>
-            </w:pict>
-          </mc:Fallback>
-        </mc:AlternateContent>
-      </w:r>
-    </w:p>
-    <w:p>
-      <w:pPr>
-        <w:ind w:firstLine="360"/>
-      </w:pPr>
-    </w:p>
-    <w:p>
-      <w:pPr>
-        <w:ind w:firstLine="360"/>
-      </w:pPr>
-    </w:p>
-    <w:p>
-      <w:pPr>
-        <w:ind w:firstLine="360"/>
-      </w:pPr>
-    </w:p>
-    <w:p>
-      <w:pPr>
-        <w:ind w:firstLine="360"/>
-      </w:pPr>
-    </w:p>
-    <w:p>
-      <w:pPr>
-        <w:ind w:firstLine="360"/>
+        <w:rPr>
+          <w:rFonts w:hint="eastAsia"/>
+        </w:rPr>
       </w:pPr>
     </w:p>
     <w:p>
@@ -26960,12 +26340,9 @@
           <w:numId w:val="4"/>
         </w:numPr>
       </w:pPr>
-      <w:bookmarkStart w:id="126" w:name="_Toc23626680"/>
-      <w:r>
-        <w:lastRenderedPageBreak/>
-        <w:t>Sophisticated Sentiment Search Technique</w:t>
-      </w:r>
-      <w:bookmarkEnd w:id="126"/>
+      <w:r>
+        <w:t>Advanced Similar Product Finder System</w:t>
+      </w:r>
     </w:p>
     <w:p>
       <w:pPr>
@@ -26977,638 +26354,93 @@
         <w:ind w:firstLine="360"/>
       </w:pPr>
       <w:r>
-        <w:t>Some users might not be able to toggle through different categories. From that perspective, we thought about providing the ability to search for a specific product using a full sentence including their requirements. In simple words, the text analysis system can also be applied to the searched keyword rather than only to reviews.</w:t>
+        <w:rPr>
+          <w:rFonts w:hint="eastAsia"/>
+        </w:rPr>
+        <w:t xml:space="preserve">현재 </w:t>
+      </w:r>
+      <w:r>
+        <w:t>Review Revolution</w:t>
+      </w:r>
+      <w:r>
+        <w:rPr>
+          <w:rFonts w:hint="eastAsia"/>
+        </w:rPr>
+        <w:t xml:space="preserve">의 핵심 시스템 중 하나인 </w:t>
+      </w:r>
+      <w:r>
+        <w:t>Similar Product Finder System</w:t>
+      </w:r>
+      <w:r>
+        <w:rPr>
+          <w:rFonts w:hint="eastAsia"/>
+        </w:rPr>
+        <w:t>은 이미 정의된 카테고리와 상품 가격 등을 이용해서 사용자가 이 상품 외에 비교할 예상 후보를 찾아서 유사 상품으로 보여준다.</w:t>
+      </w:r>
+      <w:r>
+        <w:t xml:space="preserve"> </w:t>
+      </w:r>
+      <w:r>
+        <w:rPr>
+          <w:rFonts w:hint="eastAsia"/>
+        </w:rPr>
+        <w:t>이 기능이 리뷰 비교의 성능을 결정할 정도로 중요하다.</w:t>
+      </w:r>
+      <w:r>
+        <w:t xml:space="preserve"> </w:t>
+      </w:r>
+      <w:r>
+        <w:rPr>
+          <w:rFonts w:hint="eastAsia"/>
+        </w:rPr>
+        <w:t>유사 상품이 사용자가 정말 원하던 것이 아닐 경우, 사용자의 신뢰가 떨어지고 다른 온라인 쇼핑몰로 넘어갈 가능성이 높기 때문이다.</w:t>
+      </w:r>
+      <w:r>
+        <w:t xml:space="preserve"> </w:t>
+      </w:r>
+      <w:r>
+        <w:rPr>
+          <w:rFonts w:hint="eastAsia"/>
+        </w:rPr>
+        <w:t xml:space="preserve">그렇기 때문에 더 많은 정보를 통해서 </w:t>
+      </w:r>
+      <w:r>
+        <w:rPr>
+          <w:rFonts w:hint="eastAsia"/>
+        </w:rPr>
+        <w:t xml:space="preserve">정확한 </w:t>
+      </w:r>
+      <w:r>
+        <w:rPr>
+          <w:rFonts w:hint="eastAsia"/>
+        </w:rPr>
+        <w:t xml:space="preserve">유사상품을 </w:t>
+      </w:r>
+      <w:r>
+        <w:rPr>
+          <w:rFonts w:hint="eastAsia"/>
+        </w:rPr>
+        <w:t>고르는 것이 중요하다.</w:t>
+      </w:r>
+      <w:r>
+        <w:t xml:space="preserve"> </w:t>
+      </w:r>
+      <w:r>
+        <w:rPr>
+          <w:rFonts w:hint="eastAsia"/>
+        </w:rPr>
+        <w:t>이를 위해서 사용자의 검색 기록을 이용한 상품별 연관성 추적으로 시시각각 변하는 소비자의 요구에 맞는 더 정확한 유사상품 모델을 구현할 수 있다.</w:t>
       </w:r>
     </w:p>
     <w:p>
       <w:pPr>
         <w:ind w:firstLine="360"/>
       </w:pPr>
-      <w:r>
-        <w:rPr>
-          <w:noProof/>
-        </w:rPr>
-        <mc:AlternateContent>
-          <mc:Choice Requires="wps">
-            <w:drawing>
-              <wp:anchor distT="0" distB="0" distL="114300" distR="114300" simplePos="0" relativeHeight="251678720" behindDoc="0" locked="0" layoutInCell="1" allowOverlap="1" wp14:anchorId="5F630682" wp14:editId="74FD8E4D">
-                <wp:simplePos x="0" y="0"/>
-                <wp:positionH relativeFrom="margin">
-                  <wp:align>left</wp:align>
-                </wp:positionH>
-                <wp:positionV relativeFrom="paragraph">
-                  <wp:posOffset>385863</wp:posOffset>
-                </wp:positionV>
-                <wp:extent cx="1146810" cy="715993"/>
-                <wp:effectExtent l="0" t="0" r="15240" b="27305"/>
-                <wp:wrapNone/>
-                <wp:docPr id="197" name="Rectangle 197"/>
-                <wp:cNvGraphicFramePr/>
-                <a:graphic xmlns:a="http://schemas.openxmlformats.org/drawingml/2006/main">
-                  <a:graphicData uri="http://schemas.microsoft.com/office/word/2010/wordprocessingShape">
-                    <wps:wsp>
-                      <wps:cNvSpPr/>
-                      <wps:spPr>
-                        <a:xfrm>
-                          <a:off x="0" y="0"/>
-                          <a:ext cx="1146810" cy="715993"/>
-                        </a:xfrm>
-                        <a:prstGeom prst="rect">
-                          <a:avLst/>
-                        </a:prstGeom>
-                      </wps:spPr>
-                      <wps:style>
-                        <a:lnRef idx="1">
-                          <a:schemeClr val="accent1"/>
-                        </a:lnRef>
-                        <a:fillRef idx="2">
-                          <a:schemeClr val="accent1"/>
-                        </a:fillRef>
-                        <a:effectRef idx="1">
-                          <a:schemeClr val="accent1"/>
-                        </a:effectRef>
-                        <a:fontRef idx="minor">
-                          <a:schemeClr val="dk1"/>
-                        </a:fontRef>
-                      </wps:style>
-                      <wps:txbx>
-                        <w:txbxContent>
-                          <w:p>
-                            <w:pPr>
-                              <w:jc w:val="center"/>
-                            </w:pPr>
-                            <w:r>
-                              <w:t>Search: “I need a fast laptop”</w:t>
-                            </w:r>
-                          </w:p>
-                        </w:txbxContent>
-                      </wps:txbx>
-                      <wps:bodyPr rot="0" spcFirstLastPara="0" vertOverflow="overflow" horzOverflow="overflow" vert="horz" wrap="square" lIns="91440" tIns="45720" rIns="91440" bIns="45720" numCol="1" spcCol="0" rtlCol="0" fromWordArt="0" anchor="ctr" anchorCtr="0" forceAA="0" compatLnSpc="1">
-                        <a:prstTxWarp prst="textNoShape">
-                          <a:avLst/>
-                        </a:prstTxWarp>
-                        <a:noAutofit/>
-                      </wps:bodyPr>
-                    </wps:wsp>
-                  </a:graphicData>
-                </a:graphic>
-                <wp14:sizeRelV relativeFrom="margin">
-                  <wp14:pctHeight>0</wp14:pctHeight>
-                </wp14:sizeRelV>
-              </wp:anchor>
-            </w:drawing>
-          </mc:Choice>
-          <mc:Fallback>
-            <w:pict>
-              <v:rect w14:anchorId="5F630682" id="Rectangle 197" o:spid="_x0000_s1029" style="position:absolute;left:0;text-align:left;margin-left:0;margin-top:30.4pt;width:90.3pt;height:56.4pt;z-index:251678720;visibility:visible;mso-wrap-style:square;mso-height-percent:0;mso-wrap-distance-left:9pt;mso-wrap-distance-top:0;mso-wrap-distance-right:9pt;mso-wrap-distance-bottom:0;mso-position-horizontal:left;mso-position-horizontal-relative:margin;mso-position-vertical:absolute;mso-position-vertical-relative:text;mso-height-percent:0;mso-height-relative:margin;v-text-anchor:middle" o:gfxdata="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" fillcolor="#91bce3 [2164]" strokecolor="#5b9bd5 [3204]" strokeweight=".5pt">
-                <v:fill color2="#7aaddd [2612]" rotate="t" colors="0 #b1cbe9;.5 #a3c1e5;1 #92b9e4" focus="100%" type="gradient">
-                  <o:fill v:ext="view" type="gradientUnscaled"/>
-                </v:fill>
-                <v:textbox>
-                  <w:txbxContent>
-                    <w:p>
-                      <w:pPr>
-                        <w:jc w:val="center"/>
-                      </w:pPr>
-                      <w:r>
-                        <w:t>Search: “I need a fast laptop”</w:t>
-                      </w:r>
-                    </w:p>
-                  </w:txbxContent>
-                </v:textbox>
-                <w10:wrap anchorx="margin"/>
-              </v:rect>
-            </w:pict>
-          </mc:Fallback>
-        </mc:AlternateContent>
-      </w:r>
-      <w:r>
-        <w:t>e.g.</w:t>
-      </w:r>
     </w:p>
     <w:p>
       <w:pPr>
         <w:ind w:firstLine="360"/>
       </w:pPr>
-      <w:r>
-        <w:rPr>
-          <w:noProof/>
-        </w:rPr>
-        <mc:AlternateContent>
-          <mc:Choice Requires="wps">
-            <w:drawing>
-              <wp:anchor distT="0" distB="0" distL="114300" distR="114300" simplePos="0" relativeHeight="251697152" behindDoc="0" locked="0" layoutInCell="1" allowOverlap="1" wp14:anchorId="3E492173" wp14:editId="16950DD3">
-                <wp:simplePos x="0" y="0"/>
-                <wp:positionH relativeFrom="margin">
-                  <wp:posOffset>4649637</wp:posOffset>
-                </wp:positionH>
-                <wp:positionV relativeFrom="paragraph">
-                  <wp:posOffset>4602</wp:posOffset>
-                </wp:positionV>
-                <wp:extent cx="1656271" cy="664234"/>
-                <wp:effectExtent l="0" t="0" r="20320" b="21590"/>
-                <wp:wrapNone/>
-                <wp:docPr id="205" name="Rectangle 205"/>
-                <wp:cNvGraphicFramePr/>
-                <a:graphic xmlns:a="http://schemas.openxmlformats.org/drawingml/2006/main">
-                  <a:graphicData uri="http://schemas.microsoft.com/office/word/2010/wordprocessingShape">
-                    <wps:wsp>
-                      <wps:cNvSpPr/>
-                      <wps:spPr>
-                        <a:xfrm>
-                          <a:off x="0" y="0"/>
-                          <a:ext cx="1656271" cy="664234"/>
-                        </a:xfrm>
-                        <a:prstGeom prst="rect">
-                          <a:avLst/>
-                        </a:prstGeom>
-                      </wps:spPr>
-                      <wps:style>
-                        <a:lnRef idx="1">
-                          <a:schemeClr val="accent1"/>
-                        </a:lnRef>
-                        <a:fillRef idx="2">
-                          <a:schemeClr val="accent1"/>
-                        </a:fillRef>
-                        <a:effectRef idx="1">
-                          <a:schemeClr val="accent1"/>
-                        </a:effectRef>
-                        <a:fontRef idx="minor">
-                          <a:schemeClr val="dk1"/>
-                        </a:fontRef>
-                      </wps:style>
-                      <wps:txbx>
-                        <w:txbxContent>
-                          <w:p>
-                            <w:pPr>
-                              <w:jc w:val="center"/>
-                            </w:pPr>
-                            <w:r>
-                              <w:t>Show results matching the keyword(s)</w:t>
-                            </w:r>
-                          </w:p>
-                        </w:txbxContent>
-                      </wps:txbx>
-                      <wps:bodyPr rot="0" spcFirstLastPara="0" vertOverflow="overflow" horzOverflow="overflow" vert="horz" wrap="square" lIns="91440" tIns="45720" rIns="91440" bIns="45720" numCol="1" spcCol="0" rtlCol="0" fromWordArt="0" anchor="ctr" anchorCtr="0" forceAA="0" compatLnSpc="1">
-                        <a:prstTxWarp prst="textNoShape">
-                          <a:avLst/>
-                        </a:prstTxWarp>
-                        <a:noAutofit/>
-                      </wps:bodyPr>
-                    </wps:wsp>
-                  </a:graphicData>
-                </a:graphic>
-                <wp14:sizeRelH relativeFrom="margin">
-                  <wp14:pctWidth>0</wp14:pctWidth>
-                </wp14:sizeRelH>
-                <wp14:sizeRelV relativeFrom="margin">
-                  <wp14:pctHeight>0</wp14:pctHeight>
-                </wp14:sizeRelV>
-              </wp:anchor>
-            </w:drawing>
-          </mc:Choice>
-          <mc:Fallback>
-            <w:pict>
-              <v:rect w14:anchorId="3E492173" id="Rectangle 205" o:spid="_x0000_s1030" style="position:absolute;left:0;text-align:left;margin-left:366.1pt;margin-top:.35pt;width:130.4pt;height:52.3pt;z-index:251697152;visibility:visible;mso-wrap-style:square;mso-width-percent:0;mso-height-percent:0;mso-wrap-distance-left:9pt;mso-wrap-distance-top:0;mso-wrap-distance-right:9pt;mso-wrap-distance-bottom:0;mso-position-horizontal:absolute;mso-position-horizontal-relative:margin;mso-position-vertical:absolute;mso-position-vertical-relative:text;mso-width-percent:0;mso-height-percent:0;mso-width-relative:margin;mso-height-relative:margin;v-text-anchor:middle" o:gfxdata="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" fillcolor="#91bce3 [2164]" strokecolor="#5b9bd5 [3204]" strokeweight=".5pt">
-                <v:fill color2="#7aaddd [2612]" rotate="t" colors="0 #b1cbe9;.5 #a3c1e5;1 #92b9e4" focus="100%" type="gradient">
-                  <o:fill v:ext="view" type="gradientUnscaled"/>
-                </v:fill>
-                <v:textbox>
-                  <w:txbxContent>
-                    <w:p>
-                      <w:pPr>
-                        <w:jc w:val="center"/>
-                      </w:pPr>
-                      <w:r>
-                        <w:t>Show results matching the keyword(s)</w:t>
-                      </w:r>
-                    </w:p>
-                  </w:txbxContent>
-                </v:textbox>
-                <w10:wrap anchorx="margin"/>
-              </v:rect>
-            </w:pict>
-          </mc:Fallback>
-        </mc:AlternateContent>
-      </w:r>
-      <w:r>
-        <w:rPr>
-          <w:noProof/>
-        </w:rPr>
-        <mc:AlternateContent>
-          <mc:Choice Requires="wps">
-            <w:drawing>
-              <wp:anchor distT="0" distB="0" distL="114300" distR="114300" simplePos="0" relativeHeight="251623424" behindDoc="0" locked="0" layoutInCell="1" allowOverlap="1" wp14:anchorId="6F401158" wp14:editId="07E657EE">
-                <wp:simplePos x="0" y="0"/>
-                <wp:positionH relativeFrom="column">
-                  <wp:posOffset>3973351</wp:posOffset>
-                </wp:positionH>
-                <wp:positionV relativeFrom="paragraph">
-                  <wp:posOffset>329278</wp:posOffset>
-                </wp:positionV>
-                <wp:extent cx="603849" cy="0"/>
-                <wp:effectExtent l="0" t="76200" r="25400" b="95250"/>
-                <wp:wrapNone/>
-                <wp:docPr id="204" name="Straight Arrow Connector 204"/>
-                <wp:cNvGraphicFramePr/>
-                <a:graphic xmlns:a="http://schemas.openxmlformats.org/drawingml/2006/main">
-                  <a:graphicData uri="http://schemas.microsoft.com/office/word/2010/wordprocessingShape">
-                    <wps:wsp>
-                      <wps:cNvCnPr/>
-                      <wps:spPr>
-                        <a:xfrm>
-                          <a:off x="0" y="0"/>
-                          <a:ext cx="603849" cy="0"/>
-                        </a:xfrm>
-                        <a:prstGeom prst="straightConnector1">
-                          <a:avLst/>
-                        </a:prstGeom>
-                        <a:ln w="19050">
-                          <a:tailEnd type="triangle"/>
-                        </a:ln>
-                      </wps:spPr>
-                      <wps:style>
-                        <a:lnRef idx="1">
-                          <a:schemeClr val="accent1"/>
-                        </a:lnRef>
-                        <a:fillRef idx="0">
-                          <a:schemeClr val="accent1"/>
-                        </a:fillRef>
-                        <a:effectRef idx="0">
-                          <a:schemeClr val="accent1"/>
-                        </a:effectRef>
-                        <a:fontRef idx="minor">
-                          <a:schemeClr val="tx1"/>
-                        </a:fontRef>
-                      </wps:style>
-                      <wps:bodyPr/>
-                    </wps:wsp>
-                  </a:graphicData>
-                </a:graphic>
-              </wp:anchor>
-            </w:drawing>
-          </mc:Choice>
-          <mc:Fallback>
-            <w:pict>
-              <v:shape w14:anchorId="20714349" id="Straight Arrow Connector 204" o:spid="_x0000_s1026" type="#_x0000_t32" style="position:absolute;left:0;text-align:left;margin-left:312.85pt;margin-top:25.95pt;width:47.55pt;height:0;z-index:251623424;visibility:visible;mso-wrap-style:square;mso-wrap-distance-left:9pt;mso-wrap-distance-top:0;mso-wrap-distance-right:9pt;mso-wrap-distance-bottom:0;mso-position-horizontal:absolute;mso-position-horizontal-relative:text;mso-position-vertical:absolute;mso-position-vertical-relative:text" o:gfxdata="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" strokecolor="#5b9bd5 [3204]" strokeweight="1.5pt">
-                <v:stroke endarrow="block" joinstyle="miter"/>
-              </v:shape>
-            </w:pict>
-          </mc:Fallback>
-        </mc:AlternateContent>
-      </w:r>
-      <w:r>
-        <w:rPr>
-          <w:noProof/>
-        </w:rPr>
-        <mc:AlternateContent>
-          <mc:Choice Requires="wps">
-            <w:drawing>
-              <wp:anchor distT="0" distB="0" distL="114300" distR="114300" simplePos="0" relativeHeight="251691008" behindDoc="0" locked="0" layoutInCell="1" allowOverlap="1" wp14:anchorId="2AC7FBC9" wp14:editId="55131BF2">
-                <wp:simplePos x="0" y="0"/>
-                <wp:positionH relativeFrom="margin">
-                  <wp:posOffset>3118785</wp:posOffset>
-                </wp:positionH>
-                <wp:positionV relativeFrom="paragraph">
-                  <wp:posOffset>1270</wp:posOffset>
-                </wp:positionV>
-                <wp:extent cx="1146810" cy="715993"/>
-                <wp:effectExtent l="0" t="0" r="15240" b="27305"/>
-                <wp:wrapNone/>
-                <wp:docPr id="201" name="Rectangle 201"/>
-                <wp:cNvGraphicFramePr/>
-                <a:graphic xmlns:a="http://schemas.openxmlformats.org/drawingml/2006/main">
-                  <a:graphicData uri="http://schemas.microsoft.com/office/word/2010/wordprocessingShape">
-                    <wps:wsp>
-                      <wps:cNvSpPr/>
-                      <wps:spPr>
-                        <a:xfrm>
-                          <a:off x="0" y="0"/>
-                          <a:ext cx="1146810" cy="715993"/>
-                        </a:xfrm>
-                        <a:prstGeom prst="rect">
-                          <a:avLst/>
-                        </a:prstGeom>
-                      </wps:spPr>
-                      <wps:style>
-                        <a:lnRef idx="1">
-                          <a:schemeClr val="accent1"/>
-                        </a:lnRef>
-                        <a:fillRef idx="2">
-                          <a:schemeClr val="accent1"/>
-                        </a:fillRef>
-                        <a:effectRef idx="1">
-                          <a:schemeClr val="accent1"/>
-                        </a:effectRef>
-                        <a:fontRef idx="minor">
-                          <a:schemeClr val="dk1"/>
-                        </a:fontRef>
-                      </wps:style>
-                      <wps:txbx>
-                        <w:txbxContent>
-                          <w:p>
-                            <w:pPr>
-                              <w:jc w:val="center"/>
-                            </w:pPr>
-                            <w:r>
-                              <w:t xml:space="preserve">I need a </w:t>
-                            </w:r>
-                            <w:r>
-                              <w:rPr>
-                                <w:b/>
-                                <w:bCs/>
-                                <w:i/>
-                                <w:iCs/>
-                              </w:rPr>
-                              <w:t>fast</w:t>
-                            </w:r>
-                            <w:r>
-                              <w:t xml:space="preserve"> laptop</w:t>
-                            </w:r>
-                          </w:p>
-                        </w:txbxContent>
-                      </wps:txbx>
-                      <wps:bodyPr rot="0" spcFirstLastPara="0" vertOverflow="overflow" horzOverflow="overflow" vert="horz" wrap="square" lIns="91440" tIns="45720" rIns="91440" bIns="45720" numCol="1" spcCol="0" rtlCol="0" fromWordArt="0" anchor="ctr" anchorCtr="0" forceAA="0" compatLnSpc="1">
-                        <a:prstTxWarp prst="textNoShape">
-                          <a:avLst/>
-                        </a:prstTxWarp>
-                        <a:noAutofit/>
-                      </wps:bodyPr>
-                    </wps:wsp>
-                  </a:graphicData>
-                </a:graphic>
-                <wp14:sizeRelV relativeFrom="margin">
-                  <wp14:pctHeight>0</wp14:pctHeight>
-                </wp14:sizeRelV>
-              </wp:anchor>
-            </w:drawing>
-          </mc:Choice>
-          <mc:Fallback>
-            <w:pict>
-              <v:rect w14:anchorId="2AC7FBC9" id="Rectangle 201" o:spid="_x0000_s1031" style="position:absolute;left:0;text-align:left;margin-left:245.55pt;margin-top:.1pt;width:90.3pt;height:56.4pt;z-index:251691008;visibility:visible;mso-wrap-style:square;mso-height-percent:0;mso-wrap-distance-left:9pt;mso-wrap-distance-top:0;mso-wrap-distance-right:9pt;mso-wrap-distance-bottom:0;mso-position-horizontal:absolute;mso-position-horizontal-relative:margin;mso-position-vertical:absolute;mso-position-vertical-relative:text;mso-height-percent:0;mso-height-relative:margin;v-text-anchor:middle" o:gfxdata="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" fillcolor="#91bce3 [2164]" strokecolor="#5b9bd5 [3204]" strokeweight=".5pt">
-                <v:fill color2="#7aaddd [2612]" rotate="t" colors="0 #b1cbe9;.5 #a3c1e5;1 #92b9e4" focus="100%" type="gradient">
-                  <o:fill v:ext="view" type="gradientUnscaled"/>
-                </v:fill>
-                <v:textbox>
-                  <w:txbxContent>
-                    <w:p>
-                      <w:pPr>
-                        <w:jc w:val="center"/>
-                      </w:pPr>
-                      <w:r>
-                        <w:t xml:space="preserve">I need a </w:t>
-                      </w:r>
-                      <w:r>
-                        <w:rPr>
-                          <w:b/>
-                          <w:bCs/>
-                          <w:i/>
-                          <w:iCs/>
-                        </w:rPr>
-                        <w:t>fast</w:t>
-                      </w:r>
-                      <w:r>
-                        <w:t xml:space="preserve"> laptop</w:t>
-                      </w:r>
-                    </w:p>
-                  </w:txbxContent>
-                </v:textbox>
-                <w10:wrap anchorx="margin"/>
-              </v:rect>
-            </w:pict>
-          </mc:Fallback>
-        </mc:AlternateContent>
-      </w:r>
-      <w:r>
-        <w:rPr>
-          <w:noProof/>
-        </w:rPr>
-        <mc:AlternateContent>
-          <mc:Choice Requires="wps">
-            <w:drawing>
-              <wp:anchor distT="0" distB="0" distL="114300" distR="114300" simplePos="0" relativeHeight="251629568" behindDoc="0" locked="0" layoutInCell="1" allowOverlap="1" wp14:anchorId="5923E928" wp14:editId="51B47FFE">
-                <wp:simplePos x="0" y="0"/>
-                <wp:positionH relativeFrom="column">
-                  <wp:posOffset>2472426</wp:posOffset>
-                </wp:positionH>
-                <wp:positionV relativeFrom="paragraph">
-                  <wp:posOffset>372146</wp:posOffset>
-                </wp:positionV>
-                <wp:extent cx="603849" cy="0"/>
-                <wp:effectExtent l="0" t="76200" r="25400" b="95250"/>
-                <wp:wrapNone/>
-                <wp:docPr id="203" name="Straight Arrow Connector 203"/>
-                <wp:cNvGraphicFramePr/>
-                <a:graphic xmlns:a="http://schemas.openxmlformats.org/drawingml/2006/main">
-                  <a:graphicData uri="http://schemas.microsoft.com/office/word/2010/wordprocessingShape">
-                    <wps:wsp>
-                      <wps:cNvCnPr/>
-                      <wps:spPr>
-                        <a:xfrm>
-                          <a:off x="0" y="0"/>
-                          <a:ext cx="603849" cy="0"/>
-                        </a:xfrm>
-                        <a:prstGeom prst="straightConnector1">
-                          <a:avLst/>
-                        </a:prstGeom>
-                        <a:ln w="19050">
-                          <a:tailEnd type="triangle"/>
-                        </a:ln>
-                      </wps:spPr>
-                      <wps:style>
-                        <a:lnRef idx="1">
-                          <a:schemeClr val="accent1"/>
-                        </a:lnRef>
-                        <a:fillRef idx="0">
-                          <a:schemeClr val="accent1"/>
-                        </a:fillRef>
-                        <a:effectRef idx="0">
-                          <a:schemeClr val="accent1"/>
-                        </a:effectRef>
-                        <a:fontRef idx="minor">
-                          <a:schemeClr val="tx1"/>
-                        </a:fontRef>
-                      </wps:style>
-                      <wps:bodyPr/>
-                    </wps:wsp>
-                  </a:graphicData>
-                </a:graphic>
-              </wp:anchor>
-            </w:drawing>
-          </mc:Choice>
-          <mc:Fallback>
-            <w:pict>
-              <v:shape w14:anchorId="3FD72E5A" id="Straight Arrow Connector 203" o:spid="_x0000_s1026" type="#_x0000_t32" style="position:absolute;left:0;text-align:left;margin-left:194.7pt;margin-top:29.3pt;width:47.55pt;height:0;z-index:251629568;visibility:visible;mso-wrap-style:square;mso-wrap-distance-left:9pt;mso-wrap-distance-top:0;mso-wrap-distance-right:9pt;mso-wrap-distance-bottom:0;mso-position-horizontal:absolute;mso-position-horizontal-relative:text;mso-position-vertical:absolute;mso-position-vertical-relative:text" o:gfxdata="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" strokecolor="#5b9bd5 [3204]" strokeweight="1.5pt">
-                <v:stroke endarrow="block" joinstyle="miter"/>
-              </v:shape>
-            </w:pict>
-          </mc:Fallback>
-        </mc:AlternateContent>
-      </w:r>
-      <w:r>
-        <w:rPr>
-          <w:noProof/>
-        </w:rPr>
-        <mc:AlternateContent>
-          <mc:Choice Requires="wps">
-            <w:drawing>
-              <wp:anchor distT="0" distB="0" distL="114300" distR="114300" simplePos="0" relativeHeight="251684864" behindDoc="0" locked="0" layoutInCell="1" allowOverlap="1" wp14:anchorId="149F12A9" wp14:editId="359B99A3">
-                <wp:simplePos x="0" y="0"/>
-                <wp:positionH relativeFrom="margin">
-                  <wp:posOffset>1558255</wp:posOffset>
-                </wp:positionH>
-                <wp:positionV relativeFrom="paragraph">
-                  <wp:posOffset>1270</wp:posOffset>
-                </wp:positionV>
-                <wp:extent cx="1146810" cy="715993"/>
-                <wp:effectExtent l="0" t="0" r="15240" b="27305"/>
-                <wp:wrapNone/>
-                <wp:docPr id="200" name="Rectangle 200"/>
-                <wp:cNvGraphicFramePr/>
-                <a:graphic xmlns:a="http://schemas.openxmlformats.org/drawingml/2006/main">
-                  <a:graphicData uri="http://schemas.microsoft.com/office/word/2010/wordprocessingShape">
-                    <wps:wsp>
-                      <wps:cNvSpPr/>
-                      <wps:spPr>
-                        <a:xfrm>
-                          <a:off x="0" y="0"/>
-                          <a:ext cx="1146810" cy="715993"/>
-                        </a:xfrm>
-                        <a:prstGeom prst="rect">
-                          <a:avLst/>
-                        </a:prstGeom>
-                      </wps:spPr>
-                      <wps:style>
-                        <a:lnRef idx="1">
-                          <a:schemeClr val="accent1"/>
-                        </a:lnRef>
-                        <a:fillRef idx="2">
-                          <a:schemeClr val="accent1"/>
-                        </a:fillRef>
-                        <a:effectRef idx="1">
-                          <a:schemeClr val="accent1"/>
-                        </a:effectRef>
-                        <a:fontRef idx="minor">
-                          <a:schemeClr val="dk1"/>
-                        </a:fontRef>
-                      </wps:style>
-                      <wps:txbx>
-                        <w:txbxContent>
-                          <w:p>
-                            <w:pPr>
-                              <w:jc w:val="center"/>
-                            </w:pPr>
-                            <w:r>
-                              <w:t>Text Analysis</w:t>
-                            </w:r>
-                          </w:p>
-                        </w:txbxContent>
-                      </wps:txbx>
-                      <wps:bodyPr rot="0" spcFirstLastPara="0" vertOverflow="overflow" horzOverflow="overflow" vert="horz" wrap="square" lIns="91440" tIns="45720" rIns="91440" bIns="45720" numCol="1" spcCol="0" rtlCol="0" fromWordArt="0" anchor="ctr" anchorCtr="0" forceAA="0" compatLnSpc="1">
-                        <a:prstTxWarp prst="textNoShape">
-                          <a:avLst/>
-                        </a:prstTxWarp>
-                        <a:noAutofit/>
-                      </wps:bodyPr>
-                    </wps:wsp>
-                  </a:graphicData>
-                </a:graphic>
-                <wp14:sizeRelV relativeFrom="margin">
-                  <wp14:pctHeight>0</wp14:pctHeight>
-                </wp14:sizeRelV>
-              </wp:anchor>
-            </w:drawing>
-          </mc:Choice>
-          <mc:Fallback>
-            <w:pict>
-              <v:rect w14:anchorId="149F12A9" id="Rectangle 200" o:spid="_x0000_s1032" style="position:absolute;left:0;text-align:left;margin-left:122.7pt;margin-top:.1pt;width:90.3pt;height:56.4pt;z-index:251684864;visibility:visible;mso-wrap-style:square;mso-height-percent:0;mso-wrap-distance-left:9pt;mso-wrap-distance-top:0;mso-wrap-distance-right:9pt;mso-wrap-distance-bottom:0;mso-position-horizontal:absolute;mso-position-horizontal-relative:margin;mso-position-vertical:absolute;mso-position-vertical-relative:text;mso-height-percent:0;mso-height-relative:margin;v-text-anchor:middle" o:gfxdata="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" fillcolor="#91bce3 [2164]" strokecolor="#5b9bd5 [3204]" strokeweight=".5pt">
-                <v:fill color2="#7aaddd [2612]" rotate="t" colors="0 #b1cbe9;.5 #a3c1e5;1 #92b9e4" focus="100%" type="gradient">
-                  <o:fill v:ext="view" type="gradientUnscaled"/>
-                </v:fill>
-                <v:textbox>
-                  <w:txbxContent>
-                    <w:p>
-                      <w:pPr>
-                        <w:jc w:val="center"/>
-                      </w:pPr>
-                      <w:r>
-                        <w:t>Text Analysis</w:t>
-                      </w:r>
-                    </w:p>
-                  </w:txbxContent>
-                </v:textbox>
-                <w10:wrap anchorx="margin"/>
-              </v:rect>
-            </w:pict>
-          </mc:Fallback>
-        </mc:AlternateContent>
-      </w:r>
-      <w:r>
-        <w:rPr>
-          <w:noProof/>
-        </w:rPr>
-        <mc:AlternateContent>
-          <mc:Choice Requires="wps">
-            <w:drawing>
-              <wp:anchor distT="0" distB="0" distL="114300" distR="114300" simplePos="0" relativeHeight="251635712" behindDoc="0" locked="0" layoutInCell="1" allowOverlap="1" wp14:anchorId="2D61DD8E" wp14:editId="1E7D542C">
-                <wp:simplePos x="0" y="0"/>
-                <wp:positionH relativeFrom="column">
-                  <wp:posOffset>937068</wp:posOffset>
-                </wp:positionH>
-                <wp:positionV relativeFrom="paragraph">
-                  <wp:posOffset>363592</wp:posOffset>
-                </wp:positionV>
-                <wp:extent cx="603849" cy="0"/>
-                <wp:effectExtent l="0" t="76200" r="25400" b="95250"/>
-                <wp:wrapNone/>
-                <wp:docPr id="202" name="Straight Arrow Connector 202"/>
-                <wp:cNvGraphicFramePr/>
-                <a:graphic xmlns:a="http://schemas.openxmlformats.org/drawingml/2006/main">
-                  <a:graphicData uri="http://schemas.microsoft.com/office/word/2010/wordprocessingShape">
-                    <wps:wsp>
-                      <wps:cNvCnPr/>
-                      <wps:spPr>
-                        <a:xfrm>
-                          <a:off x="0" y="0"/>
-                          <a:ext cx="603849" cy="0"/>
-                        </a:xfrm>
-                        <a:prstGeom prst="straightConnector1">
-                          <a:avLst/>
-                        </a:prstGeom>
-                        <a:ln w="19050">
-                          <a:tailEnd type="triangle"/>
-                        </a:ln>
-                      </wps:spPr>
-                      <wps:style>
-                        <a:lnRef idx="1">
-                          <a:schemeClr val="accent1"/>
-                        </a:lnRef>
-                        <a:fillRef idx="0">
-                          <a:schemeClr val="accent1"/>
-                        </a:fillRef>
-                        <a:effectRef idx="0">
-                          <a:schemeClr val="accent1"/>
-                        </a:effectRef>
-                        <a:fontRef idx="minor">
-                          <a:schemeClr val="tx1"/>
-                        </a:fontRef>
-                      </wps:style>
-                      <wps:bodyPr/>
-                    </wps:wsp>
-                  </a:graphicData>
-                </a:graphic>
-              </wp:anchor>
-            </w:drawing>
-          </mc:Choice>
-          <mc:Fallback>
-            <w:pict>
-              <v:shape w14:anchorId="200B6912" id="Straight Arrow Connector 202" o:spid="_x0000_s1026" type="#_x0000_t32" style="position:absolute;left:0;text-align:left;margin-left:73.8pt;margin-top:28.65pt;width:47.55pt;height:0;z-index:251635712;visibility:visible;mso-wrap-style:square;mso-wrap-distance-left:9pt;mso-wrap-distance-top:0;mso-wrap-distance-right:9pt;mso-wrap-distance-bottom:0;mso-position-horizontal:absolute;mso-position-horizontal-relative:text;mso-position-vertical:absolute;mso-position-vertical-relative:text" o:gfxdata="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" strokecolor="#5b9bd5 [3204]" strokeweight="1.5pt">
-                <v:stroke endarrow="block" joinstyle="miter"/>
-              </v:shape>
-            </w:pict>
-          </mc:Fallback>
-        </mc:AlternateContent>
-      </w:r>
     </w:p>
     <w:p>
       <w:pPr>
@@ -27618,6 +26450,9 @@
     <w:p>
       <w:pPr>
         <w:ind w:firstLine="360"/>
+        <w:rPr>
+          <w:rFonts w:hint="eastAsia"/>
+        </w:rPr>
       </w:pPr>
     </w:p>
     <w:p>
@@ -27628,92 +26463,156 @@
           <w:numId w:val="4"/>
         </w:numPr>
       </w:pPr>
-      <w:bookmarkStart w:id="127" w:name="_Toc23626681"/>
-      <w:proofErr w:type="spellStart"/>
-      <w:r>
-        <w:t>OAuth</w:t>
-      </w:r>
-      <w:proofErr w:type="spellEnd"/>
-      <w:r>
-        <w:t xml:space="preserve"> implementation</w:t>
-      </w:r>
-      <w:bookmarkEnd w:id="127"/>
-    </w:p>
-    <w:p>
-      <w:r>
-        <w:t xml:space="preserve">A convenient way of signing in/up could be implemented using Google Identity platform (API) or Facebook login (API). </w:t>
-      </w:r>
-    </w:p>
-    <w:p>
-      <w:r>
-        <w:rPr>
-          <w:noProof/>
-        </w:rPr>
-        <w:drawing>
-          <wp:anchor distT="0" distB="0" distL="114300" distR="114300" simplePos="0" relativeHeight="251641856" behindDoc="0" locked="0" layoutInCell="1" allowOverlap="1" wp14:anchorId="4912EFAE" wp14:editId="7681BBED">
-            <wp:simplePos x="0" y="0"/>
-            <wp:positionH relativeFrom="margin">
-              <wp:align>center</wp:align>
-            </wp:positionH>
-            <wp:positionV relativeFrom="paragraph">
-              <wp:posOffset>6973</wp:posOffset>
-            </wp:positionV>
-            <wp:extent cx="2503170" cy="1056005"/>
-            <wp:effectExtent l="0" t="0" r="0" b="0"/>
-            <wp:wrapSquare wrapText="bothSides"/>
-            <wp:docPr id="33" name="Picture 29" descr="Image result for login with facebook button google"/>
-            <wp:cNvGraphicFramePr>
-              <a:graphicFrameLocks xmlns:a="http://schemas.openxmlformats.org/drawingml/2006/main" noChangeAspect="1"/>
-            </wp:cNvGraphicFramePr>
-            <a:graphic xmlns:a="http://schemas.openxmlformats.org/drawingml/2006/main">
-              <a:graphicData uri="http://schemas.openxmlformats.org/drawingml/2006/picture">
-                <pic:pic xmlns:pic="http://schemas.openxmlformats.org/drawingml/2006/picture">
-                  <pic:nvPicPr>
-                    <pic:cNvPr id="0" name="Picture 1" descr="Image result for login with facebook button google"/>
-                    <pic:cNvPicPr>
-                      <a:picLocks noChangeAspect="1" noChangeArrowheads="1"/>
-                    </pic:cNvPicPr>
-                  </pic:nvPicPr>
-                  <pic:blipFill rotWithShape="1">
-                    <a:blip r:embed="rId28">
-                      <a:extLst>
-                        <a:ext uri="{28A0092B-C50C-407E-A947-70E740481C1C}">
-                          <a14:useLocalDpi xmlns:a14="http://schemas.microsoft.com/office/drawing/2010/main" val="0"/>
-                        </a:ext>
-                      </a:extLst>
-                    </a:blip>
-                    <a:srcRect l="2274" t="11190" r="4711" b="61550"/>
-                    <a:stretch/>
-                  </pic:blipFill>
-                  <pic:spPr bwMode="auto">
-                    <a:xfrm>
-                      <a:off x="0" y="0"/>
-                      <a:ext cx="2503170" cy="1056005"/>
-                    </a:xfrm>
-                    <a:prstGeom prst="rect">
-                      <a:avLst/>
-                    </a:prstGeom>
-                    <a:noFill/>
-                    <a:ln>
-                      <a:noFill/>
-                    </a:ln>
-                    <a:extLst>
-                      <a:ext uri="{53640926-AAD7-44D8-BBD7-CCE9431645EC}">
-                        <a14:shadowObscured xmlns:a14="http://schemas.microsoft.com/office/drawing/2010/main"/>
-                      </a:ext>
-                    </a:extLst>
-                  </pic:spPr>
-                </pic:pic>
-              </a:graphicData>
-            </a:graphic>
-            <wp14:sizeRelH relativeFrom="margin">
-              <wp14:pctWidth>0</wp14:pctWidth>
-            </wp14:sizeRelH>
-            <wp14:sizeRelV relativeFrom="margin">
-              <wp14:pctHeight>0</wp14:pctHeight>
-            </wp14:sizeRelV>
-          </wp:anchor>
-        </w:drawing>
+      <w:r>
+        <w:rPr>
+          <w:rFonts w:hint="eastAsia"/>
+        </w:rPr>
+        <w:lastRenderedPageBreak/>
+        <w:t>A</w:t>
+      </w:r>
+      <w:r>
+        <w:t>dvanced Review Analysis System</w:t>
+      </w:r>
+    </w:p>
+    <w:p/>
+    <w:p>
+      <w:r>
+        <w:rPr>
+          <w:rFonts w:hint="eastAsia"/>
+        </w:rPr>
+        <w:t xml:space="preserve">현재 </w:t>
+      </w:r>
+      <w:r>
+        <w:t>Review Revolution System</w:t>
+      </w:r>
+      <w:r>
+        <w:rPr>
+          <w:rFonts w:hint="eastAsia"/>
+        </w:rPr>
+        <w:t xml:space="preserve">의 핵심 시스템 중 하나인 </w:t>
+      </w:r>
+      <w:r>
+        <w:t>Review Analysis System</w:t>
+      </w:r>
+      <w:r>
+        <w:rPr>
+          <w:rFonts w:hint="eastAsia"/>
+        </w:rPr>
+        <w:t>은 사용자가 리뷰를 올린 시점에서 키워드를 분석한 후 리뷰의 주요 키워드를 추출하고,</w:t>
+      </w:r>
+      <w:r>
+        <w:t xml:space="preserve"> </w:t>
+      </w:r>
+      <w:r>
+        <w:rPr>
+          <w:rFonts w:hint="eastAsia"/>
+        </w:rPr>
+        <w:t>리뷰의 전체적인 긍정도,</w:t>
+      </w:r>
+      <w:r>
+        <w:t xml:space="preserve"> </w:t>
+      </w:r>
+      <w:r>
+        <w:rPr>
+          <w:rFonts w:hint="eastAsia"/>
+        </w:rPr>
+        <w:t xml:space="preserve">리뷰의 키워드 별 긍정도를 추출한 후 이런 정보를 함께 </w:t>
+      </w:r>
+      <w:r>
+        <w:t>Database</w:t>
+      </w:r>
+      <w:r>
+        <w:rPr>
+          <w:rFonts w:hint="eastAsia"/>
+        </w:rPr>
+        <w:t>에 저장해서 사용자가 리뷰를 더 빠르게 파악할 수 있게 도와준다.</w:t>
+      </w:r>
+      <w:r>
+        <w:t xml:space="preserve"> </w:t>
+      </w:r>
+      <w:r>
+        <w:rPr>
+          <w:rFonts w:hint="eastAsia"/>
+        </w:rPr>
+        <w:t xml:space="preserve">이 기능도 </w:t>
+      </w:r>
+      <w:r>
+        <w:rPr>
+          <w:rFonts w:hint="eastAsia"/>
+        </w:rPr>
+        <w:t>리뷰 비교 시스템에 대한 사용자의 신뢰도와 관련이 높아서 사용자 만족도와 시스템의 가치에 매우 큰 영향을 주는 요소이다.</w:t>
+      </w:r>
+      <w:r>
+        <w:t xml:space="preserve"> </w:t>
+      </w:r>
+      <w:r>
+        <w:rPr>
+          <w:rFonts w:hint="eastAsia"/>
+        </w:rPr>
+        <w:t>리뷰에서 올바른 키워드를 추출하고, 그 키워드 측면,</w:t>
+      </w:r>
+      <w:r>
+        <w:t xml:space="preserve"> </w:t>
+      </w:r>
+      <w:r>
+        <w:rPr>
+          <w:rFonts w:hint="eastAsia"/>
+        </w:rPr>
+        <w:t>종합적 측면에서 긍정도를 정확하게 파악하는 것이 중요하다.</w:t>
+      </w:r>
+      <w:r>
+        <w:t xml:space="preserve"> </w:t>
+      </w:r>
+      <w:r>
+        <w:rPr>
+          <w:rFonts w:hint="eastAsia"/>
+        </w:rPr>
+        <w:t xml:space="preserve">현재는 </w:t>
+      </w:r>
+      <w:r>
+        <w:t xml:space="preserve">Google Natural Language Processing </w:t>
+      </w:r>
+      <w:r>
+        <w:rPr>
+          <w:rFonts w:hint="eastAsia"/>
+        </w:rPr>
+        <w:t>시스템에 이 성능을 의존하고 있지만,</w:t>
+      </w:r>
+      <w:r>
+        <w:t xml:space="preserve"> </w:t>
+      </w:r>
+      <w:r>
+        <w:rPr>
+          <w:rFonts w:hint="eastAsia"/>
+        </w:rPr>
+        <w:t xml:space="preserve">추후 더 만족스런 서비스를 위해서 직접 상황에 맞는 맞춤 </w:t>
+      </w:r>
+      <w:r>
+        <w:t xml:space="preserve">NLP </w:t>
+      </w:r>
+      <w:r>
+        <w:rPr>
+          <w:rFonts w:hint="eastAsia"/>
+        </w:rPr>
+        <w:t xml:space="preserve">model, </w:t>
+      </w:r>
+      <w:r>
+        <w:t xml:space="preserve">Analysis </w:t>
+      </w:r>
+      <w:r>
+        <w:rPr>
+          <w:rFonts w:hint="eastAsia"/>
+        </w:rPr>
+        <w:t xml:space="preserve">System을 개발하거나 미래의 고성능 </w:t>
+      </w:r>
+      <w:r>
+        <w:t>NLP</w:t>
+      </w:r>
+      <w:r>
+        <w:rPr>
+          <w:rFonts w:hint="eastAsia"/>
+        </w:rPr>
+        <w:t xml:space="preserve"> 모듈을 도입해서 사용자에게 더 좋은 서비스를 제공할 수 있을 것이다. </w:t>
       </w:r>
     </w:p>
     <w:p/>
@@ -27742,7 +26641,7 @@
           <w:color w:val="EE8640"/>
         </w:rPr>
       </w:pPr>
-      <w:bookmarkStart w:id="128" w:name="_Toc23626682"/>
+      <w:bookmarkStart w:id="125" w:name="_Toc23626682"/>
       <w:r>
         <w:rPr>
           <w:rFonts w:hint="eastAsia"/>
@@ -27757,7 +26656,7 @@
         </w:rPr>
         <w:t>ppendices</w:t>
       </w:r>
-      <w:bookmarkEnd w:id="128"/>
+      <w:bookmarkEnd w:id="125"/>
     </w:p>
     <w:p/>
     <w:p>
@@ -27765,7 +26664,10 @@
         <w:rPr>
           <w:rFonts w:hint="eastAsia"/>
         </w:rPr>
-        <w:t xml:space="preserve">이번 </w:t>
+        <w:t>이</w:t>
+      </w:r>
+      <w:r>
+        <w:t xml:space="preserve"> </w:t>
       </w:r>
       <w:r>
         <w:rPr>
@@ -27774,58 +26676,7 @@
         <w:t>장</w:t>
       </w:r>
       <w:r>
-        <w:rPr>
-          <w:rFonts w:hint="eastAsia"/>
-        </w:rPr>
-        <w:t xml:space="preserve">에서는 </w:t>
-      </w:r>
-      <w:r>
-        <w:rPr>
-          <w:rFonts w:hint="eastAsia"/>
-        </w:rPr>
-        <w:t xml:space="preserve">앞서 </w:t>
-      </w:r>
-      <w:r>
-        <w:rPr>
-          <w:rFonts w:hint="eastAsia"/>
-        </w:rPr>
-        <w:t>본문에서 다루지 못한 시스템 개발에</w:t>
-      </w:r>
-      <w:r>
-        <w:t xml:space="preserve"> </w:t>
-      </w:r>
-      <w:r>
-        <w:rPr>
-          <w:rFonts w:hint="eastAsia"/>
-        </w:rPr>
-        <w:t>관련된 세부 정보를 다룬다.</w:t>
-      </w:r>
-      <w:r>
-        <w:t xml:space="preserve"> </w:t>
-      </w:r>
-      <w:r>
-        <w:rPr>
-          <w:rFonts w:hint="eastAsia"/>
-        </w:rPr>
-        <w:t>시스템 운영 환경에 필요한 하드웨어 요구사항,</w:t>
-      </w:r>
-      <w:r>
-        <w:t xml:space="preserve"> </w:t>
-      </w:r>
-      <w:r>
-        <w:rPr>
-          <w:rFonts w:hint="eastAsia"/>
-        </w:rPr>
-        <w:t>시스템에 사용되는 데이터베이스의 개략적 구조</w:t>
-      </w:r>
-      <w:r>
-        <w:t xml:space="preserve"> </w:t>
-      </w:r>
-      <w:r>
-        <w:rPr>
-          <w:rFonts w:hint="eastAsia"/>
-        </w:rPr>
-        <w:t>등에 대해 기술한다.</w:t>
+        <w:t>에는 하드웨어 요구사항, 데이터베이스 요구사항, 개발환경 요구사항 등 개발 중인 시스템과 관련된 항목의 상세하고 구체적인 정보가 서술된다.</w:t>
       </w:r>
     </w:p>
     <w:p/>
@@ -27838,14 +26689,14 @@
         </w:numPr>
         <w:jc w:val="left"/>
       </w:pPr>
-      <w:bookmarkStart w:id="129" w:name="_Toc23626683"/>
+      <w:bookmarkStart w:id="126" w:name="_Toc23626683"/>
       <w:r>
         <w:t>Hardware requirement</w:t>
       </w:r>
       <w:r>
         <w:t>s</w:t>
       </w:r>
-      <w:bookmarkEnd w:id="129"/>
+      <w:bookmarkEnd w:id="126"/>
     </w:p>
     <w:p/>
     <w:p>
@@ -27856,34 +26707,16 @@
         <w:rPr>
           <w:rFonts w:hint="eastAsia"/>
         </w:rPr>
-        <w:t xml:space="preserve">본 시스템은 </w:t>
-      </w:r>
-      <w:r>
-        <w:t xml:space="preserve">HTML </w:t>
-      </w:r>
-      <w:r>
-        <w:rPr>
-          <w:rFonts w:hint="eastAsia"/>
-        </w:rPr>
-        <w:t>5</w:t>
-      </w:r>
-      <w:r>
-        <w:t xml:space="preserve">, </w:t>
-      </w:r>
-      <w:r>
-        <w:rPr>
-          <w:rFonts w:hint="eastAsia"/>
-        </w:rPr>
-        <w:t>E</w:t>
-      </w:r>
-      <w:r>
-        <w:t>S 6</w:t>
-      </w:r>
-      <w:r>
-        <w:rPr>
-          <w:rFonts w:hint="eastAsia"/>
-        </w:rPr>
-        <w:t xml:space="preserve"> 등 최신 웹</w:t>
+        <w:t xml:space="preserve">본 시스템은 웹 기반의 어플리케이션을 전제로 하고 있으며 최신 웹 기술을 사용하기 위해서 </w:t>
+      </w:r>
+      <w:r>
+        <w:t xml:space="preserve">HTML 5.0 </w:t>
+      </w:r>
+      <w:r>
+        <w:rPr>
+          <w:rFonts w:hint="eastAsia"/>
+        </w:rPr>
+        <w:t>이상이 제공되는 웹 브라우저 환경을 가정한다.</w:t>
       </w:r>
       <w:r>
         <w:t xml:space="preserve"> </w:t>
@@ -27892,7 +26725,7 @@
         <w:rPr>
           <w:rFonts w:hint="eastAsia"/>
         </w:rPr>
-        <w:t>기술을 사용한 웹 애플리케이션으로 개발되고 있다.</w:t>
+        <w:t>또한 휴대기기를 포함한 다양한 하드웨어 환경에서도 호환되어 사용될 수 있게 반응형 웹 디자인을 사용한다.</w:t>
       </w:r>
       <w:r>
         <w:t xml:space="preserve"> </w:t>
@@ -27901,158 +26734,82 @@
         <w:rPr>
           <w:rFonts w:hint="eastAsia"/>
         </w:rPr>
-        <w:t>그러므로 본 시스템을 사용하기 위해서는</w:t>
-      </w:r>
-      <w:r>
-        <w:t xml:space="preserve"> HTML </w:t>
-      </w:r>
-      <w:r>
-        <w:rPr>
-          <w:rFonts w:hint="eastAsia"/>
-        </w:rPr>
-        <w:t>5,</w:t>
-      </w:r>
-      <w:r>
+        <w:t xml:space="preserve">서버 환경에 대해서도 다양한 서버 </w:t>
+      </w:r>
+      <w:r>
+        <w:rPr>
+          <w:rFonts w:hint="eastAsia"/>
+        </w:rPr>
+        <w:t>환경에</w:t>
+      </w:r>
+      <w:r>
+        <w:rPr>
+          <w:rFonts w:hint="eastAsia"/>
+        </w:rPr>
         <w:t xml:space="preserve"> </w:t>
       </w:r>
       <w:r>
         <w:rPr>
           <w:rFonts w:hint="eastAsia"/>
         </w:rPr>
-        <w:t>E</w:t>
-      </w:r>
-      <w:r>
-        <w:t xml:space="preserve">S 6 </w:t>
-      </w:r>
-      <w:r>
-        <w:rPr>
-          <w:rFonts w:hint="eastAsia"/>
-        </w:rPr>
-        <w:t xml:space="preserve">등을 지원하는 최신 </w:t>
-      </w:r>
-      <w:proofErr w:type="spellStart"/>
-      <w:r>
-        <w:rPr>
-          <w:rFonts w:hint="eastAsia"/>
-        </w:rPr>
-        <w:t>웹브라우저를</w:t>
-      </w:r>
-      <w:proofErr w:type="spellEnd"/>
-      <w:r>
-        <w:rPr>
-          <w:rFonts w:hint="eastAsia"/>
-        </w:rPr>
-        <w:t xml:space="preserve"> 갖추어야 하며,</w:t>
+        <w:t xml:space="preserve">쉽게 적용되어 </w:t>
+      </w:r>
+      <w:r>
+        <w:rPr>
+          <w:rFonts w:hint="eastAsia"/>
+        </w:rPr>
+        <w:t xml:space="preserve">사용될 수 있도록 </w:t>
+      </w:r>
+      <w:r>
+        <w:rPr>
+          <w:rFonts w:hint="eastAsia"/>
+        </w:rPr>
+        <w:t>최대한 간결하고 이해가 쉬운 코드로 작성되어야 하며,</w:t>
       </w:r>
       <w:r>
         <w:t xml:space="preserve"> </w:t>
       </w:r>
-      <w:proofErr w:type="spellStart"/>
-      <w:r>
-        <w:rPr>
-          <w:rFonts w:hint="eastAsia"/>
-        </w:rPr>
-        <w:t>백엔드</w:t>
-      </w:r>
-      <w:proofErr w:type="spellEnd"/>
-      <w:r>
-        <w:rPr>
-          <w:rFonts w:hint="eastAsia"/>
-        </w:rPr>
-        <w:t xml:space="preserve"> 서버에서 상품 목록과 리뷰 목록,</w:t>
-      </w:r>
-      <w:r>
-        <w:t xml:space="preserve"> </w:t>
-      </w:r>
-      <w:r>
-        <w:rPr>
-          <w:rFonts w:hint="eastAsia"/>
-        </w:rPr>
-        <w:t>추천 카테고리 등을 업데이트하므로 항상 네트워크에 연결되어 있어야 한다.</w:t>
-      </w:r>
-      <w:r>
-        <w:t xml:space="preserve"> </w:t>
-      </w:r>
-      <w:r>
-        <w:rPr>
-          <w:rFonts w:hint="eastAsia"/>
-        </w:rPr>
-        <w:t xml:space="preserve">또한 본 시스템은 </w:t>
-      </w:r>
-      <w:proofErr w:type="spellStart"/>
-      <w:r>
-        <w:rPr>
-          <w:rFonts w:hint="eastAsia"/>
-        </w:rPr>
-        <w:t>모바일</w:t>
-      </w:r>
-      <w:proofErr w:type="spellEnd"/>
-      <w:r>
-        <w:rPr>
-          <w:rFonts w:hint="eastAsia"/>
-        </w:rPr>
-        <w:t xml:space="preserve"> 접속 환경을 위해 </w:t>
-      </w:r>
-      <w:r>
-        <w:t xml:space="preserve">Progressive Web App </w:t>
-      </w:r>
-      <w:r>
-        <w:rPr>
-          <w:rFonts w:hint="eastAsia"/>
-        </w:rPr>
-        <w:t xml:space="preserve">기술을 적용해 </w:t>
-      </w:r>
-      <w:proofErr w:type="spellStart"/>
-      <w:r>
-        <w:rPr>
-          <w:rFonts w:hint="eastAsia"/>
-        </w:rPr>
-        <w:t>웹브라우저에</w:t>
-      </w:r>
-      <w:proofErr w:type="spellEnd"/>
-      <w:r>
-        <w:rPr>
-          <w:rFonts w:hint="eastAsia"/>
-        </w:rPr>
-        <w:t xml:space="preserve"> 주소를 입력하지 않고도 </w:t>
-      </w:r>
-      <w:proofErr w:type="spellStart"/>
-      <w:r>
-        <w:rPr>
-          <w:rFonts w:hint="eastAsia"/>
-        </w:rPr>
-        <w:t>네이티브</w:t>
-      </w:r>
-      <w:proofErr w:type="spellEnd"/>
-      <w:r>
-        <w:rPr>
-          <w:rFonts w:hint="eastAsia"/>
-        </w:rPr>
-        <w:t xml:space="preserve"> 애플리케이션처럼 작동하는 </w:t>
-      </w:r>
-      <w:r>
-        <w:rPr>
-          <w:rFonts w:hint="eastAsia"/>
-        </w:rPr>
-        <w:t>사용자 경험을 제공하는데,</w:t>
-      </w:r>
-      <w:r>
-        <w:t xml:space="preserve"> </w:t>
-      </w:r>
-      <w:r>
-        <w:rPr>
-          <w:rFonts w:hint="eastAsia"/>
-        </w:rPr>
-        <w:t>이를 사용하기 위해서는P</w:t>
-      </w:r>
-      <w:r>
-        <w:t>rogressive Web App</w:t>
-      </w:r>
-      <w:r>
-        <w:rPr>
-          <w:rFonts w:hint="eastAsia"/>
-        </w:rPr>
-        <w:t xml:space="preserve">을 지원하는 최신 운영체제와 브라우저가 필요하다. </w:t>
+      <w:r>
+        <w:rPr>
+          <w:rFonts w:hint="eastAsia"/>
+        </w:rPr>
+        <w:t xml:space="preserve">이 시스템은 컴포넌트의 시연환경으로 웹 서버 중 </w:t>
+      </w:r>
+      <w:r>
+        <w:t>firebase</w:t>
+      </w:r>
+      <w:r>
+        <w:rPr>
+          <w:rFonts w:hint="eastAsia"/>
+        </w:rPr>
+        <w:t xml:space="preserve">를 사용한 가볍고 간단한 구성으로 </w:t>
+      </w:r>
+      <w:r>
+        <w:t xml:space="preserve">HW/platform dependence </w:t>
+      </w:r>
+      <w:r>
+        <w:rPr>
+          <w:rFonts w:hint="eastAsia"/>
+        </w:rPr>
+        <w:t xml:space="preserve">측면의 </w:t>
+      </w:r>
+      <w:r>
+        <w:t>overhead</w:t>
+      </w:r>
+      <w:r>
+        <w:rPr>
+          <w:rFonts w:hint="eastAsia"/>
+        </w:rPr>
+        <w:t xml:space="preserve">를 줄이고 interaction과 </w:t>
+      </w:r>
+      <w:r>
+        <w:t xml:space="preserve">process </w:t>
+      </w:r>
+      <w:r>
+        <w:rPr>
+          <w:rFonts w:hint="eastAsia"/>
+        </w:rPr>
+        <w:t>구조를 빠른 시간에 이해할 수 있도록 만들었다.</w:t>
       </w:r>
     </w:p>
     <w:p>
@@ -28078,6 +26835,14 @@
     <w:p>
       <w:pPr>
         <w:jc w:val="both"/>
+      </w:pPr>
+    </w:p>
+    <w:p>
+      <w:pPr>
+        <w:jc w:val="both"/>
+        <w:rPr>
+          <w:rFonts w:hint="eastAsia"/>
+        </w:rPr>
       </w:pPr>
     </w:p>
     <w:p>
@@ -28099,7 +26864,7 @@
         </w:numPr>
         <w:jc w:val="left"/>
       </w:pPr>
-      <w:bookmarkStart w:id="130" w:name="_Toc23626684"/>
+      <w:bookmarkStart w:id="127" w:name="_Toc23626684"/>
       <w:r>
         <w:rPr>
           <w:rFonts w:hint="eastAsia"/>
@@ -28113,7 +26878,7 @@
       <w:r>
         <w:t>s</w:t>
       </w:r>
-      <w:bookmarkEnd w:id="130"/>
+      <w:bookmarkEnd w:id="127"/>
     </w:p>
     <w:p/>
     <w:p>
@@ -28124,13 +26889,64 @@
         <w:t xml:space="preserve">본 시스템은 </w:t>
       </w:r>
       <w:r>
+        <w:rPr>
+          <w:rFonts w:hint="eastAsia"/>
+        </w:rPr>
+        <w:t xml:space="preserve">NoSQL인 </w:t>
+      </w:r>
+      <w:r>
+        <w:t>Firebase</w:t>
+      </w:r>
+      <w:r>
+        <w:rPr>
+          <w:rFonts w:hint="eastAsia"/>
+        </w:rPr>
+        <w:t>를 시연 Database로 사용한다.</w:t>
+      </w:r>
+      <w:r>
+        <w:t xml:space="preserve"> </w:t>
+      </w:r>
+      <w:r>
+        <w:rPr>
+          <w:rFonts w:hint="eastAsia"/>
+        </w:rPr>
+        <w:t xml:space="preserve">실제 외부 시스템 활용환경은 </w:t>
+      </w:r>
+      <w:r>
         <w:t>RDBMS</w:t>
       </w:r>
       <w:r>
         <w:rPr>
           <w:rFonts w:hint="eastAsia"/>
         </w:rPr>
-        <w:t>를 사용해 데이터를 저장한다.</w:t>
+        <w:t>가 될 수도 있고,</w:t>
+      </w:r>
+      <w:r>
+        <w:t xml:space="preserve"> NoSQL</w:t>
+      </w:r>
+      <w:r>
+        <w:rPr>
+          <w:rFonts w:hint="eastAsia"/>
+        </w:rPr>
+        <w:t>이 될 수도 있지만 유연하고 간단한 자료 구조를 통해서 효과적으로 D</w:t>
+      </w:r>
+      <w:r>
+        <w:t>ata</w:t>
+      </w:r>
+      <w:r>
+        <w:rPr>
+          <w:rFonts w:hint="eastAsia"/>
+        </w:rPr>
+        <w:t xml:space="preserve">의 상호작용과 처리 프로세스를 보여줄 수 있다고 생각했기 때문에 </w:t>
+      </w:r>
+      <w:r>
+        <w:t>NoSQL</w:t>
+      </w:r>
+      <w:r>
+        <w:rPr>
+          <w:rFonts w:hint="eastAsia"/>
+        </w:rPr>
+        <w:t>을 사용했다.</w:t>
       </w:r>
       <w:r>
         <w:t xml:space="preserve"> </w:t>
@@ -28139,52 +26955,19 @@
         <w:rPr>
           <w:rFonts w:hint="eastAsia"/>
         </w:rPr>
-        <w:t xml:space="preserve">데이터베이스를 이루는 각 </w:t>
-      </w:r>
-      <w:proofErr w:type="spellStart"/>
-      <w:r>
-        <w:rPr>
-          <w:rFonts w:hint="eastAsia"/>
-        </w:rPr>
-        <w:t>엔티티</w:t>
-      </w:r>
-      <w:r>
-        <w:rPr>
-          <w:rFonts w:hint="eastAsia"/>
-        </w:rPr>
-        <w:t>는</w:t>
-      </w:r>
-      <w:proofErr w:type="spellEnd"/>
-      <w:r>
-        <w:rPr>
-          <w:rFonts w:hint="eastAsia"/>
-        </w:rPr>
-        <w:t xml:space="preserve"> </w:t>
-      </w:r>
-      <w:r>
-        <w:rPr>
-          <w:rFonts w:hint="eastAsia"/>
-        </w:rPr>
-        <w:t>다음과 같다.</w:t>
-      </w:r>
-      <w:r>
-        <w:t xml:space="preserve"> </w:t>
-      </w:r>
-      <w:r>
-        <w:rPr>
-          <w:rFonts w:hint="eastAsia"/>
-        </w:rPr>
-        <w:t xml:space="preserve">세부적인 데이터베이스 설계는 </w:t>
-      </w:r>
-      <w:r>
-        <w:t xml:space="preserve">Design Architecture </w:t>
-      </w:r>
-      <w:r>
-        <w:rPr>
-          <w:rFonts w:hint="eastAsia"/>
-        </w:rPr>
-        <w:t>문서에서 다루게 된다.</w:t>
-      </w:r>
+        <w:t xml:space="preserve">이에 따른 데이터베이스의 자료구조와 </w:t>
+      </w:r>
+      <w:r>
+        <w:t>requirement</w:t>
+      </w:r>
+      <w:r>
+        <w:rPr>
+          <w:rFonts w:hint="eastAsia"/>
+        </w:rPr>
+        <w:t>를 다음과 같이 정의한다.</w:t>
+      </w:r>
+      <w:bookmarkStart w:id="128" w:name="_GoBack"/>
+      <w:bookmarkEnd w:id="128"/>
     </w:p>
     <w:p/>
     <w:p>
@@ -28195,7 +26978,7 @@
           <w:numId w:val="21"/>
         </w:numPr>
       </w:pPr>
-      <w:bookmarkStart w:id="131" w:name="_Toc23626685"/>
+      <w:bookmarkStart w:id="129" w:name="_Toc23626685"/>
       <w:r>
         <w:rPr>
           <w:rFonts w:hint="eastAsia"/>
@@ -28205,23 +26988,15 @@
       <w:r>
         <w:t>ser</w:t>
       </w:r>
-      <w:bookmarkEnd w:id="131"/>
-    </w:p>
-    <w:p>
-      <w:r>
-        <w:rPr>
-          <w:rFonts w:hint="eastAsia"/>
-        </w:rPr>
-        <w:t xml:space="preserve">시스템의 사용자 정보를 담고 있는 </w:t>
-      </w:r>
-      <w:proofErr w:type="spellStart"/>
-      <w:r>
-        <w:rPr>
-          <w:rFonts w:hint="eastAsia"/>
-        </w:rPr>
-        <w:t>엔티티</w:t>
-      </w:r>
-      <w:proofErr w:type="spellEnd"/>
+      <w:bookmarkEnd w:id="129"/>
+    </w:p>
+    <w:p>
+      <w:r>
+        <w:rPr>
+          <w:rFonts w:hint="eastAsia"/>
+        </w:rPr>
+        <w:t>시스템의 사용자 정보를 담고 있는 엔티티</w:t>
+      </w:r>
     </w:p>
     <w:p>
       <w:pPr>
@@ -28231,7 +27006,7 @@
           <w:numId w:val="21"/>
         </w:numPr>
       </w:pPr>
-      <w:bookmarkStart w:id="132" w:name="_Toc23626686"/>
+      <w:bookmarkStart w:id="130" w:name="_Toc23626686"/>
       <w:r>
         <w:rPr>
           <w:rFonts w:hint="eastAsia"/>
@@ -28241,23 +27016,15 @@
       <w:r>
         <w:t>tem</w:t>
       </w:r>
-      <w:bookmarkEnd w:id="132"/>
-    </w:p>
-    <w:p>
-      <w:r>
-        <w:rPr>
-          <w:rFonts w:hint="eastAsia"/>
-        </w:rPr>
-        <w:t xml:space="preserve">상품의 정보를 담고 있는 </w:t>
-      </w:r>
-      <w:proofErr w:type="spellStart"/>
-      <w:r>
-        <w:rPr>
-          <w:rFonts w:hint="eastAsia"/>
-        </w:rPr>
-        <w:t>엔티티</w:t>
-      </w:r>
-      <w:proofErr w:type="spellEnd"/>
+      <w:bookmarkEnd w:id="130"/>
+    </w:p>
+    <w:p>
+      <w:r>
+        <w:rPr>
+          <w:rFonts w:hint="eastAsia"/>
+        </w:rPr>
+        <w:t>상품의 정보를 담고 있는 엔티티</w:t>
+      </w:r>
     </w:p>
     <w:p>
       <w:pPr>
@@ -28267,7 +27034,7 @@
           <w:numId w:val="21"/>
         </w:numPr>
       </w:pPr>
-      <w:bookmarkStart w:id="133" w:name="_Toc23626687"/>
+      <w:bookmarkStart w:id="131" w:name="_Toc23626687"/>
       <w:r>
         <w:rPr>
           <w:rFonts w:hint="eastAsia"/>
@@ -28277,23 +27044,15 @@
       <w:r>
         <w:t>eview</w:t>
       </w:r>
-      <w:bookmarkEnd w:id="133"/>
-    </w:p>
-    <w:p>
-      <w:r>
-        <w:rPr>
-          <w:rFonts w:hint="eastAsia"/>
-        </w:rPr>
-        <w:t xml:space="preserve">상품 리뷰의 정보를 담고 있는 </w:t>
-      </w:r>
-      <w:proofErr w:type="spellStart"/>
-      <w:r>
-        <w:rPr>
-          <w:rFonts w:hint="eastAsia"/>
-        </w:rPr>
-        <w:t>엔티티</w:t>
-      </w:r>
-      <w:proofErr w:type="spellEnd"/>
+      <w:bookmarkEnd w:id="131"/>
+    </w:p>
+    <w:p>
+      <w:r>
+        <w:rPr>
+          <w:rFonts w:hint="eastAsia"/>
+        </w:rPr>
+        <w:t>상품 리뷰의 정보를 담고 있는 엔티티</w:t>
+      </w:r>
     </w:p>
     <w:p>
       <w:pPr>
@@ -28303,7 +27062,7 @@
           <w:numId w:val="21"/>
         </w:numPr>
       </w:pPr>
-      <w:bookmarkStart w:id="134" w:name="_Toc23626688"/>
+      <w:bookmarkStart w:id="132" w:name="_Toc23626688"/>
       <w:r>
         <w:rPr>
           <w:rFonts w:hint="eastAsia"/>
@@ -28313,23 +27072,15 @@
       <w:r>
         <w:t>uthority</w:t>
       </w:r>
-      <w:bookmarkEnd w:id="134"/>
-    </w:p>
-    <w:p>
-      <w:r>
-        <w:rPr>
-          <w:rFonts w:hint="eastAsia"/>
-        </w:rPr>
-        <w:t xml:space="preserve">사용자의 권한 정보를 담고 있는 </w:t>
-      </w:r>
-      <w:proofErr w:type="spellStart"/>
-      <w:r>
-        <w:rPr>
-          <w:rFonts w:hint="eastAsia"/>
-        </w:rPr>
-        <w:t>엔티티</w:t>
-      </w:r>
-      <w:proofErr w:type="spellEnd"/>
+      <w:bookmarkEnd w:id="132"/>
+    </w:p>
+    <w:p>
+      <w:r>
+        <w:rPr>
+          <w:rFonts w:hint="eastAsia"/>
+        </w:rPr>
+        <w:t>사용자의 권한 정보를 담고 있는 엔티티</w:t>
+      </w:r>
     </w:p>
     <w:p>
       <w:pPr>
@@ -28339,8 +27090,7 @@
           <w:numId w:val="21"/>
         </w:numPr>
       </w:pPr>
-      <w:bookmarkStart w:id="135" w:name="_Toc23626689"/>
-      <w:proofErr w:type="spellStart"/>
+      <w:bookmarkStart w:id="133" w:name="_Toc23626689"/>
       <w:r>
         <w:rPr>
           <w:rFonts w:hint="eastAsia"/>
@@ -28350,24 +27100,15 @@
       <w:r>
         <w:t>ecommendCategory</w:t>
       </w:r>
-      <w:bookmarkEnd w:id="135"/>
-      <w:proofErr w:type="spellEnd"/>
-    </w:p>
-    <w:p>
-      <w:r>
-        <w:rPr>
-          <w:rFonts w:hint="eastAsia"/>
-        </w:rPr>
-        <w:t xml:space="preserve">추천 카테고리에 대한 정보를 담고 있는 </w:t>
-      </w:r>
-      <w:proofErr w:type="spellStart"/>
-      <w:r>
-        <w:rPr>
-          <w:rFonts w:hint="eastAsia"/>
-        </w:rPr>
-        <w:t>엔티티</w:t>
-      </w:r>
-      <w:proofErr w:type="spellEnd"/>
+      <w:bookmarkEnd w:id="133"/>
+    </w:p>
+    <w:p>
+      <w:r>
+        <w:rPr>
+          <w:rFonts w:hint="eastAsia"/>
+        </w:rPr>
+        <w:t>추천 카테고리에 대한 정보를 담고 있는 엔티티</w:t>
+      </w:r>
     </w:p>
     <w:p>
       <w:pPr>
@@ -28377,7 +27118,7 @@
           <w:numId w:val="21"/>
         </w:numPr>
       </w:pPr>
-      <w:bookmarkStart w:id="136" w:name="_Toc23626690"/>
+      <w:bookmarkStart w:id="134" w:name="_Toc23626690"/>
       <w:r>
         <w:rPr>
           <w:rFonts w:hint="eastAsia"/>
@@ -28387,37 +27128,15 @@
       <w:r>
         <w:t>ookmark</w:t>
       </w:r>
-      <w:bookmarkEnd w:id="136"/>
-    </w:p>
-    <w:p>
-      <w:r>
-        <w:rPr>
-          <w:rFonts w:hint="eastAsia"/>
-        </w:rPr>
-        <w:t xml:space="preserve">사용자가 특정 상품에 대해 추가한 </w:t>
-      </w:r>
-      <w:proofErr w:type="spellStart"/>
-      <w:r>
-        <w:rPr>
-          <w:rFonts w:hint="eastAsia"/>
-        </w:rPr>
-        <w:t>북마크에</w:t>
-      </w:r>
-      <w:proofErr w:type="spellEnd"/>
-      <w:r>
-        <w:rPr>
-          <w:rFonts w:hint="eastAsia"/>
-        </w:rPr>
-        <w:t xml:space="preserve"> 대한 정보를 담고 있는 </w:t>
-      </w:r>
-      <w:proofErr w:type="spellStart"/>
-      <w:r>
-        <w:rPr>
-          <w:rFonts w:hint="eastAsia"/>
-        </w:rPr>
-        <w:t>엔티티</w:t>
-      </w:r>
-      <w:proofErr w:type="spellEnd"/>
+      <w:bookmarkEnd w:id="134"/>
+    </w:p>
+    <w:p>
+      <w:r>
+        <w:rPr>
+          <w:rFonts w:hint="eastAsia"/>
+        </w:rPr>
+        <w:t>사용자가 특정 상품에 대해 추가한 북마크에 대한 정보를 담고 있는 엔티티</w:t>
+      </w:r>
     </w:p>
     <w:p>
       <w:pPr>
@@ -28427,7 +27146,7 @@
           <w:numId w:val="21"/>
         </w:numPr>
       </w:pPr>
-      <w:bookmarkStart w:id="137" w:name="_Toc23626691"/>
+      <w:bookmarkStart w:id="135" w:name="_Toc23626691"/>
       <w:r>
         <w:rPr>
           <w:rFonts w:hint="eastAsia"/>
@@ -28437,7 +27156,7 @@
       <w:r>
         <w:t>eference</w:t>
       </w:r>
-      <w:bookmarkEnd w:id="137"/>
+      <w:bookmarkEnd w:id="135"/>
     </w:p>
     <w:p>
       <w:r>
@@ -28453,16 +27172,8 @@
         <w:rPr>
           <w:rFonts w:hint="eastAsia"/>
         </w:rPr>
-        <w:t xml:space="preserve">출처 사이트에 대한 정보를 담고 있는 </w:t>
-      </w:r>
-      <w:proofErr w:type="spellStart"/>
-      <w:r>
-        <w:rPr>
-          <w:rFonts w:hint="eastAsia"/>
-        </w:rPr>
-        <w:t>엔티티</w:t>
-      </w:r>
-      <w:proofErr w:type="spellEnd"/>
+        <w:t>출처 사이트에 대한 정보를 담고 있는 엔티티</w:t>
+      </w:r>
     </w:p>
     <w:p>
       <w:pPr>
@@ -28472,7 +27183,7 @@
           <w:numId w:val="21"/>
         </w:numPr>
       </w:pPr>
-      <w:bookmarkStart w:id="138" w:name="_Toc23626692"/>
+      <w:bookmarkStart w:id="136" w:name="_Toc23626692"/>
       <w:r>
         <w:rPr>
           <w:rFonts w:hint="eastAsia"/>
@@ -28482,7 +27193,7 @@
       <w:r>
         <w:t>eyword</w:t>
       </w:r>
-      <w:bookmarkEnd w:id="138"/>
+      <w:bookmarkEnd w:id="136"/>
     </w:p>
     <w:p>
       <w:r>
@@ -28498,16 +27209,8 @@
         <w:rPr>
           <w:rFonts w:hint="eastAsia"/>
         </w:rPr>
-        <w:t xml:space="preserve">추천 시스템에 필요한 키워드에 대한 정보를 담고 있는 </w:t>
-      </w:r>
-      <w:proofErr w:type="spellStart"/>
-      <w:r>
-        <w:rPr>
-          <w:rFonts w:hint="eastAsia"/>
-        </w:rPr>
-        <w:t>엔티티</w:t>
-      </w:r>
-      <w:proofErr w:type="spellEnd"/>
+        <w:t>추천 시스템에 필요한 키워드에 대한 정보를 담고 있는 엔티티</w:t>
+      </w:r>
     </w:p>
     <w:p>
       <w:r>
@@ -28522,7 +27225,7 @@
           <w:color w:val="EE8640"/>
         </w:rPr>
       </w:pPr>
-      <w:bookmarkStart w:id="139" w:name="_Toc23626693"/>
+      <w:bookmarkStart w:id="137" w:name="_Toc23626693"/>
       <w:r>
         <w:rPr>
           <w:color w:val="EE8640"/>
@@ -28543,14 +27246,14 @@
         </w:rPr>
         <w:t>ndex</w:t>
       </w:r>
-      <w:bookmarkEnd w:id="139"/>
+      <w:bookmarkEnd w:id="137"/>
     </w:p>
     <w:p>
       <w:pPr>
         <w:pStyle w:val="2"/>
         <w:jc w:val="left"/>
       </w:pPr>
-      <w:bookmarkStart w:id="140" w:name="_Toc23626694"/>
+      <w:bookmarkStart w:id="138" w:name="_Toc23626694"/>
       <w:r>
         <w:t xml:space="preserve">10.1. </w:t>
       </w:r>
@@ -28563,7 +27266,7 @@
       <w:r>
         <w:t>ables</w:t>
       </w:r>
-      <w:bookmarkEnd w:id="140"/>
+      <w:bookmarkEnd w:id="138"/>
     </w:p>
     <w:p>
       <w:pPr>
@@ -30024,7 +28727,7 @@
         <w:pStyle w:val="2"/>
         <w:jc w:val="left"/>
       </w:pPr>
-      <w:bookmarkStart w:id="141" w:name="_Toc23626695"/>
+      <w:bookmarkStart w:id="139" w:name="_Toc23626695"/>
       <w:r>
         <w:t xml:space="preserve">10.2. </w:t>
       </w:r>
@@ -30037,7 +28740,7 @@
       <w:r>
         <w:t>igures</w:t>
       </w:r>
-      <w:bookmarkEnd w:id="141"/>
+      <w:bookmarkEnd w:id="139"/>
     </w:p>
     <w:p>
       <w:pPr>
@@ -30708,14 +29411,14 @@
         </w:rPr>
         <w:fldChar w:fldCharType="end"/>
       </w:r>
-      <w:bookmarkStart w:id="142" w:name="_Toc23626696"/>
+      <w:bookmarkStart w:id="140" w:name="_Toc23626696"/>
       <w:r>
         <w:t xml:space="preserve">10.3. </w:t>
       </w:r>
       <w:r>
         <w:t>Diagrams</w:t>
       </w:r>
-      <w:bookmarkEnd w:id="142"/>
+      <w:bookmarkEnd w:id="140"/>
     </w:p>
     <w:p>
       <w:pPr>
@@ -31608,7 +30311,7 @@
       </w:r>
     </w:p>
     <w:p/>
-    <w:bookmarkStart w:id="143" w:name="_Toc23626697" w:displacedByCustomXml="next"/>
+    <w:bookmarkStart w:id="141" w:name="_Toc23626697" w:displacedByCustomXml="next"/>
     <w:sdt>
       <w:sdtPr>
         <w:rPr>
@@ -31651,7 +30354,7 @@
             </w:rPr>
             <w:t>References</w:t>
           </w:r>
-          <w:bookmarkEnd w:id="143"/>
+          <w:bookmarkEnd w:id="141"/>
         </w:p>
         <w:p>
           <w:pPr>
@@ -31663,7 +30366,6 @@
               <w:id w:val="-1635480000"/>
               <w:citation/>
             </w:sdtPr>
-            <w:sdtEndPr/>
             <w:sdtContent>
               <w:r>
                 <w:fldChar w:fldCharType="begin"/>
@@ -31775,81 +30477,127 @@
       <w:r>
         <w:t>(</w:t>
       </w:r>
+      <w:hyperlink r:id="rId28" w:history="1">
+        <w:r>
+          <w:rPr>
+            <w:rStyle w:val="a3"/>
+          </w:rPr>
+          <w:t>https://github.com/skkuse/2019spring_41class_team5/blob/master/docs/requirement.docx</w:t>
+        </w:r>
+      </w:hyperlink>
+      <w:r>
+        <w:t>)</w:t>
+      </w:r>
+    </w:p>
+    <w:p>
+      <w:pPr>
+        <w:pStyle w:val="af7"/>
+      </w:pPr>
+    </w:p>
+    <w:p>
+      <w:pPr>
+        <w:pStyle w:val="af7"/>
+      </w:pPr>
+      <w:r>
+        <w:t>2</w:t>
+      </w:r>
+      <w:r>
+        <w:rPr>
+          <w:rFonts w:hint="eastAsia"/>
+        </w:rPr>
+        <w:t>) 통계청(</w:t>
+      </w:r>
+      <w:r>
+        <w:t>2019</w:t>
+      </w:r>
+      <w:r>
+        <w:rPr>
+          <w:rFonts w:hint="eastAsia"/>
+        </w:rPr>
+        <w:t>.</w:t>
+      </w:r>
+      <w:r>
+        <w:t>10</w:t>
+      </w:r>
+      <w:r>
+        <w:rPr>
+          <w:rFonts w:hint="eastAsia"/>
+        </w:rPr>
+        <w:t>.0</w:t>
+      </w:r>
+      <w:r>
+        <w:t>2.), “2019</w:t>
+      </w:r>
+      <w:r>
+        <w:rPr>
+          <w:rFonts w:hint="eastAsia"/>
+        </w:rPr>
+        <w:t xml:space="preserve">년 </w:t>
+      </w:r>
+      <w:r>
+        <w:t>8</w:t>
+      </w:r>
+      <w:r>
+        <w:rPr>
+          <w:rFonts w:hint="eastAsia"/>
+        </w:rPr>
+        <w:t>월 온라인쇼핑 동향</w:t>
+      </w:r>
+      <w:r>
+        <w:t>”</w:t>
+      </w:r>
+    </w:p>
+    <w:p>
+      <w:pPr>
+        <w:pStyle w:val="af7"/>
+      </w:pPr>
+      <w:r>
+        <w:t>(</w:t>
+      </w:r>
       <w:hyperlink r:id="rId29" w:history="1">
         <w:r>
           <w:rPr>
             <w:rStyle w:val="a3"/>
           </w:rPr>
-          <w:t>https://github.com/skkuse/2019spring_41class_team5/blob/master/docs/requirement.docx</w:t>
+          <w:t>http://kostat.go.kr/portal/korea/kor_nw/3/index.board?bmode=download&amp;bSeq=&amp;aSeq=377803&amp;ord=2</w:t>
         </w:r>
       </w:hyperlink>
       <w:r>
+        <w:rPr>
+          <w:rStyle w:val="a3"/>
+        </w:rPr>
         <w:t>)</w:t>
       </w:r>
     </w:p>
-    <w:p>
-      <w:pPr>
-        <w:pStyle w:val="af7"/>
-      </w:pPr>
-    </w:p>
-    <w:p>
-      <w:pPr>
-        <w:pStyle w:val="af7"/>
-      </w:pPr>
-      <w:r>
-        <w:t>2</w:t>
-      </w:r>
-      <w:r>
-        <w:rPr>
-          <w:rFonts w:hint="eastAsia"/>
-        </w:rPr>
-        <w:t>) 통계청(</w:t>
-      </w:r>
-      <w:r>
-        <w:t>2019</w:t>
-      </w:r>
-      <w:r>
-        <w:rPr>
-          <w:rFonts w:hint="eastAsia"/>
-        </w:rPr>
-        <w:t>.</w:t>
-      </w:r>
-      <w:r>
-        <w:t>10</w:t>
-      </w:r>
-      <w:r>
-        <w:rPr>
-          <w:rFonts w:hint="eastAsia"/>
-        </w:rPr>
-        <w:t>.0</w:t>
-      </w:r>
-      <w:r>
-        <w:t>2.), “2019</w:t>
-      </w:r>
-      <w:r>
-        <w:rPr>
-          <w:rFonts w:hint="eastAsia"/>
-        </w:rPr>
-        <w:t xml:space="preserve">년 </w:t>
-      </w:r>
-      <w:r>
-        <w:t>8</w:t>
-      </w:r>
-      <w:r>
-        <w:rPr>
-          <w:rFonts w:hint="eastAsia"/>
-        </w:rPr>
-        <w:t>월 온라인쇼핑 동향</w:t>
+    <w:p/>
+    <w:p>
+      <w:r>
+        <w:t xml:space="preserve">3) DMC </w:t>
+      </w:r>
+      <w:r>
+        <w:rPr>
+          <w:rFonts w:hint="eastAsia"/>
+        </w:rPr>
+        <w:t>미디어(</w:t>
+      </w:r>
+      <w:r>
+        <w:t xml:space="preserve">2017.02.26), “2018 </w:t>
+      </w:r>
+      <w:r>
+        <w:rPr>
+          <w:rFonts w:hint="eastAsia"/>
+        </w:rPr>
+        <w:t>인터넷 쇼핑 행태와 쇼퍼 그룹 및 쇼핑몰 분석 보고서_요약본</w:t>
       </w:r>
       <w:r>
         <w:t>”</w:t>
       </w:r>
     </w:p>
     <w:p>
-      <w:pPr>
-        <w:pStyle w:val="af7"/>
-      </w:pPr>
-      <w:r>
+      <w:r>
+        <w:rPr>
+          <w:rFonts w:hint="eastAsia"/>
+        </w:rPr>
         <w:t>(</w:t>
       </w:r>
       <w:hyperlink r:id="rId30" w:history="1">
@@ -31857,7 +30605,7 @@
           <w:rPr>
             <w:rStyle w:val="a3"/>
           </w:rPr>
-          <w:t>http://kostat.go.kr/portal/korea/kor_nw/3/index.board?bmode=download&amp;bSeq=&amp;aSeq=377803&amp;ord=2</w:t>
+          <w:t>https://www.digieco.co.kr/KTData/Board/FILE/PDF/2018%20%EC%9D%B8%ED%84%B0%EB%84%B7%20%EC%87%BC%ED%95%91%20%ED%96%89%ED%83%9C%EC%99%80%20%EC%87%BC%ED%8D%BC%20%EA%B7%B8%EB%A3%B9%20%EB%B0%8F%20%EC%87%BC%ED%95%91%EB%AA%B0%20%EB%B6%84%EC%84%9D%20%EB%B3%B4%EA%B3%A0%EC%84%9C_%EC%9A%94%EC%95%BD%EB%B3%B8201803091520558333875.pdf?</w:t>
         </w:r>
       </w:hyperlink>
       <w:r>
@@ -31867,80 +30615,9 @@
         <w:t>)</w:t>
       </w:r>
     </w:p>
-    <w:p>
-      <w:bookmarkStart w:id="144" w:name="_GoBack"/>
-      <w:bookmarkEnd w:id="144"/>
-    </w:p>
-    <w:p>
-      <w:r>
-        <w:t xml:space="preserve">3) DMC </w:t>
-      </w:r>
-      <w:r>
-        <w:rPr>
-          <w:rFonts w:hint="eastAsia"/>
-        </w:rPr>
-        <w:t>미디어(</w:t>
-      </w:r>
-      <w:r>
-        <w:t xml:space="preserve">2017.02.26), “2018 </w:t>
-      </w:r>
-      <w:r>
-        <w:rPr>
-          <w:rFonts w:hint="eastAsia"/>
-        </w:rPr>
-        <w:t xml:space="preserve">인터넷 쇼핑 행태와 </w:t>
-      </w:r>
-      <w:proofErr w:type="spellStart"/>
-      <w:r>
-        <w:rPr>
-          <w:rFonts w:hint="eastAsia"/>
-        </w:rPr>
-        <w:t>쇼퍼</w:t>
-      </w:r>
-      <w:proofErr w:type="spellEnd"/>
-      <w:r>
-        <w:rPr>
-          <w:rFonts w:hint="eastAsia"/>
-        </w:rPr>
-        <w:t xml:space="preserve"> 그룹 및 쇼핑몰 분석 보고서_</w:t>
-      </w:r>
-      <w:proofErr w:type="spellStart"/>
-      <w:r>
-        <w:rPr>
-          <w:rFonts w:hint="eastAsia"/>
-        </w:rPr>
-        <w:t>요약본</w:t>
-      </w:r>
-      <w:proofErr w:type="spellEnd"/>
-      <w:r>
-        <w:t>”</w:t>
-      </w:r>
-    </w:p>
-    <w:p>
-      <w:r>
-        <w:rPr>
-          <w:rFonts w:hint="eastAsia"/>
-        </w:rPr>
-        <w:t>(</w:t>
-      </w:r>
-      <w:hyperlink r:id="rId31" w:history="1">
-        <w:r>
-          <w:rPr>
-            <w:rStyle w:val="a3"/>
-          </w:rPr>
-          <w:t>https://www.digieco.co.kr/KTData/Board/FILE/PDF/2018%20%EC%9D%B8%ED%84%B0%EB%84%B7%20%EC%87%BC%ED%95%91%20%ED%96%89%ED%83%9C%EC%99%80%20%EC%87%BC%ED%8D%BC%20%EA%B7%B8%EB%A3%B9%20%EB%B0%8F%20%EC%87%BC%ED%95%91%EB%AA%B0%20%EB%B6%84%EC%84%9D%20%EB%B3%B4%EA%B3%A0%EC%84%9C_%EC%9A%94%EC%95%BD%EB%B3%B8201803091520558333875.pdf?</w:t>
-        </w:r>
-      </w:hyperlink>
-      <w:r>
-        <w:rPr>
-          <w:rStyle w:val="a3"/>
-        </w:rPr>
-        <w:t>)</w:t>
-      </w:r>
-    </w:p>
     <w:sectPr>
-      <w:headerReference w:type="default" r:id="rId32"/>
-      <w:footerReference w:type="default" r:id="rId33"/>
+      <w:headerReference w:type="default" r:id="rId31"/>
+      <w:footerReference w:type="default" r:id="rId32"/>
       <w:pgSz w:w="11906" w:h="16838"/>
       <w:pgMar w:top="1701" w:right="1440" w:bottom="1440" w:left="1440" w:header="851" w:footer="992" w:gutter="0"/>
       <w:pgBorders w:offsetFrom="page">
@@ -31992,7 +30669,6 @@
         <w:docPartUnique/>
       </w:docPartObj>
     </w:sdtPr>
-    <w:sdtEndPr/>
     <w:sdtContent>
       <w:p>
         <w:pPr>
@@ -36547,7 +35223,6 @@
   <w:style w:type="character" w:default="1" w:styleId="a0">
     <w:name w:val="Default Paragraph Font"/>
     <w:uiPriority w:val="1"/>
-    <w:semiHidden/>
     <w:unhideWhenUsed/>
   </w:style>
   <w:style w:type="table" w:default="1" w:styleId="a1">
@@ -38203,7 +36878,7 @@
 </file>
 
 <file path=customXml/itemProps1.xml><?xml version="1.0" encoding="utf-8"?>
-<ds:datastoreItem xmlns:ds="http://schemas.openxmlformats.org/officeDocument/2006/customXml" ds:itemID="{F9B06C85-91B9-4D3F-AD57-7A2F83856215}">
+<ds:datastoreItem xmlns:ds="http://schemas.openxmlformats.org/officeDocument/2006/customXml" ds:itemID="{5E982EE2-F557-44B2-BFC3-1510AD7A1914}">
   <ds:schemaRefs>
     <ds:schemaRef ds:uri="http://schemas.openxmlformats.org/officeDocument/2006/bibliography"/>
   </ds:schemaRefs>

</xml_diff>